<commit_message>
Modifica pre/post condizioni ODD
</commit_message>
<xml_diff>
--- a/deliverables/ODD_urCoach.docx
+++ b/deliverables/ODD_urCoach.docx
@@ -2719,10 +2719,7 @@
         <w:t xml:space="preserve">Il codice HTML dev’essere indentato in maniera appropriata </w:t>
       </w:r>
       <w:r>
-        <w:t>(tramite tabulazione corrispondente a 4 spazi)</w:t>
-      </w:r>
-      <w:r>
-        <w:t xml:space="preserve"> </w:t>
+        <w:t xml:space="preserve">(tramite tabulazione corrispondente a 4 spazi) </w:t>
       </w:r>
       <w:r>
         <w:t>e gli attributi devono essere indicati in</w:t>
@@ -3113,93 +3110,2709 @@
         </w:numPr>
       </w:pPr>
       <w:r>
-        <w:t>View</w:t>
-      </w:r>
-      <w:r>
-        <w:t>: contiene i file html</w:t>
-      </w:r>
-      <w:bookmarkStart w:id="31" w:name="_GoBack"/>
+        <w:t>View: contiene i file html</w:t>
+      </w:r>
+    </w:p>
+    <w:p>
+      <w:pPr>
+        <w:pStyle w:val="Titolo2"/>
+      </w:pPr>
+      <w:bookmarkStart w:id="31" w:name="_Toc30263742"/>
+      <w:bookmarkStart w:id="32" w:name="_Toc30263775"/>
+      <w:r>
+        <w:t>2.2 Organizzazione del codice in file</w:t>
+      </w:r>
       <w:bookmarkEnd w:id="31"/>
-    </w:p>
-    <w:p>
-      <w:pPr>
-        <w:pStyle w:val="Titolo2"/>
-      </w:pPr>
-      <w:bookmarkStart w:id="32" w:name="_Toc30263742"/>
-      <w:bookmarkStart w:id="33" w:name="_Toc30263775"/>
-      <w:r>
-        <w:t>2.2 Organizzazione del codice in file</w:t>
-      </w:r>
       <w:bookmarkEnd w:id="32"/>
+    </w:p>
+    <w:p>
+      <w:r>
+        <w:t>Come imposto da Java, ogni classe del sistema sarà collocata nel relativo file.</w:t>
+      </w:r>
+      <w:r>
+        <w:t xml:space="preserve"> </w:t>
+      </w:r>
+      <w:r>
+        <w:t>I nomi dei pacchetti avranno tutti come prefisso it.unisa.di.</w:t>
+      </w:r>
+      <w:r>
+        <w:t>urcoach</w:t>
+      </w:r>
+      <w:r>
+        <w:t xml:space="preserve"> (e saranno mappati nel rispettivo percorso src/main/java/it/unisa/di/…) ad eccezione del pacchetto realizzante l’interfaccia utente, che sarà invece collocato nella directory src/main/</w:t>
+      </w:r>
+      <w:r>
+        <w:t>resources</w:t>
+      </w:r>
+      <w:r>
+        <w:t>/</w:t>
+      </w:r>
+      <w:r>
+        <w:t>template</w:t>
+      </w:r>
+      <w:r>
+        <w:t>s</w:t>
+      </w:r>
+      <w:r>
+        <w:t>/</w:t>
+      </w:r>
+      <w:r>
+        <w:t>V</w:t>
+      </w:r>
+      <w:r>
+        <w:t>iew/. Si farà inoltre ricorso alla directory src/main/resources per la definizione di configurazioni e messaggi.</w:t>
+      </w:r>
+    </w:p>
+    <w:p>
+      <w:pPr>
+        <w:spacing w:line="240" w:lineRule="auto"/>
+      </w:pPr>
+      <w:r>
+        <w:br w:type="page"/>
+      </w:r>
+    </w:p>
+    <w:p/>
+    <w:p>
+      <w:pPr>
+        <w:pStyle w:val="Titolo1"/>
+      </w:pPr>
+      <w:bookmarkStart w:id="33" w:name="_Toc30263743"/>
+      <w:bookmarkStart w:id="34" w:name="_Toc30263776"/>
+      <w:r>
+        <w:t>3. Interfacce delle classi</w:t>
+      </w:r>
       <w:bookmarkEnd w:id="33"/>
-    </w:p>
-    <w:p>
-      <w:r>
-        <w:t>Come imposto da Java, ogni classe del sistema sarà collocata nel relativo file.</w:t>
-      </w:r>
-      <w:r>
-        <w:t xml:space="preserve"> </w:t>
-      </w:r>
-      <w:r>
-        <w:t>I nomi dei pacchetti avranno tutti come prefisso it.unisa.di.</w:t>
-      </w:r>
-      <w:r>
-        <w:t>urcoach</w:t>
-      </w:r>
-      <w:r>
-        <w:t xml:space="preserve"> (e saranno mappati nel rispettivo percorso src/main/java/it/unisa/di/…) ad eccezione del pacchetto realizzante l’interfaccia utente, che sarà invece collocato nella directory src/main/</w:t>
-      </w:r>
-      <w:r>
-        <w:t>resources</w:t>
-      </w:r>
-      <w:r>
-        <w:t>/</w:t>
-      </w:r>
-      <w:r>
-        <w:t>template</w:t>
-      </w:r>
-      <w:r>
-        <w:t>s</w:t>
-      </w:r>
-      <w:r>
-        <w:t>/</w:t>
-      </w:r>
-      <w:r>
-        <w:t>V</w:t>
-      </w:r>
-      <w:r>
-        <w:t>iew/. Si farà inoltre ricorso alla directory src/main/resources per la definizione di configurazioni e messaggi.</w:t>
+      <w:bookmarkEnd w:id="34"/>
+    </w:p>
+    <w:p>
+      <w:r>
+        <w:t>Nelle seguenti tabelle si illustrano per ogni classe i relativi metodi con pre-condizioni, post-condizioni ed invariante con sintassi OCL. Le classi rappresentanti le entità del sistema non vengono citate per la loro banalità in quanto sono unicamente costituite da costruttori, getter e setter.</w:t>
+      </w:r>
+    </w:p>
+    <w:p/>
+    <w:tbl>
+      <w:tblPr>
+        <w:tblStyle w:val="Tabellagriglia4-colore1"/>
+        <w:tblW w:w="0" w:type="auto"/>
+        <w:tblLook w:val="0480" w:firstRow="0" w:lastRow="0" w:firstColumn="1" w:lastColumn="0" w:noHBand="0" w:noVBand="1"/>
+      </w:tblPr>
+      <w:tblGrid>
+        <w:gridCol w:w="2263"/>
+        <w:gridCol w:w="7359"/>
+      </w:tblGrid>
+      <w:tr>
+        <w:trPr>
+          <w:cnfStyle w:val="000000100000" w:firstRow="0" w:lastRow="0" w:firstColumn="0" w:lastColumn="0" w:oddVBand="0" w:evenVBand="0" w:oddHBand="1" w:evenHBand="0" w:firstRowFirstColumn="0" w:firstRowLastColumn="0" w:lastRowFirstColumn="0" w:lastRowLastColumn="0"/>
+        </w:trPr>
+        <w:tc>
+          <w:tcPr>
+            <w:cnfStyle w:val="001000000000" w:firstRow="0" w:lastRow="0" w:firstColumn="1" w:lastColumn="0" w:oddVBand="0" w:evenVBand="0" w:oddHBand="0" w:evenHBand="0" w:firstRowFirstColumn="0" w:firstRowLastColumn="0" w:lastRowFirstColumn="0" w:lastRowLastColumn="0"/>
+            <w:tcW w:w="2263" w:type="dxa"/>
+          </w:tcPr>
+          <w:p>
+            <w:pPr>
+              <w:spacing w:line="240" w:lineRule="auto"/>
+            </w:pPr>
+            <w:bookmarkStart w:id="35" w:name="_Toc30263744"/>
+            <w:bookmarkStart w:id="36" w:name="_Toc30263777"/>
+            <w:r>
+              <w:t>Nome Classe</w:t>
+            </w:r>
+          </w:p>
+        </w:tc>
+        <w:tc>
+          <w:tcPr>
+            <w:tcW w:w="7359" w:type="dxa"/>
+          </w:tcPr>
+          <w:p>
+            <w:pPr>
+              <w:spacing w:line="240" w:lineRule="auto"/>
+              <w:cnfStyle w:val="000000100000" w:firstRow="0" w:lastRow="0" w:firstColumn="0" w:lastColumn="0" w:oddVBand="0" w:evenVBand="0" w:oddHBand="1" w:evenHBand="0" w:firstRowFirstColumn="0" w:firstRowLastColumn="0" w:lastRowFirstColumn="0" w:lastRowLastColumn="0"/>
+            </w:pPr>
+            <w:r>
+              <w:t>AcquistoServiceImpl</w:t>
+            </w:r>
+          </w:p>
+        </w:tc>
+      </w:tr>
+      <w:tr>
+        <w:trPr>
+          <w:cnfStyle w:val="000000010000" w:firstRow="0" w:lastRow="0" w:firstColumn="0" w:lastColumn="0" w:oddVBand="0" w:evenVBand="0" w:oddHBand="0" w:evenHBand="1" w:firstRowFirstColumn="0" w:firstRowLastColumn="0" w:lastRowFirstColumn="0" w:lastRowLastColumn="0"/>
+        </w:trPr>
+        <w:tc>
+          <w:tcPr>
+            <w:cnfStyle w:val="001000000000" w:firstRow="0" w:lastRow="0" w:firstColumn="1" w:lastColumn="0" w:oddVBand="0" w:evenVBand="0" w:oddHBand="0" w:evenHBand="0" w:firstRowFirstColumn="0" w:firstRowLastColumn="0" w:lastRowFirstColumn="0" w:lastRowLastColumn="0"/>
+            <w:tcW w:w="2263" w:type="dxa"/>
+          </w:tcPr>
+          <w:p>
+            <w:pPr>
+              <w:spacing w:line="240" w:lineRule="auto"/>
+            </w:pPr>
+            <w:r>
+              <w:t>Descrizione</w:t>
+            </w:r>
+          </w:p>
+        </w:tc>
+        <w:tc>
+          <w:tcPr>
+            <w:tcW w:w="7359" w:type="dxa"/>
+          </w:tcPr>
+          <w:p>
+            <w:pPr>
+              <w:spacing w:line="240" w:lineRule="auto"/>
+              <w:cnfStyle w:val="000000010000" w:firstRow="0" w:lastRow="0" w:firstColumn="0" w:lastColumn="0" w:oddVBand="0" w:evenVBand="0" w:oddHBand="0" w:evenHBand="1" w:firstRowFirstColumn="0" w:firstRowLastColumn="0" w:lastRowFirstColumn="0" w:lastRowLastColumn="0"/>
+            </w:pPr>
+            <w:r>
+              <w:t>Questa classe è un manager che mediante una repository accede alle informazioni riguardanti gli acquisti all'interno del database.</w:t>
+            </w:r>
+          </w:p>
+        </w:tc>
+      </w:tr>
+      <w:tr>
+        <w:trPr>
+          <w:cnfStyle w:val="000000100000" w:firstRow="0" w:lastRow="0" w:firstColumn="0" w:lastColumn="0" w:oddVBand="0" w:evenVBand="0" w:oddHBand="1" w:evenHBand="0" w:firstRowFirstColumn="0" w:firstRowLastColumn="0" w:lastRowFirstColumn="0" w:lastRowLastColumn="0"/>
+        </w:trPr>
+        <w:tc>
+          <w:tcPr>
+            <w:cnfStyle w:val="001000000000" w:firstRow="0" w:lastRow="0" w:firstColumn="1" w:lastColumn="0" w:oddVBand="0" w:evenVBand="0" w:oddHBand="0" w:evenHBand="0" w:firstRowFirstColumn="0" w:firstRowLastColumn="0" w:lastRowFirstColumn="0" w:lastRowLastColumn="0"/>
+            <w:tcW w:w="2263" w:type="dxa"/>
+          </w:tcPr>
+          <w:p>
+            <w:pPr>
+              <w:spacing w:line="240" w:lineRule="auto"/>
+            </w:pPr>
+            <w:r>
+              <w:t>Signature Metodi</w:t>
+            </w:r>
+          </w:p>
+        </w:tc>
+        <w:tc>
+          <w:tcPr>
+            <w:tcW w:w="7359" w:type="dxa"/>
+          </w:tcPr>
+          <w:p>
+            <w:pPr>
+              <w:spacing w:line="240" w:lineRule="auto"/>
+              <w:cnfStyle w:val="000000100000" w:firstRow="0" w:lastRow="0" w:firstColumn="0" w:lastColumn="0" w:oddVBand="0" w:evenVBand="0" w:oddHBand="1" w:evenHBand="0" w:firstRowFirstColumn="0" w:firstRowLastColumn="0" w:lastRowFirstColumn="0" w:lastRowLastColumn="0"/>
+            </w:pPr>
+            <w:r>
+              <w:t>+ findAll()</w:t>
+            </w:r>
+            <w:r>
+              <w:t>: List&lt;Acquisto&gt;</w:t>
+            </w:r>
+          </w:p>
+          <w:p>
+            <w:pPr>
+              <w:spacing w:line="240" w:lineRule="auto"/>
+              <w:cnfStyle w:val="000000100000" w:firstRow="0" w:lastRow="0" w:firstColumn="0" w:lastColumn="0" w:oddVBand="0" w:evenVBand="0" w:oddHBand="1" w:evenHBand="0" w:firstRowFirstColumn="0" w:firstRowLastColumn="0" w:lastRowFirstColumn="0" w:lastRowLastColumn="0"/>
+            </w:pPr>
+            <w:r>
+              <w:t>+ findByFattura(f: Fattura)</w:t>
+            </w:r>
+            <w:r>
+              <w:t>: List&lt;Acquisto&gt;</w:t>
+            </w:r>
+          </w:p>
+          <w:p>
+            <w:pPr>
+              <w:spacing w:line="240" w:lineRule="auto"/>
+              <w:cnfStyle w:val="000000100000" w:firstRow="0" w:lastRow="0" w:firstColumn="0" w:lastColumn="0" w:oddVBand="0" w:evenVBand="0" w:oddHBand="1" w:evenHBand="0" w:firstRowFirstColumn="0" w:firstRowLastColumn="0" w:lastRowFirstColumn="0" w:lastRowLastColumn="0"/>
+            </w:pPr>
+            <w:r>
+              <w:t>+ findByPersonalTrainer(pt: PersonalTrainer)</w:t>
+            </w:r>
+            <w:r>
+              <w:t>: List&lt;Acquisto&gt;</w:t>
+            </w:r>
+          </w:p>
+          <w:p>
+            <w:pPr>
+              <w:spacing w:line="240" w:lineRule="auto"/>
+              <w:cnfStyle w:val="000000100000" w:firstRow="0" w:lastRow="0" w:firstColumn="0" w:lastColumn="0" w:oddVBand="0" w:evenVBand="0" w:oddHBand="1" w:evenHBand="0" w:firstRowFirstColumn="0" w:firstRowLastColumn="0" w:lastRowFirstColumn="0" w:lastRowLastColumn="0"/>
+            </w:pPr>
+            <w:r>
+              <w:t>+ save(a: Acquisto)</w:t>
+            </w:r>
+          </w:p>
+        </w:tc>
+      </w:tr>
+      <w:tr>
+        <w:trPr>
+          <w:cnfStyle w:val="000000010000" w:firstRow="0" w:lastRow="0" w:firstColumn="0" w:lastColumn="0" w:oddVBand="0" w:evenVBand="0" w:oddHBand="0" w:evenHBand="1" w:firstRowFirstColumn="0" w:firstRowLastColumn="0" w:lastRowFirstColumn="0" w:lastRowLastColumn="0"/>
+        </w:trPr>
+        <w:tc>
+          <w:tcPr>
+            <w:cnfStyle w:val="001000000000" w:firstRow="0" w:lastRow="0" w:firstColumn="1" w:lastColumn="0" w:oddVBand="0" w:evenVBand="0" w:oddHBand="0" w:evenHBand="0" w:firstRowFirstColumn="0" w:firstRowLastColumn="0" w:lastRowFirstColumn="0" w:lastRowLastColumn="0"/>
+            <w:tcW w:w="2263" w:type="dxa"/>
+          </w:tcPr>
+          <w:p>
+            <w:pPr>
+              <w:spacing w:line="240" w:lineRule="auto"/>
+            </w:pPr>
+            <w:r>
+              <w:t>Pre-Condizioni</w:t>
+            </w:r>
+          </w:p>
+        </w:tc>
+        <w:tc>
+          <w:tcPr>
+            <w:tcW w:w="7359" w:type="dxa"/>
+          </w:tcPr>
+          <w:p>
+            <w:pPr>
+              <w:spacing w:line="240" w:lineRule="auto"/>
+              <w:cnfStyle w:val="000000010000" w:firstRow="0" w:lastRow="0" w:firstColumn="0" w:lastColumn="0" w:oddVBand="0" w:evenVBand="0" w:oddHBand="0" w:evenHBand="1" w:firstRowFirstColumn="0" w:firstRowLastColumn="0" w:lastRowFirstColumn="0" w:lastRowLastColumn="0"/>
+            </w:pPr>
+          </w:p>
+        </w:tc>
+      </w:tr>
+      <w:tr>
+        <w:trPr>
+          <w:cnfStyle w:val="000000100000" w:firstRow="0" w:lastRow="0" w:firstColumn="0" w:lastColumn="0" w:oddVBand="0" w:evenVBand="0" w:oddHBand="1" w:evenHBand="0" w:firstRowFirstColumn="0" w:firstRowLastColumn="0" w:lastRowFirstColumn="0" w:lastRowLastColumn="0"/>
+        </w:trPr>
+        <w:tc>
+          <w:tcPr>
+            <w:cnfStyle w:val="001000000000" w:firstRow="0" w:lastRow="0" w:firstColumn="1" w:lastColumn="0" w:oddVBand="0" w:evenVBand="0" w:oddHBand="0" w:evenHBand="0" w:firstRowFirstColumn="0" w:firstRowLastColumn="0" w:lastRowFirstColumn="0" w:lastRowLastColumn="0"/>
+            <w:tcW w:w="2263" w:type="dxa"/>
+          </w:tcPr>
+          <w:p>
+            <w:pPr>
+              <w:spacing w:line="240" w:lineRule="auto"/>
+            </w:pPr>
+            <w:r>
+              <w:t>Post-Condizioni</w:t>
+            </w:r>
+          </w:p>
+        </w:tc>
+        <w:tc>
+          <w:tcPr>
+            <w:tcW w:w="7359" w:type="dxa"/>
+          </w:tcPr>
+          <w:p>
+            <w:pPr>
+              <w:spacing w:line="240" w:lineRule="auto"/>
+              <w:cnfStyle w:val="000000100000" w:firstRow="0" w:lastRow="0" w:firstColumn="0" w:lastColumn="0" w:oddVBand="0" w:evenVBand="0" w:oddHBand="1" w:evenHBand="0" w:firstRowFirstColumn="0" w:firstRowLastColumn="0" w:lastRowFirstColumn="0" w:lastRowLastColumn="0"/>
+            </w:pPr>
+          </w:p>
+        </w:tc>
+      </w:tr>
+      <w:tr>
+        <w:trPr>
+          <w:cnfStyle w:val="000000010000" w:firstRow="0" w:lastRow="0" w:firstColumn="0" w:lastColumn="0" w:oddVBand="0" w:evenVBand="0" w:oddHBand="0" w:evenHBand="1" w:firstRowFirstColumn="0" w:firstRowLastColumn="0" w:lastRowFirstColumn="0" w:lastRowLastColumn="0"/>
+        </w:trPr>
+        <w:tc>
+          <w:tcPr>
+            <w:cnfStyle w:val="001000000000" w:firstRow="0" w:lastRow="0" w:firstColumn="1" w:lastColumn="0" w:oddVBand="0" w:evenVBand="0" w:oddHBand="0" w:evenHBand="0" w:firstRowFirstColumn="0" w:firstRowLastColumn="0" w:lastRowFirstColumn="0" w:lastRowLastColumn="0"/>
+            <w:tcW w:w="2263" w:type="dxa"/>
+          </w:tcPr>
+          <w:p>
+            <w:pPr>
+              <w:spacing w:line="240" w:lineRule="auto"/>
+            </w:pPr>
+            <w:r>
+              <w:t>Invariante</w:t>
+            </w:r>
+          </w:p>
+        </w:tc>
+        <w:tc>
+          <w:tcPr>
+            <w:tcW w:w="7359" w:type="dxa"/>
+          </w:tcPr>
+          <w:p>
+            <w:pPr>
+              <w:spacing w:line="240" w:lineRule="auto"/>
+              <w:cnfStyle w:val="000000010000" w:firstRow="0" w:lastRow="0" w:firstColumn="0" w:lastColumn="0" w:oddVBand="0" w:evenVBand="0" w:oddHBand="0" w:evenHBand="1" w:firstRowFirstColumn="0" w:firstRowLastColumn="0" w:lastRowFirstColumn="0" w:lastRowLastColumn="0"/>
+            </w:pPr>
+          </w:p>
+        </w:tc>
+      </w:tr>
+    </w:tbl>
+    <w:p>
+      <w:pPr>
+        <w:spacing w:line="240" w:lineRule="auto"/>
+      </w:pPr>
+    </w:p>
+    <w:tbl>
+      <w:tblPr>
+        <w:tblStyle w:val="Tabellagriglia4-colore1"/>
+        <w:tblW w:w="0" w:type="auto"/>
+        <w:tblLook w:val="0480" w:firstRow="0" w:lastRow="0" w:firstColumn="1" w:lastColumn="0" w:noHBand="0" w:noVBand="1"/>
+      </w:tblPr>
+      <w:tblGrid>
+        <w:gridCol w:w="2263"/>
+        <w:gridCol w:w="7359"/>
+      </w:tblGrid>
+      <w:tr>
+        <w:trPr>
+          <w:cnfStyle w:val="000000100000" w:firstRow="0" w:lastRow="0" w:firstColumn="0" w:lastColumn="0" w:oddVBand="0" w:evenVBand="0" w:oddHBand="1" w:evenHBand="0" w:firstRowFirstColumn="0" w:firstRowLastColumn="0" w:lastRowFirstColumn="0" w:lastRowLastColumn="0"/>
+        </w:trPr>
+        <w:tc>
+          <w:tcPr>
+            <w:cnfStyle w:val="001000000000" w:firstRow="0" w:lastRow="0" w:firstColumn="1" w:lastColumn="0" w:oddVBand="0" w:evenVBand="0" w:oddHBand="0" w:evenHBand="0" w:firstRowFirstColumn="0" w:firstRowLastColumn="0" w:lastRowFirstColumn="0" w:lastRowLastColumn="0"/>
+            <w:tcW w:w="2263" w:type="dxa"/>
+          </w:tcPr>
+          <w:p>
+            <w:pPr>
+              <w:spacing w:line="240" w:lineRule="auto"/>
+            </w:pPr>
+            <w:r>
+              <w:t>Nome Classe</w:t>
+            </w:r>
+          </w:p>
+        </w:tc>
+        <w:tc>
+          <w:tcPr>
+            <w:tcW w:w="7359" w:type="dxa"/>
+          </w:tcPr>
+          <w:p>
+            <w:pPr>
+              <w:spacing w:line="240" w:lineRule="auto"/>
+              <w:cnfStyle w:val="000000100000" w:firstRow="0" w:lastRow="0" w:firstColumn="0" w:lastColumn="0" w:oddVBand="0" w:evenVBand="0" w:oddHBand="1" w:evenHBand="0" w:firstRowFirstColumn="0" w:firstRowLastColumn="0" w:lastRowFirstColumn="0" w:lastRowLastColumn="0"/>
+            </w:pPr>
+            <w:r>
+              <w:t>AtletaServiceImpl</w:t>
+            </w:r>
+          </w:p>
+        </w:tc>
+      </w:tr>
+      <w:tr>
+        <w:trPr>
+          <w:cnfStyle w:val="000000010000" w:firstRow="0" w:lastRow="0" w:firstColumn="0" w:lastColumn="0" w:oddVBand="0" w:evenVBand="0" w:oddHBand="0" w:evenHBand="1" w:firstRowFirstColumn="0" w:firstRowLastColumn="0" w:lastRowFirstColumn="0" w:lastRowLastColumn="0"/>
+        </w:trPr>
+        <w:tc>
+          <w:tcPr>
+            <w:cnfStyle w:val="001000000000" w:firstRow="0" w:lastRow="0" w:firstColumn="1" w:lastColumn="0" w:oddVBand="0" w:evenVBand="0" w:oddHBand="0" w:evenHBand="0" w:firstRowFirstColumn="0" w:firstRowLastColumn="0" w:lastRowFirstColumn="0" w:lastRowLastColumn="0"/>
+            <w:tcW w:w="2263" w:type="dxa"/>
+          </w:tcPr>
+          <w:p>
+            <w:pPr>
+              <w:spacing w:line="240" w:lineRule="auto"/>
+            </w:pPr>
+            <w:r>
+              <w:t>Descrizione</w:t>
+            </w:r>
+          </w:p>
+        </w:tc>
+        <w:tc>
+          <w:tcPr>
+            <w:tcW w:w="7359" w:type="dxa"/>
+          </w:tcPr>
+          <w:p>
+            <w:pPr>
+              <w:spacing w:line="240" w:lineRule="auto"/>
+              <w:cnfStyle w:val="000000010000" w:firstRow="0" w:lastRow="0" w:firstColumn="0" w:lastColumn="0" w:oddVBand="0" w:evenVBand="0" w:oddHBand="0" w:evenHBand="1" w:firstRowFirstColumn="0" w:firstRowLastColumn="0" w:lastRowFirstColumn="0" w:lastRowLastColumn="0"/>
+            </w:pPr>
+            <w:r>
+              <w:t>Questa classe è un manager che mediante una repository accede alle informazioni riguardanti gli atleti all'interno del database.</w:t>
+            </w:r>
+          </w:p>
+        </w:tc>
+      </w:tr>
+      <w:tr>
+        <w:trPr>
+          <w:cnfStyle w:val="000000100000" w:firstRow="0" w:lastRow="0" w:firstColumn="0" w:lastColumn="0" w:oddVBand="0" w:evenVBand="0" w:oddHBand="1" w:evenHBand="0" w:firstRowFirstColumn="0" w:firstRowLastColumn="0" w:lastRowFirstColumn="0" w:lastRowLastColumn="0"/>
+        </w:trPr>
+        <w:tc>
+          <w:tcPr>
+            <w:cnfStyle w:val="001000000000" w:firstRow="0" w:lastRow="0" w:firstColumn="1" w:lastColumn="0" w:oddVBand="0" w:evenVBand="0" w:oddHBand="0" w:evenHBand="0" w:firstRowFirstColumn="0" w:firstRowLastColumn="0" w:lastRowFirstColumn="0" w:lastRowLastColumn="0"/>
+            <w:tcW w:w="2263" w:type="dxa"/>
+          </w:tcPr>
+          <w:p>
+            <w:pPr>
+              <w:spacing w:line="240" w:lineRule="auto"/>
+            </w:pPr>
+            <w:r>
+              <w:t>Signature Metodi</w:t>
+            </w:r>
+          </w:p>
+        </w:tc>
+        <w:tc>
+          <w:tcPr>
+            <w:tcW w:w="7359" w:type="dxa"/>
+          </w:tcPr>
+          <w:p>
+            <w:pPr>
+              <w:spacing w:line="240" w:lineRule="auto"/>
+              <w:cnfStyle w:val="000000100000" w:firstRow="0" w:lastRow="0" w:firstColumn="0" w:lastColumn="0" w:oddVBand="0" w:evenVBand="0" w:oddHBand="1" w:evenHBand="0" w:firstRowFirstColumn="0" w:firstRowLastColumn="0" w:lastRowFirstColumn="0" w:lastRowLastColumn="0"/>
+            </w:pPr>
+            <w:r>
+              <w:t>+ findAll()</w:t>
+            </w:r>
+            <w:r>
+              <w:t>: List&lt;Atleta&gt;</w:t>
+            </w:r>
+          </w:p>
+          <w:p>
+            <w:pPr>
+              <w:spacing w:line="240" w:lineRule="auto"/>
+              <w:cnfStyle w:val="000000100000" w:firstRow="0" w:lastRow="0" w:firstColumn="0" w:lastColumn="0" w:oddVBand="0" w:evenVBand="0" w:oddHBand="1" w:evenHBand="0" w:firstRowFirstColumn="0" w:firstRowLastColumn="0" w:lastRowFirstColumn="0" w:lastRowLastColumn="0"/>
+            </w:pPr>
+            <w:r>
+              <w:t>+ findByEmail(email: String)</w:t>
+            </w:r>
+            <w:r>
+              <w:t>: Atleta</w:t>
+            </w:r>
+          </w:p>
+          <w:p>
+            <w:pPr>
+              <w:spacing w:line="240" w:lineRule="auto"/>
+              <w:cnfStyle w:val="000000100000" w:firstRow="0" w:lastRow="0" w:firstColumn="0" w:lastColumn="0" w:oddVBand="0" w:evenVBand="0" w:oddHBand="1" w:evenHBand="0" w:firstRowFirstColumn="0" w:firstRowLastColumn="0" w:lastRowFirstColumn="0" w:lastRowLastColumn="0"/>
+            </w:pPr>
+            <w:r>
+              <w:t>+ checkUser(email: String, password: String)</w:t>
+            </w:r>
+            <w:r>
+              <w:t>: Atleta</w:t>
+            </w:r>
+          </w:p>
+          <w:p>
+            <w:pPr>
+              <w:spacing w:line="240" w:lineRule="auto"/>
+              <w:cnfStyle w:val="000000100000" w:firstRow="0" w:lastRow="0" w:firstColumn="0" w:lastColumn="0" w:oddVBand="0" w:evenVBand="0" w:oddHBand="1" w:evenHBand="0" w:firstRowFirstColumn="0" w:firstRowLastColumn="0" w:lastRowFirstColumn="0" w:lastRowLastColumn="0"/>
+            </w:pPr>
+            <w:r>
+              <w:t>+ save(a: Atleta)</w:t>
+            </w:r>
+          </w:p>
+          <w:p>
+            <w:pPr>
+              <w:spacing w:line="240" w:lineRule="auto"/>
+              <w:cnfStyle w:val="000000100000" w:firstRow="0" w:lastRow="0" w:firstColumn="0" w:lastColumn="0" w:oddVBand="0" w:evenVBand="0" w:oddHBand="1" w:evenHBand="0" w:firstRowFirstColumn="0" w:firstRowLastColumn="0" w:lastRowFirstColumn="0" w:lastRowLastColumn="0"/>
+            </w:pPr>
+            <w:r>
+              <w:t>+ deleteByEmail(email: String)</w:t>
+            </w:r>
+          </w:p>
+        </w:tc>
+      </w:tr>
+      <w:tr>
+        <w:trPr>
+          <w:cnfStyle w:val="000000010000" w:firstRow="0" w:lastRow="0" w:firstColumn="0" w:lastColumn="0" w:oddVBand="0" w:evenVBand="0" w:oddHBand="0" w:evenHBand="1" w:firstRowFirstColumn="0" w:firstRowLastColumn="0" w:lastRowFirstColumn="0" w:lastRowLastColumn="0"/>
+        </w:trPr>
+        <w:tc>
+          <w:tcPr>
+            <w:cnfStyle w:val="001000000000" w:firstRow="0" w:lastRow="0" w:firstColumn="1" w:lastColumn="0" w:oddVBand="0" w:evenVBand="0" w:oddHBand="0" w:evenHBand="0" w:firstRowFirstColumn="0" w:firstRowLastColumn="0" w:lastRowFirstColumn="0" w:lastRowLastColumn="0"/>
+            <w:tcW w:w="2263" w:type="dxa"/>
+          </w:tcPr>
+          <w:p>
+            <w:pPr>
+              <w:spacing w:line="240" w:lineRule="auto"/>
+            </w:pPr>
+            <w:r>
+              <w:t>Pre-Condizioni</w:t>
+            </w:r>
+          </w:p>
+        </w:tc>
+        <w:tc>
+          <w:tcPr>
+            <w:tcW w:w="7359" w:type="dxa"/>
+          </w:tcPr>
+          <w:p>
+            <w:pPr>
+              <w:spacing w:line="240" w:lineRule="auto"/>
+              <w:cnfStyle w:val="000000010000" w:firstRow="0" w:lastRow="0" w:firstColumn="0" w:lastColumn="0" w:oddVBand="0" w:evenVBand="0" w:oddHBand="0" w:evenHBand="1" w:firstRowFirstColumn="0" w:firstRowLastColumn="0" w:lastRowFirstColumn="0" w:lastRowLastColumn="0"/>
+            </w:pPr>
+          </w:p>
+        </w:tc>
+      </w:tr>
+      <w:tr>
+        <w:trPr>
+          <w:cnfStyle w:val="000000100000" w:firstRow="0" w:lastRow="0" w:firstColumn="0" w:lastColumn="0" w:oddVBand="0" w:evenVBand="0" w:oddHBand="1" w:evenHBand="0" w:firstRowFirstColumn="0" w:firstRowLastColumn="0" w:lastRowFirstColumn="0" w:lastRowLastColumn="0"/>
+        </w:trPr>
+        <w:tc>
+          <w:tcPr>
+            <w:cnfStyle w:val="001000000000" w:firstRow="0" w:lastRow="0" w:firstColumn="1" w:lastColumn="0" w:oddVBand="0" w:evenVBand="0" w:oddHBand="0" w:evenHBand="0" w:firstRowFirstColumn="0" w:firstRowLastColumn="0" w:lastRowFirstColumn="0" w:lastRowLastColumn="0"/>
+            <w:tcW w:w="2263" w:type="dxa"/>
+          </w:tcPr>
+          <w:p>
+            <w:pPr>
+              <w:spacing w:line="240" w:lineRule="auto"/>
+            </w:pPr>
+            <w:r>
+              <w:t>Post-Condizioni</w:t>
+            </w:r>
+          </w:p>
+        </w:tc>
+        <w:tc>
+          <w:tcPr>
+            <w:tcW w:w="7359" w:type="dxa"/>
+          </w:tcPr>
+          <w:p>
+            <w:pPr>
+              <w:spacing w:line="240" w:lineRule="auto"/>
+              <w:cnfStyle w:val="000000100000" w:firstRow="0" w:lastRow="0" w:firstColumn="0" w:lastColumn="0" w:oddVBand="0" w:evenVBand="0" w:oddHBand="1" w:evenHBand="0" w:firstRowFirstColumn="0" w:firstRowLastColumn="0" w:lastRowFirstColumn="0" w:lastRowLastColumn="0"/>
+            </w:pPr>
+          </w:p>
+        </w:tc>
+      </w:tr>
+      <w:tr>
+        <w:trPr>
+          <w:cnfStyle w:val="000000010000" w:firstRow="0" w:lastRow="0" w:firstColumn="0" w:lastColumn="0" w:oddVBand="0" w:evenVBand="0" w:oddHBand="0" w:evenHBand="1" w:firstRowFirstColumn="0" w:firstRowLastColumn="0" w:lastRowFirstColumn="0" w:lastRowLastColumn="0"/>
+        </w:trPr>
+        <w:tc>
+          <w:tcPr>
+            <w:cnfStyle w:val="001000000000" w:firstRow="0" w:lastRow="0" w:firstColumn="1" w:lastColumn="0" w:oddVBand="0" w:evenVBand="0" w:oddHBand="0" w:evenHBand="0" w:firstRowFirstColumn="0" w:firstRowLastColumn="0" w:lastRowFirstColumn="0" w:lastRowLastColumn="0"/>
+            <w:tcW w:w="2263" w:type="dxa"/>
+          </w:tcPr>
+          <w:p>
+            <w:pPr>
+              <w:spacing w:line="240" w:lineRule="auto"/>
+            </w:pPr>
+            <w:r>
+              <w:t>Invariante</w:t>
+            </w:r>
+          </w:p>
+        </w:tc>
+        <w:tc>
+          <w:tcPr>
+            <w:tcW w:w="7359" w:type="dxa"/>
+          </w:tcPr>
+          <w:p>
+            <w:pPr>
+              <w:spacing w:line="240" w:lineRule="auto"/>
+              <w:cnfStyle w:val="000000010000" w:firstRow="0" w:lastRow="0" w:firstColumn="0" w:lastColumn="0" w:oddVBand="0" w:evenVBand="0" w:oddHBand="0" w:evenHBand="1" w:firstRowFirstColumn="0" w:firstRowLastColumn="0" w:lastRowFirstColumn="0" w:lastRowLastColumn="0"/>
+            </w:pPr>
+          </w:p>
+        </w:tc>
+      </w:tr>
+    </w:tbl>
+    <w:p>
+      <w:pPr>
+        <w:spacing w:line="240" w:lineRule="auto"/>
+      </w:pPr>
+    </w:p>
+    <w:tbl>
+      <w:tblPr>
+        <w:tblStyle w:val="Tabellagriglia4-colore1"/>
+        <w:tblW w:w="0" w:type="auto"/>
+        <w:tblLook w:val="0480" w:firstRow="0" w:lastRow="0" w:firstColumn="1" w:lastColumn="0" w:noHBand="0" w:noVBand="1"/>
+      </w:tblPr>
+      <w:tblGrid>
+        <w:gridCol w:w="2263"/>
+        <w:gridCol w:w="7359"/>
+      </w:tblGrid>
+      <w:tr>
+        <w:trPr>
+          <w:cnfStyle w:val="000000100000" w:firstRow="0" w:lastRow="0" w:firstColumn="0" w:lastColumn="0" w:oddVBand="0" w:evenVBand="0" w:oddHBand="1" w:evenHBand="0" w:firstRowFirstColumn="0" w:firstRowLastColumn="0" w:lastRowFirstColumn="0" w:lastRowLastColumn="0"/>
+        </w:trPr>
+        <w:tc>
+          <w:tcPr>
+            <w:cnfStyle w:val="001000000000" w:firstRow="0" w:lastRow="0" w:firstColumn="1" w:lastColumn="0" w:oddVBand="0" w:evenVBand="0" w:oddHBand="0" w:evenHBand="0" w:firstRowFirstColumn="0" w:firstRowLastColumn="0" w:lastRowFirstColumn="0" w:lastRowLastColumn="0"/>
+            <w:tcW w:w="2263" w:type="dxa"/>
+          </w:tcPr>
+          <w:p>
+            <w:pPr>
+              <w:spacing w:line="240" w:lineRule="auto"/>
+            </w:pPr>
+            <w:r>
+              <w:t>Nome Classe</w:t>
+            </w:r>
+          </w:p>
+        </w:tc>
+        <w:tc>
+          <w:tcPr>
+            <w:tcW w:w="7359" w:type="dxa"/>
+          </w:tcPr>
+          <w:p>
+            <w:pPr>
+              <w:spacing w:line="240" w:lineRule="auto"/>
+              <w:cnfStyle w:val="000000100000" w:firstRow="0" w:lastRow="0" w:firstColumn="0" w:lastColumn="0" w:oddVBand="0" w:evenVBand="0" w:oddHBand="1" w:evenHBand="0" w:firstRowFirstColumn="0" w:firstRowLastColumn="0" w:lastRowFirstColumn="0" w:lastRowLastColumn="0"/>
+            </w:pPr>
+            <w:r>
+              <w:t>CategoriaServiceImpl</w:t>
+            </w:r>
+          </w:p>
+        </w:tc>
+      </w:tr>
+      <w:tr>
+        <w:trPr>
+          <w:cnfStyle w:val="000000010000" w:firstRow="0" w:lastRow="0" w:firstColumn="0" w:lastColumn="0" w:oddVBand="0" w:evenVBand="0" w:oddHBand="0" w:evenHBand="1" w:firstRowFirstColumn="0" w:firstRowLastColumn="0" w:lastRowFirstColumn="0" w:lastRowLastColumn="0"/>
+        </w:trPr>
+        <w:tc>
+          <w:tcPr>
+            <w:cnfStyle w:val="001000000000" w:firstRow="0" w:lastRow="0" w:firstColumn="1" w:lastColumn="0" w:oddVBand="0" w:evenVBand="0" w:oddHBand="0" w:evenHBand="0" w:firstRowFirstColumn="0" w:firstRowLastColumn="0" w:lastRowFirstColumn="0" w:lastRowLastColumn="0"/>
+            <w:tcW w:w="2263" w:type="dxa"/>
+          </w:tcPr>
+          <w:p>
+            <w:pPr>
+              <w:spacing w:line="240" w:lineRule="auto"/>
+            </w:pPr>
+            <w:r>
+              <w:t>Descrizione</w:t>
+            </w:r>
+          </w:p>
+        </w:tc>
+        <w:tc>
+          <w:tcPr>
+            <w:tcW w:w="7359" w:type="dxa"/>
+          </w:tcPr>
+          <w:p>
+            <w:pPr>
+              <w:spacing w:line="240" w:lineRule="auto"/>
+              <w:cnfStyle w:val="000000010000" w:firstRow="0" w:lastRow="0" w:firstColumn="0" w:lastColumn="0" w:oddVBand="0" w:evenVBand="0" w:oddHBand="0" w:evenHBand="1" w:firstRowFirstColumn="0" w:firstRowLastColumn="0" w:lastRowFirstColumn="0" w:lastRowLastColumn="0"/>
+            </w:pPr>
+            <w:r>
+              <w:t>Questa classe è un manager che mediante una repository accede alle informazioni riguardanti le categorie all'interno del database.</w:t>
+            </w:r>
+          </w:p>
+        </w:tc>
+      </w:tr>
+      <w:tr>
+        <w:trPr>
+          <w:cnfStyle w:val="000000100000" w:firstRow="0" w:lastRow="0" w:firstColumn="0" w:lastColumn="0" w:oddVBand="0" w:evenVBand="0" w:oddHBand="1" w:evenHBand="0" w:firstRowFirstColumn="0" w:firstRowLastColumn="0" w:lastRowFirstColumn="0" w:lastRowLastColumn="0"/>
+        </w:trPr>
+        <w:tc>
+          <w:tcPr>
+            <w:cnfStyle w:val="001000000000" w:firstRow="0" w:lastRow="0" w:firstColumn="1" w:lastColumn="0" w:oddVBand="0" w:evenVBand="0" w:oddHBand="0" w:evenHBand="0" w:firstRowFirstColumn="0" w:firstRowLastColumn="0" w:lastRowFirstColumn="0" w:lastRowLastColumn="0"/>
+            <w:tcW w:w="2263" w:type="dxa"/>
+          </w:tcPr>
+          <w:p>
+            <w:pPr>
+              <w:spacing w:line="240" w:lineRule="auto"/>
+            </w:pPr>
+            <w:r>
+              <w:t>Signature Metodi</w:t>
+            </w:r>
+          </w:p>
+        </w:tc>
+        <w:tc>
+          <w:tcPr>
+            <w:tcW w:w="7359" w:type="dxa"/>
+          </w:tcPr>
+          <w:p>
+            <w:pPr>
+              <w:spacing w:line="240" w:lineRule="auto"/>
+              <w:cnfStyle w:val="000000100000" w:firstRow="0" w:lastRow="0" w:firstColumn="0" w:lastColumn="0" w:oddVBand="0" w:evenVBand="0" w:oddHBand="1" w:evenHBand="0" w:firstRowFirstColumn="0" w:firstRowLastColumn="0" w:lastRowFirstColumn="0" w:lastRowLastColumn="0"/>
+            </w:pPr>
+            <w:r>
+              <w:t>+ findAll()</w:t>
+            </w:r>
+            <w:r>
+              <w:t>: List&lt;Categoria&gt;</w:t>
+            </w:r>
+          </w:p>
+          <w:p>
+            <w:pPr>
+              <w:spacing w:line="240" w:lineRule="auto"/>
+              <w:cnfStyle w:val="000000100000" w:firstRow="0" w:lastRow="0" w:firstColumn="0" w:lastColumn="0" w:oddVBand="0" w:evenVBand="0" w:oddHBand="1" w:evenHBand="0" w:firstRowFirstColumn="0" w:firstRowLastColumn="0" w:lastRowFirstColumn="0" w:lastRowLastColumn="0"/>
+            </w:pPr>
+            <w:r>
+              <w:t>+ findByNome(nome: String)</w:t>
+            </w:r>
+            <w:r>
+              <w:t>: Categoria</w:t>
+            </w:r>
+          </w:p>
+        </w:tc>
+      </w:tr>
+      <w:tr>
+        <w:trPr>
+          <w:cnfStyle w:val="000000010000" w:firstRow="0" w:lastRow="0" w:firstColumn="0" w:lastColumn="0" w:oddVBand="0" w:evenVBand="0" w:oddHBand="0" w:evenHBand="1" w:firstRowFirstColumn="0" w:firstRowLastColumn="0" w:lastRowFirstColumn="0" w:lastRowLastColumn="0"/>
+        </w:trPr>
+        <w:tc>
+          <w:tcPr>
+            <w:cnfStyle w:val="001000000000" w:firstRow="0" w:lastRow="0" w:firstColumn="1" w:lastColumn="0" w:oddVBand="0" w:evenVBand="0" w:oddHBand="0" w:evenHBand="0" w:firstRowFirstColumn="0" w:firstRowLastColumn="0" w:lastRowFirstColumn="0" w:lastRowLastColumn="0"/>
+            <w:tcW w:w="2263" w:type="dxa"/>
+          </w:tcPr>
+          <w:p>
+            <w:pPr>
+              <w:spacing w:line="240" w:lineRule="auto"/>
+            </w:pPr>
+            <w:r>
+              <w:t>Pre-Condizioni</w:t>
+            </w:r>
+          </w:p>
+        </w:tc>
+        <w:tc>
+          <w:tcPr>
+            <w:tcW w:w="7359" w:type="dxa"/>
+          </w:tcPr>
+          <w:p>
+            <w:pPr>
+              <w:spacing w:line="240" w:lineRule="auto"/>
+              <w:cnfStyle w:val="000000010000" w:firstRow="0" w:lastRow="0" w:firstColumn="0" w:lastColumn="0" w:oddVBand="0" w:evenVBand="0" w:oddHBand="0" w:evenHBand="1" w:firstRowFirstColumn="0" w:firstRowLastColumn="0" w:lastRowFirstColumn="0" w:lastRowLastColumn="0"/>
+            </w:pPr>
+          </w:p>
+        </w:tc>
+      </w:tr>
+      <w:tr>
+        <w:trPr>
+          <w:cnfStyle w:val="000000100000" w:firstRow="0" w:lastRow="0" w:firstColumn="0" w:lastColumn="0" w:oddVBand="0" w:evenVBand="0" w:oddHBand="1" w:evenHBand="0" w:firstRowFirstColumn="0" w:firstRowLastColumn="0" w:lastRowFirstColumn="0" w:lastRowLastColumn="0"/>
+        </w:trPr>
+        <w:tc>
+          <w:tcPr>
+            <w:cnfStyle w:val="001000000000" w:firstRow="0" w:lastRow="0" w:firstColumn="1" w:lastColumn="0" w:oddVBand="0" w:evenVBand="0" w:oddHBand="0" w:evenHBand="0" w:firstRowFirstColumn="0" w:firstRowLastColumn="0" w:lastRowFirstColumn="0" w:lastRowLastColumn="0"/>
+            <w:tcW w:w="2263" w:type="dxa"/>
+          </w:tcPr>
+          <w:p>
+            <w:pPr>
+              <w:spacing w:line="240" w:lineRule="auto"/>
+            </w:pPr>
+            <w:r>
+              <w:t>Post-Condizioni</w:t>
+            </w:r>
+          </w:p>
+        </w:tc>
+        <w:tc>
+          <w:tcPr>
+            <w:tcW w:w="7359" w:type="dxa"/>
+          </w:tcPr>
+          <w:p>
+            <w:pPr>
+              <w:spacing w:line="240" w:lineRule="auto"/>
+              <w:cnfStyle w:val="000000100000" w:firstRow="0" w:lastRow="0" w:firstColumn="0" w:lastColumn="0" w:oddVBand="0" w:evenVBand="0" w:oddHBand="1" w:evenHBand="0" w:firstRowFirstColumn="0" w:firstRowLastColumn="0" w:lastRowFirstColumn="0" w:lastRowLastColumn="0"/>
+            </w:pPr>
+          </w:p>
+        </w:tc>
+      </w:tr>
+      <w:tr>
+        <w:trPr>
+          <w:cnfStyle w:val="000000010000" w:firstRow="0" w:lastRow="0" w:firstColumn="0" w:lastColumn="0" w:oddVBand="0" w:evenVBand="0" w:oddHBand="0" w:evenHBand="1" w:firstRowFirstColumn="0" w:firstRowLastColumn="0" w:lastRowFirstColumn="0" w:lastRowLastColumn="0"/>
+        </w:trPr>
+        <w:tc>
+          <w:tcPr>
+            <w:cnfStyle w:val="001000000000" w:firstRow="0" w:lastRow="0" w:firstColumn="1" w:lastColumn="0" w:oddVBand="0" w:evenVBand="0" w:oddHBand="0" w:evenHBand="0" w:firstRowFirstColumn="0" w:firstRowLastColumn="0" w:lastRowFirstColumn="0" w:lastRowLastColumn="0"/>
+            <w:tcW w:w="2263" w:type="dxa"/>
+          </w:tcPr>
+          <w:p>
+            <w:pPr>
+              <w:spacing w:line="240" w:lineRule="auto"/>
+            </w:pPr>
+            <w:r>
+              <w:t>Invariante</w:t>
+            </w:r>
+          </w:p>
+        </w:tc>
+        <w:tc>
+          <w:tcPr>
+            <w:tcW w:w="7359" w:type="dxa"/>
+          </w:tcPr>
+          <w:p>
+            <w:pPr>
+              <w:spacing w:line="240" w:lineRule="auto"/>
+              <w:cnfStyle w:val="000000010000" w:firstRow="0" w:lastRow="0" w:firstColumn="0" w:lastColumn="0" w:oddVBand="0" w:evenVBand="0" w:oddHBand="0" w:evenHBand="1" w:firstRowFirstColumn="0" w:firstRowLastColumn="0" w:lastRowFirstColumn="0" w:lastRowLastColumn="0"/>
+            </w:pPr>
+          </w:p>
+        </w:tc>
+      </w:tr>
+    </w:tbl>
+    <w:p>
+      <w:pPr>
+        <w:spacing w:line="240" w:lineRule="auto"/>
+      </w:pPr>
+    </w:p>
+    <w:tbl>
+      <w:tblPr>
+        <w:tblStyle w:val="Tabellagriglia4-colore1"/>
+        <w:tblW w:w="0" w:type="auto"/>
+        <w:tblLook w:val="0480" w:firstRow="0" w:lastRow="0" w:firstColumn="1" w:lastColumn="0" w:noHBand="0" w:noVBand="1"/>
+      </w:tblPr>
+      <w:tblGrid>
+        <w:gridCol w:w="2263"/>
+        <w:gridCol w:w="7359"/>
+      </w:tblGrid>
+      <w:tr>
+        <w:trPr>
+          <w:cnfStyle w:val="000000100000" w:firstRow="0" w:lastRow="0" w:firstColumn="0" w:lastColumn="0" w:oddVBand="0" w:evenVBand="0" w:oddHBand="1" w:evenHBand="0" w:firstRowFirstColumn="0" w:firstRowLastColumn="0" w:lastRowFirstColumn="0" w:lastRowLastColumn="0"/>
+        </w:trPr>
+        <w:tc>
+          <w:tcPr>
+            <w:cnfStyle w:val="001000000000" w:firstRow="0" w:lastRow="0" w:firstColumn="1" w:lastColumn="0" w:oddVBand="0" w:evenVBand="0" w:oddHBand="0" w:evenHBand="0" w:firstRowFirstColumn="0" w:firstRowLastColumn="0" w:lastRowFirstColumn="0" w:lastRowLastColumn="0"/>
+            <w:tcW w:w="2263" w:type="dxa"/>
+          </w:tcPr>
+          <w:p>
+            <w:pPr>
+              <w:spacing w:line="240" w:lineRule="auto"/>
+            </w:pPr>
+            <w:r>
+              <w:lastRenderedPageBreak/>
+              <w:t>Nome Classe</w:t>
+            </w:r>
+          </w:p>
+        </w:tc>
+        <w:tc>
+          <w:tcPr>
+            <w:tcW w:w="7359" w:type="dxa"/>
+          </w:tcPr>
+          <w:p>
+            <w:pPr>
+              <w:spacing w:line="240" w:lineRule="auto"/>
+              <w:cnfStyle w:val="000000100000" w:firstRow="0" w:lastRow="0" w:firstColumn="0" w:lastColumn="0" w:oddVBand="0" w:evenVBand="0" w:oddHBand="1" w:evenHBand="0" w:firstRowFirstColumn="0" w:firstRowLastColumn="0" w:lastRowFirstColumn="0" w:lastRowLastColumn="0"/>
+            </w:pPr>
+            <w:r>
+              <w:t>FatturaServiceImpl</w:t>
+            </w:r>
+          </w:p>
+        </w:tc>
+      </w:tr>
+      <w:tr>
+        <w:trPr>
+          <w:cnfStyle w:val="000000010000" w:firstRow="0" w:lastRow="0" w:firstColumn="0" w:lastColumn="0" w:oddVBand="0" w:evenVBand="0" w:oddHBand="0" w:evenHBand="1" w:firstRowFirstColumn="0" w:firstRowLastColumn="0" w:lastRowFirstColumn="0" w:lastRowLastColumn="0"/>
+        </w:trPr>
+        <w:tc>
+          <w:tcPr>
+            <w:cnfStyle w:val="001000000000" w:firstRow="0" w:lastRow="0" w:firstColumn="1" w:lastColumn="0" w:oddVBand="0" w:evenVBand="0" w:oddHBand="0" w:evenHBand="0" w:firstRowFirstColumn="0" w:firstRowLastColumn="0" w:lastRowFirstColumn="0" w:lastRowLastColumn="0"/>
+            <w:tcW w:w="2263" w:type="dxa"/>
+          </w:tcPr>
+          <w:p>
+            <w:pPr>
+              <w:spacing w:line="240" w:lineRule="auto"/>
+            </w:pPr>
+            <w:r>
+              <w:t>Descrizione</w:t>
+            </w:r>
+          </w:p>
+        </w:tc>
+        <w:tc>
+          <w:tcPr>
+            <w:tcW w:w="7359" w:type="dxa"/>
+          </w:tcPr>
+          <w:p>
+            <w:pPr>
+              <w:spacing w:line="240" w:lineRule="auto"/>
+              <w:cnfStyle w:val="000000010000" w:firstRow="0" w:lastRow="0" w:firstColumn="0" w:lastColumn="0" w:oddVBand="0" w:evenVBand="0" w:oddHBand="0" w:evenHBand="1" w:firstRowFirstColumn="0" w:firstRowLastColumn="0" w:lastRowFirstColumn="0" w:lastRowLastColumn="0"/>
+            </w:pPr>
+            <w:r>
+              <w:t>Questa classe è un manager che mediante una repository accede alle informazioni riguardanti le fatture all'interno del database.</w:t>
+            </w:r>
+          </w:p>
+        </w:tc>
+      </w:tr>
+      <w:tr>
+        <w:trPr>
+          <w:cnfStyle w:val="000000100000" w:firstRow="0" w:lastRow="0" w:firstColumn="0" w:lastColumn="0" w:oddVBand="0" w:evenVBand="0" w:oddHBand="1" w:evenHBand="0" w:firstRowFirstColumn="0" w:firstRowLastColumn="0" w:lastRowFirstColumn="0" w:lastRowLastColumn="0"/>
+        </w:trPr>
+        <w:tc>
+          <w:tcPr>
+            <w:cnfStyle w:val="001000000000" w:firstRow="0" w:lastRow="0" w:firstColumn="1" w:lastColumn="0" w:oddVBand="0" w:evenVBand="0" w:oddHBand="0" w:evenHBand="0" w:firstRowFirstColumn="0" w:firstRowLastColumn="0" w:lastRowFirstColumn="0" w:lastRowLastColumn="0"/>
+            <w:tcW w:w="2263" w:type="dxa"/>
+          </w:tcPr>
+          <w:p>
+            <w:pPr>
+              <w:spacing w:line="240" w:lineRule="auto"/>
+            </w:pPr>
+            <w:r>
+              <w:t>Signature Metodi</w:t>
+            </w:r>
+          </w:p>
+        </w:tc>
+        <w:tc>
+          <w:tcPr>
+            <w:tcW w:w="7359" w:type="dxa"/>
+          </w:tcPr>
+          <w:p>
+            <w:pPr>
+              <w:spacing w:line="240" w:lineRule="auto"/>
+              <w:cnfStyle w:val="000000100000" w:firstRow="0" w:lastRow="0" w:firstColumn="0" w:lastColumn="0" w:oddVBand="0" w:evenVBand="0" w:oddHBand="1" w:evenHBand="0" w:firstRowFirstColumn="0" w:firstRowLastColumn="0" w:lastRowFirstColumn="0" w:lastRowLastColumn="0"/>
+            </w:pPr>
+            <w:r>
+              <w:t>+ findAll()</w:t>
+            </w:r>
+            <w:r>
+              <w:t>: List&lt;Fattura&gt;</w:t>
+            </w:r>
+          </w:p>
+          <w:p>
+            <w:pPr>
+              <w:spacing w:line="240" w:lineRule="auto"/>
+              <w:cnfStyle w:val="000000100000" w:firstRow="0" w:lastRow="0" w:firstColumn="0" w:lastColumn="0" w:oddVBand="0" w:evenVBand="0" w:oddHBand="1" w:evenHBand="0" w:firstRowFirstColumn="0" w:firstRowLastColumn="0" w:lastRowFirstColumn="0" w:lastRowLastColumn="0"/>
+            </w:pPr>
+            <w:r>
+              <w:t>+ findByAtleta(a: Atleta)</w:t>
+            </w:r>
+            <w:r>
+              <w:t>: List&lt;Fattura&gt;</w:t>
+            </w:r>
+          </w:p>
+          <w:p>
+            <w:pPr>
+              <w:spacing w:line="240" w:lineRule="auto"/>
+              <w:cnfStyle w:val="000000100000" w:firstRow="0" w:lastRow="0" w:firstColumn="0" w:lastColumn="0" w:oddVBand="0" w:evenVBand="0" w:oddHBand="1" w:evenHBand="0" w:firstRowFirstColumn="0" w:firstRowLastColumn="0" w:lastRowFirstColumn="0" w:lastRowLastColumn="0"/>
+            </w:pPr>
+            <w:r>
+              <w:t>+ save(f: Fattura)</w:t>
+            </w:r>
+          </w:p>
+        </w:tc>
+      </w:tr>
+      <w:tr>
+        <w:trPr>
+          <w:cnfStyle w:val="000000010000" w:firstRow="0" w:lastRow="0" w:firstColumn="0" w:lastColumn="0" w:oddVBand="0" w:evenVBand="0" w:oddHBand="0" w:evenHBand="1" w:firstRowFirstColumn="0" w:firstRowLastColumn="0" w:lastRowFirstColumn="0" w:lastRowLastColumn="0"/>
+        </w:trPr>
+        <w:tc>
+          <w:tcPr>
+            <w:cnfStyle w:val="001000000000" w:firstRow="0" w:lastRow="0" w:firstColumn="1" w:lastColumn="0" w:oddVBand="0" w:evenVBand="0" w:oddHBand="0" w:evenHBand="0" w:firstRowFirstColumn="0" w:firstRowLastColumn="0" w:lastRowFirstColumn="0" w:lastRowLastColumn="0"/>
+            <w:tcW w:w="2263" w:type="dxa"/>
+          </w:tcPr>
+          <w:p>
+            <w:pPr>
+              <w:spacing w:line="240" w:lineRule="auto"/>
+            </w:pPr>
+            <w:r>
+              <w:t>Pre-Condizioni</w:t>
+            </w:r>
+          </w:p>
+        </w:tc>
+        <w:tc>
+          <w:tcPr>
+            <w:tcW w:w="7359" w:type="dxa"/>
+          </w:tcPr>
+          <w:p>
+            <w:pPr>
+              <w:spacing w:line="240" w:lineRule="auto"/>
+              <w:cnfStyle w:val="000000010000" w:firstRow="0" w:lastRow="0" w:firstColumn="0" w:lastColumn="0" w:oddVBand="0" w:evenVBand="0" w:oddHBand="0" w:evenHBand="1" w:firstRowFirstColumn="0" w:firstRowLastColumn="0" w:lastRowFirstColumn="0" w:lastRowLastColumn="0"/>
+            </w:pPr>
+          </w:p>
+        </w:tc>
+      </w:tr>
+      <w:tr>
+        <w:trPr>
+          <w:cnfStyle w:val="000000100000" w:firstRow="0" w:lastRow="0" w:firstColumn="0" w:lastColumn="0" w:oddVBand="0" w:evenVBand="0" w:oddHBand="1" w:evenHBand="0" w:firstRowFirstColumn="0" w:firstRowLastColumn="0" w:lastRowFirstColumn="0" w:lastRowLastColumn="0"/>
+        </w:trPr>
+        <w:tc>
+          <w:tcPr>
+            <w:cnfStyle w:val="001000000000" w:firstRow="0" w:lastRow="0" w:firstColumn="1" w:lastColumn="0" w:oddVBand="0" w:evenVBand="0" w:oddHBand="0" w:evenHBand="0" w:firstRowFirstColumn="0" w:firstRowLastColumn="0" w:lastRowFirstColumn="0" w:lastRowLastColumn="0"/>
+            <w:tcW w:w="2263" w:type="dxa"/>
+          </w:tcPr>
+          <w:p>
+            <w:pPr>
+              <w:spacing w:line="240" w:lineRule="auto"/>
+            </w:pPr>
+            <w:r>
+              <w:t>Post-Condizioni</w:t>
+            </w:r>
+          </w:p>
+        </w:tc>
+        <w:tc>
+          <w:tcPr>
+            <w:tcW w:w="7359" w:type="dxa"/>
+          </w:tcPr>
+          <w:p>
+            <w:pPr>
+              <w:spacing w:line="240" w:lineRule="auto"/>
+              <w:cnfStyle w:val="000000100000" w:firstRow="0" w:lastRow="0" w:firstColumn="0" w:lastColumn="0" w:oddVBand="0" w:evenVBand="0" w:oddHBand="1" w:evenHBand="0" w:firstRowFirstColumn="0" w:firstRowLastColumn="0" w:lastRowFirstColumn="0" w:lastRowLastColumn="0"/>
+            </w:pPr>
+          </w:p>
+        </w:tc>
+      </w:tr>
+      <w:tr>
+        <w:trPr>
+          <w:cnfStyle w:val="000000010000" w:firstRow="0" w:lastRow="0" w:firstColumn="0" w:lastColumn="0" w:oddVBand="0" w:evenVBand="0" w:oddHBand="0" w:evenHBand="1" w:firstRowFirstColumn="0" w:firstRowLastColumn="0" w:lastRowFirstColumn="0" w:lastRowLastColumn="0"/>
+        </w:trPr>
+        <w:tc>
+          <w:tcPr>
+            <w:cnfStyle w:val="001000000000" w:firstRow="0" w:lastRow="0" w:firstColumn="1" w:lastColumn="0" w:oddVBand="0" w:evenVBand="0" w:oddHBand="0" w:evenHBand="0" w:firstRowFirstColumn="0" w:firstRowLastColumn="0" w:lastRowFirstColumn="0" w:lastRowLastColumn="0"/>
+            <w:tcW w:w="2263" w:type="dxa"/>
+          </w:tcPr>
+          <w:p>
+            <w:pPr>
+              <w:spacing w:line="240" w:lineRule="auto"/>
+            </w:pPr>
+            <w:r>
+              <w:t>Invariante</w:t>
+            </w:r>
+          </w:p>
+        </w:tc>
+        <w:tc>
+          <w:tcPr>
+            <w:tcW w:w="7359" w:type="dxa"/>
+          </w:tcPr>
+          <w:p>
+            <w:pPr>
+              <w:spacing w:line="240" w:lineRule="auto"/>
+              <w:cnfStyle w:val="000000010000" w:firstRow="0" w:lastRow="0" w:firstColumn="0" w:lastColumn="0" w:oddVBand="0" w:evenVBand="0" w:oddHBand="0" w:evenHBand="1" w:firstRowFirstColumn="0" w:firstRowLastColumn="0" w:lastRowFirstColumn="0" w:lastRowLastColumn="0"/>
+            </w:pPr>
+          </w:p>
+        </w:tc>
+      </w:tr>
+    </w:tbl>
+    <w:p>
+      <w:pPr>
+        <w:spacing w:line="240" w:lineRule="auto"/>
+      </w:pPr>
+    </w:p>
+    <w:tbl>
+      <w:tblPr>
+        <w:tblStyle w:val="Tabellagriglia4-colore1"/>
+        <w:tblW w:w="0" w:type="auto"/>
+        <w:tblLook w:val="0480" w:firstRow="0" w:lastRow="0" w:firstColumn="1" w:lastColumn="0" w:noHBand="0" w:noVBand="1"/>
+      </w:tblPr>
+      <w:tblGrid>
+        <w:gridCol w:w="2263"/>
+        <w:gridCol w:w="7359"/>
+      </w:tblGrid>
+      <w:tr>
+        <w:trPr>
+          <w:cnfStyle w:val="000000100000" w:firstRow="0" w:lastRow="0" w:firstColumn="0" w:lastColumn="0" w:oddVBand="0" w:evenVBand="0" w:oddHBand="1" w:evenHBand="0" w:firstRowFirstColumn="0" w:firstRowLastColumn="0" w:lastRowFirstColumn="0" w:lastRowLastColumn="0"/>
+        </w:trPr>
+        <w:tc>
+          <w:tcPr>
+            <w:cnfStyle w:val="001000000000" w:firstRow="0" w:lastRow="0" w:firstColumn="1" w:lastColumn="0" w:oddVBand="0" w:evenVBand="0" w:oddHBand="0" w:evenHBand="0" w:firstRowFirstColumn="0" w:firstRowLastColumn="0" w:lastRowFirstColumn="0" w:lastRowLastColumn="0"/>
+            <w:tcW w:w="2263" w:type="dxa"/>
+          </w:tcPr>
+          <w:p>
+            <w:pPr>
+              <w:spacing w:line="240" w:lineRule="auto"/>
+            </w:pPr>
+            <w:r>
+              <w:t>Nome Classe</w:t>
+            </w:r>
+          </w:p>
+        </w:tc>
+        <w:tc>
+          <w:tcPr>
+            <w:tcW w:w="7359" w:type="dxa"/>
+          </w:tcPr>
+          <w:p>
+            <w:pPr>
+              <w:spacing w:line="240" w:lineRule="auto"/>
+              <w:cnfStyle w:val="000000100000" w:firstRow="0" w:lastRow="0" w:firstColumn="0" w:lastColumn="0" w:oddVBand="0" w:evenVBand="0" w:oddHBand="1" w:evenHBand="0" w:firstRowFirstColumn="0" w:firstRowLastColumn="0" w:lastRowFirstColumn="0" w:lastRowLastColumn="0"/>
+            </w:pPr>
+            <w:r>
+              <w:t>PacchettoServiceImpl</w:t>
+            </w:r>
+          </w:p>
+        </w:tc>
+      </w:tr>
+      <w:tr>
+        <w:trPr>
+          <w:cnfStyle w:val="000000010000" w:firstRow="0" w:lastRow="0" w:firstColumn="0" w:lastColumn="0" w:oddVBand="0" w:evenVBand="0" w:oddHBand="0" w:evenHBand="1" w:firstRowFirstColumn="0" w:firstRowLastColumn="0" w:lastRowFirstColumn="0" w:lastRowLastColumn="0"/>
+        </w:trPr>
+        <w:tc>
+          <w:tcPr>
+            <w:cnfStyle w:val="001000000000" w:firstRow="0" w:lastRow="0" w:firstColumn="1" w:lastColumn="0" w:oddVBand="0" w:evenVBand="0" w:oddHBand="0" w:evenHBand="0" w:firstRowFirstColumn="0" w:firstRowLastColumn="0" w:lastRowFirstColumn="0" w:lastRowLastColumn="0"/>
+            <w:tcW w:w="2263" w:type="dxa"/>
+          </w:tcPr>
+          <w:p>
+            <w:pPr>
+              <w:spacing w:line="240" w:lineRule="auto"/>
+            </w:pPr>
+            <w:r>
+              <w:t>Descrizione</w:t>
+            </w:r>
+          </w:p>
+        </w:tc>
+        <w:tc>
+          <w:tcPr>
+            <w:tcW w:w="7359" w:type="dxa"/>
+          </w:tcPr>
+          <w:p>
+            <w:pPr>
+              <w:spacing w:line="240" w:lineRule="auto"/>
+              <w:cnfStyle w:val="000000010000" w:firstRow="0" w:lastRow="0" w:firstColumn="0" w:lastColumn="0" w:oddVBand="0" w:evenVBand="0" w:oddHBand="0" w:evenHBand="1" w:firstRowFirstColumn="0" w:firstRowLastColumn="0" w:lastRowFirstColumn="0" w:lastRowLastColumn="0"/>
+            </w:pPr>
+            <w:r>
+              <w:t>Questa classe è un manager che mediante una repository accede alle informazioni riguardanti i pacchetti all'interno del database.</w:t>
+            </w:r>
+          </w:p>
+        </w:tc>
+      </w:tr>
+      <w:tr>
+        <w:trPr>
+          <w:cnfStyle w:val="000000100000" w:firstRow="0" w:lastRow="0" w:firstColumn="0" w:lastColumn="0" w:oddVBand="0" w:evenVBand="0" w:oddHBand="1" w:evenHBand="0" w:firstRowFirstColumn="0" w:firstRowLastColumn="0" w:lastRowFirstColumn="0" w:lastRowLastColumn="0"/>
+        </w:trPr>
+        <w:tc>
+          <w:tcPr>
+            <w:cnfStyle w:val="001000000000" w:firstRow="0" w:lastRow="0" w:firstColumn="1" w:lastColumn="0" w:oddVBand="0" w:evenVBand="0" w:oddHBand="0" w:evenHBand="0" w:firstRowFirstColumn="0" w:firstRowLastColumn="0" w:lastRowFirstColumn="0" w:lastRowLastColumn="0"/>
+            <w:tcW w:w="2263" w:type="dxa"/>
+          </w:tcPr>
+          <w:p>
+            <w:pPr>
+              <w:spacing w:line="240" w:lineRule="auto"/>
+            </w:pPr>
+            <w:r>
+              <w:t>Signature Metodi</w:t>
+            </w:r>
+          </w:p>
+        </w:tc>
+        <w:tc>
+          <w:tcPr>
+            <w:tcW w:w="7359" w:type="dxa"/>
+          </w:tcPr>
+          <w:p>
+            <w:pPr>
+              <w:spacing w:line="240" w:lineRule="auto"/>
+              <w:cnfStyle w:val="000000100000" w:firstRow="0" w:lastRow="0" w:firstColumn="0" w:lastColumn="0" w:oddVBand="0" w:evenVBand="0" w:oddHBand="1" w:evenHBand="0" w:firstRowFirstColumn="0" w:firstRowLastColumn="0" w:lastRowFirstColumn="0" w:lastRowLastColumn="0"/>
+            </w:pPr>
+            <w:r>
+              <w:t>+ findAll(): List&lt;Pacchetto&gt;</w:t>
+            </w:r>
+          </w:p>
+          <w:p>
+            <w:pPr>
+              <w:spacing w:line="240" w:lineRule="auto"/>
+              <w:cnfStyle w:val="000000100000" w:firstRow="0" w:lastRow="0" w:firstColumn="0" w:lastColumn="0" w:oddVBand="0" w:evenVBand="0" w:oddHBand="1" w:evenHBand="0" w:firstRowFirstColumn="0" w:firstRowLastColumn="0" w:lastRowFirstColumn="0" w:lastRowLastColumn="0"/>
+            </w:pPr>
+            <w:r>
+              <w:t>+ findAllByCategoria(categoria</w:t>
+            </w:r>
+            <w:r>
+              <w:t>: Categoria</w:t>
+            </w:r>
+            <w:r>
+              <w:t>) : List&lt;Pacchetto&gt;</w:t>
+            </w:r>
+          </w:p>
+          <w:p>
+            <w:pPr>
+              <w:spacing w:line="240" w:lineRule="auto"/>
+              <w:cnfStyle w:val="000000100000" w:firstRow="0" w:lastRow="0" w:firstColumn="0" w:lastColumn="0" w:oddVBand="0" w:evenVBand="0" w:oddHBand="1" w:evenHBand="0" w:firstRowFirstColumn="0" w:firstRowLastColumn="0" w:lastRowFirstColumn="0" w:lastRowLastColumn="0"/>
+            </w:pPr>
+            <w:r>
+              <w:t>+ findAllByCosto(valore</w:t>
+            </w:r>
+            <w:r>
+              <w:t>: float</w:t>
+            </w:r>
+            <w:r>
+              <w:t>) : List&lt;Pacchetto&gt;</w:t>
+            </w:r>
+          </w:p>
+          <w:p>
+            <w:pPr>
+              <w:spacing w:line="240" w:lineRule="auto"/>
+              <w:cnfStyle w:val="000000100000" w:firstRow="0" w:lastRow="0" w:firstColumn="0" w:lastColumn="0" w:oddVBand="0" w:evenVBand="0" w:oddHBand="1" w:evenHBand="0" w:firstRowFirstColumn="0" w:firstRowLastColumn="0" w:lastRowFirstColumn="0" w:lastRowLastColumn="0"/>
+            </w:pPr>
+            <w:r>
+              <w:t>+ findAllByPersonalTrainer(pt</w:t>
+            </w:r>
+            <w:r>
+              <w:t>: PersonalTrainer</w:t>
+            </w:r>
+            <w:r>
+              <w:t>) : List&lt;Pacchetto&gt;</w:t>
+            </w:r>
+          </w:p>
+          <w:p>
+            <w:pPr>
+              <w:spacing w:line="240" w:lineRule="auto"/>
+              <w:cnfStyle w:val="000000100000" w:firstRow="0" w:lastRow="0" w:firstColumn="0" w:lastColumn="0" w:oddVBand="0" w:evenVBand="0" w:oddHBand="1" w:evenHBand="0" w:firstRowFirstColumn="0" w:firstRowLastColumn="0" w:lastRowFirstColumn="0" w:lastRowLastColumn="0"/>
+            </w:pPr>
+            <w:r>
+              <w:t>+ findLast(): List&lt;Pacchetto&gt;</w:t>
+            </w:r>
+          </w:p>
+          <w:p>
+            <w:pPr>
+              <w:spacing w:line="240" w:lineRule="auto"/>
+              <w:cnfStyle w:val="000000100000" w:firstRow="0" w:lastRow="0" w:firstColumn="0" w:lastColumn="0" w:oddVBand="0" w:evenVBand="0" w:oddHBand="1" w:evenHBand="0" w:firstRowFirstColumn="0" w:firstRowLastColumn="0" w:lastRowFirstColumn="0" w:lastRowLastColumn="0"/>
+            </w:pPr>
+            <w:r>
+              <w:t>+ findByNome(nome</w:t>
+            </w:r>
+            <w:r>
+              <w:t>: String</w:t>
+            </w:r>
+            <w:r>
+              <w:t>) : List&lt;Pacchetto&gt;</w:t>
+            </w:r>
+          </w:p>
+          <w:p>
+            <w:pPr>
+              <w:spacing w:line="240" w:lineRule="auto"/>
+              <w:cnfStyle w:val="000000100000" w:firstRow="0" w:lastRow="0" w:firstColumn="0" w:lastColumn="0" w:oddVBand="0" w:evenVBand="0" w:oddHBand="1" w:evenHBand="0" w:firstRowFirstColumn="0" w:firstRowLastColumn="0" w:lastRowFirstColumn="0" w:lastRowLastColumn="0"/>
+            </w:pPr>
+            <w:r>
+              <w:t>+ Pacchetto findById(id</w:t>
+            </w:r>
+            <w:r>
+              <w:t>: int</w:t>
+            </w:r>
+            <w:r>
+              <w:t>): Pacchetto</w:t>
+            </w:r>
+          </w:p>
+          <w:p>
+            <w:pPr>
+              <w:spacing w:line="240" w:lineRule="auto"/>
+              <w:cnfStyle w:val="000000100000" w:firstRow="0" w:lastRow="0" w:firstColumn="0" w:lastColumn="0" w:oddVBand="0" w:evenVBand="0" w:oddHBand="1" w:evenHBand="0" w:firstRowFirstColumn="0" w:firstRowLastColumn="0" w:lastRowFirstColumn="0" w:lastRowLastColumn="0"/>
+            </w:pPr>
+            <w:r>
+              <w:t xml:space="preserve"> + save(p</w:t>
+            </w:r>
+            <w:r>
+              <w:t>: Pacchetto</w:t>
+            </w:r>
+            <w:r>
+              <w:t>)</w:t>
+            </w:r>
+          </w:p>
+          <w:p>
+            <w:pPr>
+              <w:spacing w:line="240" w:lineRule="auto"/>
+              <w:cnfStyle w:val="000000100000" w:firstRow="0" w:lastRow="0" w:firstColumn="0" w:lastColumn="0" w:oddVBand="0" w:evenVBand="0" w:oddHBand="1" w:evenHBand="0" w:firstRowFirstColumn="0" w:firstRowLastColumn="0" w:lastRowFirstColumn="0" w:lastRowLastColumn="0"/>
+            </w:pPr>
+            <w:r>
+              <w:t xml:space="preserve"> + deleteById(id</w:t>
+            </w:r>
+            <w:r>
+              <w:t>: int</w:t>
+            </w:r>
+            <w:r>
+              <w:t>)</w:t>
+            </w:r>
+          </w:p>
+        </w:tc>
+      </w:tr>
+      <w:tr>
+        <w:trPr>
+          <w:cnfStyle w:val="000000010000" w:firstRow="0" w:lastRow="0" w:firstColumn="0" w:lastColumn="0" w:oddVBand="0" w:evenVBand="0" w:oddHBand="0" w:evenHBand="1" w:firstRowFirstColumn="0" w:firstRowLastColumn="0" w:lastRowFirstColumn="0" w:lastRowLastColumn="0"/>
+        </w:trPr>
+        <w:tc>
+          <w:tcPr>
+            <w:cnfStyle w:val="001000000000" w:firstRow="0" w:lastRow="0" w:firstColumn="1" w:lastColumn="0" w:oddVBand="0" w:evenVBand="0" w:oddHBand="0" w:evenHBand="0" w:firstRowFirstColumn="0" w:firstRowLastColumn="0" w:lastRowFirstColumn="0" w:lastRowLastColumn="0"/>
+            <w:tcW w:w="2263" w:type="dxa"/>
+          </w:tcPr>
+          <w:p>
+            <w:pPr>
+              <w:spacing w:line="240" w:lineRule="auto"/>
+            </w:pPr>
+            <w:r>
+              <w:t>Pre-Condizioni</w:t>
+            </w:r>
+          </w:p>
+        </w:tc>
+        <w:tc>
+          <w:tcPr>
+            <w:tcW w:w="7359" w:type="dxa"/>
+          </w:tcPr>
+          <w:p>
+            <w:pPr>
+              <w:spacing w:line="240" w:lineRule="auto"/>
+              <w:cnfStyle w:val="000000010000" w:firstRow="0" w:lastRow="0" w:firstColumn="0" w:lastColumn="0" w:oddVBand="0" w:evenVBand="0" w:oddHBand="0" w:evenHBand="1" w:firstRowFirstColumn="0" w:firstRowLastColumn="0" w:lastRowFirstColumn="0" w:lastRowLastColumn="0"/>
+            </w:pPr>
+          </w:p>
+        </w:tc>
+      </w:tr>
+      <w:tr>
+        <w:trPr>
+          <w:cnfStyle w:val="000000100000" w:firstRow="0" w:lastRow="0" w:firstColumn="0" w:lastColumn="0" w:oddVBand="0" w:evenVBand="0" w:oddHBand="1" w:evenHBand="0" w:firstRowFirstColumn="0" w:firstRowLastColumn="0" w:lastRowFirstColumn="0" w:lastRowLastColumn="0"/>
+        </w:trPr>
+        <w:tc>
+          <w:tcPr>
+            <w:cnfStyle w:val="001000000000" w:firstRow="0" w:lastRow="0" w:firstColumn="1" w:lastColumn="0" w:oddVBand="0" w:evenVBand="0" w:oddHBand="0" w:evenHBand="0" w:firstRowFirstColumn="0" w:firstRowLastColumn="0" w:lastRowFirstColumn="0" w:lastRowLastColumn="0"/>
+            <w:tcW w:w="2263" w:type="dxa"/>
+          </w:tcPr>
+          <w:p>
+            <w:pPr>
+              <w:spacing w:line="240" w:lineRule="auto"/>
+            </w:pPr>
+            <w:r>
+              <w:t>Post-Condizioni</w:t>
+            </w:r>
+          </w:p>
+        </w:tc>
+        <w:tc>
+          <w:tcPr>
+            <w:tcW w:w="7359" w:type="dxa"/>
+          </w:tcPr>
+          <w:p>
+            <w:pPr>
+              <w:spacing w:line="240" w:lineRule="auto"/>
+              <w:cnfStyle w:val="000000100000" w:firstRow="0" w:lastRow="0" w:firstColumn="0" w:lastColumn="0" w:oddVBand="0" w:evenVBand="0" w:oddHBand="1" w:evenHBand="0" w:firstRowFirstColumn="0" w:firstRowLastColumn="0" w:lastRowFirstColumn="0" w:lastRowLastColumn="0"/>
+            </w:pPr>
+          </w:p>
+        </w:tc>
+      </w:tr>
+      <w:tr>
+        <w:trPr>
+          <w:cnfStyle w:val="000000010000" w:firstRow="0" w:lastRow="0" w:firstColumn="0" w:lastColumn="0" w:oddVBand="0" w:evenVBand="0" w:oddHBand="0" w:evenHBand="1" w:firstRowFirstColumn="0" w:firstRowLastColumn="0" w:lastRowFirstColumn="0" w:lastRowLastColumn="0"/>
+        </w:trPr>
+        <w:tc>
+          <w:tcPr>
+            <w:cnfStyle w:val="001000000000" w:firstRow="0" w:lastRow="0" w:firstColumn="1" w:lastColumn="0" w:oddVBand="0" w:evenVBand="0" w:oddHBand="0" w:evenHBand="0" w:firstRowFirstColumn="0" w:firstRowLastColumn="0" w:lastRowFirstColumn="0" w:lastRowLastColumn="0"/>
+            <w:tcW w:w="2263" w:type="dxa"/>
+          </w:tcPr>
+          <w:p>
+            <w:pPr>
+              <w:spacing w:line="240" w:lineRule="auto"/>
+            </w:pPr>
+            <w:r>
+              <w:t>Invariante</w:t>
+            </w:r>
+          </w:p>
+        </w:tc>
+        <w:tc>
+          <w:tcPr>
+            <w:tcW w:w="7359" w:type="dxa"/>
+          </w:tcPr>
+          <w:p>
+            <w:pPr>
+              <w:spacing w:line="240" w:lineRule="auto"/>
+              <w:cnfStyle w:val="000000010000" w:firstRow="0" w:lastRow="0" w:firstColumn="0" w:lastColumn="0" w:oddVBand="0" w:evenVBand="0" w:oddHBand="0" w:evenHBand="1" w:firstRowFirstColumn="0" w:firstRowLastColumn="0" w:lastRowFirstColumn="0" w:lastRowLastColumn="0"/>
+            </w:pPr>
+          </w:p>
+        </w:tc>
+      </w:tr>
+    </w:tbl>
+    <w:p>
+      <w:pPr>
+        <w:spacing w:line="240" w:lineRule="auto"/>
+      </w:pPr>
+    </w:p>
+    <w:tbl>
+      <w:tblPr>
+        <w:tblStyle w:val="Tabellagriglia4-colore1"/>
+        <w:tblW w:w="0" w:type="auto"/>
+        <w:tblLook w:val="0480" w:firstRow="0" w:lastRow="0" w:firstColumn="1" w:lastColumn="0" w:noHBand="0" w:noVBand="1"/>
+      </w:tblPr>
+      <w:tblGrid>
+        <w:gridCol w:w="2263"/>
+        <w:gridCol w:w="7359"/>
+      </w:tblGrid>
+      <w:tr>
+        <w:trPr>
+          <w:cnfStyle w:val="000000100000" w:firstRow="0" w:lastRow="0" w:firstColumn="0" w:lastColumn="0" w:oddVBand="0" w:evenVBand="0" w:oddHBand="1" w:evenHBand="0" w:firstRowFirstColumn="0" w:firstRowLastColumn="0" w:lastRowFirstColumn="0" w:lastRowLastColumn="0"/>
+        </w:trPr>
+        <w:tc>
+          <w:tcPr>
+            <w:cnfStyle w:val="001000000000" w:firstRow="0" w:lastRow="0" w:firstColumn="1" w:lastColumn="0" w:oddVBand="0" w:evenVBand="0" w:oddHBand="0" w:evenHBand="0" w:firstRowFirstColumn="0" w:firstRowLastColumn="0" w:lastRowFirstColumn="0" w:lastRowLastColumn="0"/>
+            <w:tcW w:w="2263" w:type="dxa"/>
+          </w:tcPr>
+          <w:p>
+            <w:pPr>
+              <w:spacing w:line="240" w:lineRule="auto"/>
+            </w:pPr>
+            <w:r>
+              <w:t>Nome Classe</w:t>
+            </w:r>
+          </w:p>
+        </w:tc>
+        <w:tc>
+          <w:tcPr>
+            <w:tcW w:w="7359" w:type="dxa"/>
+          </w:tcPr>
+          <w:p>
+            <w:pPr>
+              <w:spacing w:line="240" w:lineRule="auto"/>
+              <w:cnfStyle w:val="000000100000" w:firstRow="0" w:lastRow="0" w:firstColumn="0" w:lastColumn="0" w:oddVBand="0" w:evenVBand="0" w:oddHBand="1" w:evenHBand="0" w:firstRowFirstColumn="0" w:firstRowLastColumn="0" w:lastRowFirstColumn="0" w:lastRowLastColumn="0"/>
+            </w:pPr>
+            <w:r>
+              <w:t>PersonalTrainerServiceImpl</w:t>
+            </w:r>
+          </w:p>
+        </w:tc>
+      </w:tr>
+      <w:tr>
+        <w:trPr>
+          <w:cnfStyle w:val="000000010000" w:firstRow="0" w:lastRow="0" w:firstColumn="0" w:lastColumn="0" w:oddVBand="0" w:evenVBand="0" w:oddHBand="0" w:evenHBand="1" w:firstRowFirstColumn="0" w:firstRowLastColumn="0" w:lastRowFirstColumn="0" w:lastRowLastColumn="0"/>
+        </w:trPr>
+        <w:tc>
+          <w:tcPr>
+            <w:cnfStyle w:val="001000000000" w:firstRow="0" w:lastRow="0" w:firstColumn="1" w:lastColumn="0" w:oddVBand="0" w:evenVBand="0" w:oddHBand="0" w:evenHBand="0" w:firstRowFirstColumn="0" w:firstRowLastColumn="0" w:lastRowFirstColumn="0" w:lastRowLastColumn="0"/>
+            <w:tcW w:w="2263" w:type="dxa"/>
+          </w:tcPr>
+          <w:p>
+            <w:pPr>
+              <w:spacing w:line="240" w:lineRule="auto"/>
+            </w:pPr>
+            <w:r>
+              <w:t>Descrizione</w:t>
+            </w:r>
+          </w:p>
+        </w:tc>
+        <w:tc>
+          <w:tcPr>
+            <w:tcW w:w="7359" w:type="dxa"/>
+          </w:tcPr>
+          <w:p>
+            <w:pPr>
+              <w:spacing w:line="240" w:lineRule="auto"/>
+              <w:cnfStyle w:val="000000010000" w:firstRow="0" w:lastRow="0" w:firstColumn="0" w:lastColumn="0" w:oddVBand="0" w:evenVBand="0" w:oddHBand="0" w:evenHBand="1" w:firstRowFirstColumn="0" w:firstRowLastColumn="0" w:lastRowFirstColumn="0" w:lastRowLastColumn="0"/>
+            </w:pPr>
+            <w:r>
+              <w:t>Questa classe è un manager che mediante una repository accede alle informazioni riguardanti i personal trainer all'interno del database.</w:t>
+            </w:r>
+          </w:p>
+        </w:tc>
+      </w:tr>
+      <w:tr>
+        <w:trPr>
+          <w:cnfStyle w:val="000000100000" w:firstRow="0" w:lastRow="0" w:firstColumn="0" w:lastColumn="0" w:oddVBand="0" w:evenVBand="0" w:oddHBand="1" w:evenHBand="0" w:firstRowFirstColumn="0" w:firstRowLastColumn="0" w:lastRowFirstColumn="0" w:lastRowLastColumn="0"/>
+        </w:trPr>
+        <w:tc>
+          <w:tcPr>
+            <w:cnfStyle w:val="001000000000" w:firstRow="0" w:lastRow="0" w:firstColumn="1" w:lastColumn="0" w:oddVBand="0" w:evenVBand="0" w:oddHBand="0" w:evenHBand="0" w:firstRowFirstColumn="0" w:firstRowLastColumn="0" w:lastRowFirstColumn="0" w:lastRowLastColumn="0"/>
+            <w:tcW w:w="2263" w:type="dxa"/>
+          </w:tcPr>
+          <w:p>
+            <w:pPr>
+              <w:spacing w:line="240" w:lineRule="auto"/>
+            </w:pPr>
+            <w:r>
+              <w:t>Signature Metodi</w:t>
+            </w:r>
+          </w:p>
+        </w:tc>
+        <w:tc>
+          <w:tcPr>
+            <w:tcW w:w="7359" w:type="dxa"/>
+          </w:tcPr>
+          <w:p>
+            <w:pPr>
+              <w:spacing w:line="240" w:lineRule="auto"/>
+              <w:cnfStyle w:val="000000100000" w:firstRow="0" w:lastRow="0" w:firstColumn="0" w:lastColumn="0" w:oddVBand="0" w:evenVBand="0" w:oddHBand="1" w:evenHBand="0" w:firstRowFirstColumn="0" w:firstRowLastColumn="0" w:lastRowFirstColumn="0" w:lastRowLastColumn="0"/>
+            </w:pPr>
+            <w:r>
+              <w:t xml:space="preserve">+ findAll(): List&lt;PersonalTrainer&gt; </w:t>
+            </w:r>
+          </w:p>
+          <w:p>
+            <w:pPr>
+              <w:spacing w:line="240" w:lineRule="auto"/>
+              <w:cnfStyle w:val="000000100000" w:firstRow="0" w:lastRow="0" w:firstColumn="0" w:lastColumn="0" w:oddVBand="0" w:evenVBand="0" w:oddHBand="1" w:evenHBand="0" w:firstRowFirstColumn="0" w:firstRowLastColumn="0" w:lastRowFirstColumn="0" w:lastRowLastColumn="0"/>
+            </w:pPr>
+            <w:r>
+              <w:t>+ findByEmail(email: String): PersonalTrainer</w:t>
+            </w:r>
+          </w:p>
+          <w:p>
+            <w:pPr>
+              <w:spacing w:line="240" w:lineRule="auto"/>
+              <w:cnfStyle w:val="000000100000" w:firstRow="0" w:lastRow="0" w:firstColumn="0" w:lastColumn="0" w:oddVBand="0" w:evenVBand="0" w:oddHBand="1" w:evenHBand="0" w:firstRowFirstColumn="0" w:firstRowLastColumn="0" w:lastRowFirstColumn="0" w:lastRowLastColumn="0"/>
+            </w:pPr>
+            <w:r>
+              <w:t>+ findByVerificato(verificato: int): List&lt;PersonalTrainer&gt;</w:t>
+            </w:r>
+          </w:p>
+          <w:p>
+            <w:pPr>
+              <w:spacing w:line="240" w:lineRule="auto"/>
+              <w:cnfStyle w:val="000000100000" w:firstRow="0" w:lastRow="0" w:firstColumn="0" w:lastColumn="0" w:oddVBand="0" w:evenVBand="0" w:oddHBand="1" w:evenHBand="0" w:firstRowFirstColumn="0" w:firstRowLastColumn="0" w:lastRowFirstColumn="0" w:lastRowLastColumn="0"/>
+            </w:pPr>
+            <w:r>
+              <w:t>+ checkUser(email: String, password, String): PersonalTrainer</w:t>
+            </w:r>
+          </w:p>
+          <w:p>
+            <w:pPr>
+              <w:spacing w:line="240" w:lineRule="auto"/>
+              <w:cnfStyle w:val="000000100000" w:firstRow="0" w:lastRow="0" w:firstColumn="0" w:lastColumn="0" w:oddVBand="0" w:evenVBand="0" w:oddHBand="1" w:evenHBand="0" w:firstRowFirstColumn="0" w:firstRowLastColumn="0" w:lastRowFirstColumn="0" w:lastRowLastColumn="0"/>
+            </w:pPr>
+            <w:r>
+              <w:t>+ save(pt: PersonalTrainer)</w:t>
+            </w:r>
+          </w:p>
+          <w:p>
+            <w:pPr>
+              <w:spacing w:line="240" w:lineRule="auto"/>
+              <w:cnfStyle w:val="000000100000" w:firstRow="0" w:lastRow="0" w:firstColumn="0" w:lastColumn="0" w:oddVBand="0" w:evenVBand="0" w:oddHBand="1" w:evenHBand="0" w:firstRowFirstColumn="0" w:firstRowLastColumn="0" w:lastRowFirstColumn="0" w:lastRowLastColumn="0"/>
+            </w:pPr>
+            <w:r>
+              <w:t>+ deleteByEmail(email: String)</w:t>
+            </w:r>
+          </w:p>
+        </w:tc>
+      </w:tr>
+      <w:tr>
+        <w:trPr>
+          <w:cnfStyle w:val="000000010000" w:firstRow="0" w:lastRow="0" w:firstColumn="0" w:lastColumn="0" w:oddVBand="0" w:evenVBand="0" w:oddHBand="0" w:evenHBand="1" w:firstRowFirstColumn="0" w:firstRowLastColumn="0" w:lastRowFirstColumn="0" w:lastRowLastColumn="0"/>
+        </w:trPr>
+        <w:tc>
+          <w:tcPr>
+            <w:cnfStyle w:val="001000000000" w:firstRow="0" w:lastRow="0" w:firstColumn="1" w:lastColumn="0" w:oddVBand="0" w:evenVBand="0" w:oddHBand="0" w:evenHBand="0" w:firstRowFirstColumn="0" w:firstRowLastColumn="0" w:lastRowFirstColumn="0" w:lastRowLastColumn="0"/>
+            <w:tcW w:w="2263" w:type="dxa"/>
+          </w:tcPr>
+          <w:p>
+            <w:pPr>
+              <w:spacing w:line="240" w:lineRule="auto"/>
+            </w:pPr>
+            <w:r>
+              <w:t>Pre-Condizioni</w:t>
+            </w:r>
+          </w:p>
+        </w:tc>
+        <w:tc>
+          <w:tcPr>
+            <w:tcW w:w="7359" w:type="dxa"/>
+          </w:tcPr>
+          <w:p>
+            <w:pPr>
+              <w:spacing w:line="240" w:lineRule="auto"/>
+              <w:cnfStyle w:val="000000010000" w:firstRow="0" w:lastRow="0" w:firstColumn="0" w:lastColumn="0" w:oddVBand="0" w:evenVBand="0" w:oddHBand="0" w:evenHBand="1" w:firstRowFirstColumn="0" w:firstRowLastColumn="0" w:lastRowFirstColumn="0" w:lastRowLastColumn="0"/>
+            </w:pPr>
+          </w:p>
+        </w:tc>
+      </w:tr>
+      <w:tr>
+        <w:trPr>
+          <w:cnfStyle w:val="000000100000" w:firstRow="0" w:lastRow="0" w:firstColumn="0" w:lastColumn="0" w:oddVBand="0" w:evenVBand="0" w:oddHBand="1" w:evenHBand="0" w:firstRowFirstColumn="0" w:firstRowLastColumn="0" w:lastRowFirstColumn="0" w:lastRowLastColumn="0"/>
+        </w:trPr>
+        <w:tc>
+          <w:tcPr>
+            <w:cnfStyle w:val="001000000000" w:firstRow="0" w:lastRow="0" w:firstColumn="1" w:lastColumn="0" w:oddVBand="0" w:evenVBand="0" w:oddHBand="0" w:evenHBand="0" w:firstRowFirstColumn="0" w:firstRowLastColumn="0" w:lastRowFirstColumn="0" w:lastRowLastColumn="0"/>
+            <w:tcW w:w="2263" w:type="dxa"/>
+          </w:tcPr>
+          <w:p>
+            <w:pPr>
+              <w:spacing w:line="240" w:lineRule="auto"/>
+            </w:pPr>
+            <w:r>
+              <w:t>Post-Condizioni</w:t>
+            </w:r>
+          </w:p>
+        </w:tc>
+        <w:tc>
+          <w:tcPr>
+            <w:tcW w:w="7359" w:type="dxa"/>
+          </w:tcPr>
+          <w:p>
+            <w:pPr>
+              <w:spacing w:line="240" w:lineRule="auto"/>
+              <w:cnfStyle w:val="000000100000" w:firstRow="0" w:lastRow="0" w:firstColumn="0" w:lastColumn="0" w:oddVBand="0" w:evenVBand="0" w:oddHBand="1" w:evenHBand="0" w:firstRowFirstColumn="0" w:firstRowLastColumn="0" w:lastRowFirstColumn="0" w:lastRowLastColumn="0"/>
+            </w:pPr>
+          </w:p>
+        </w:tc>
+      </w:tr>
+      <w:tr>
+        <w:trPr>
+          <w:cnfStyle w:val="000000010000" w:firstRow="0" w:lastRow="0" w:firstColumn="0" w:lastColumn="0" w:oddVBand="0" w:evenVBand="0" w:oddHBand="0" w:evenHBand="1" w:firstRowFirstColumn="0" w:firstRowLastColumn="0" w:lastRowFirstColumn="0" w:lastRowLastColumn="0"/>
+        </w:trPr>
+        <w:tc>
+          <w:tcPr>
+            <w:cnfStyle w:val="001000000000" w:firstRow="0" w:lastRow="0" w:firstColumn="1" w:lastColumn="0" w:oddVBand="0" w:evenVBand="0" w:oddHBand="0" w:evenHBand="0" w:firstRowFirstColumn="0" w:firstRowLastColumn="0" w:lastRowFirstColumn="0" w:lastRowLastColumn="0"/>
+            <w:tcW w:w="2263" w:type="dxa"/>
+          </w:tcPr>
+          <w:p>
+            <w:pPr>
+              <w:spacing w:line="240" w:lineRule="auto"/>
+            </w:pPr>
+            <w:r>
+              <w:t>Invariante</w:t>
+            </w:r>
+          </w:p>
+        </w:tc>
+        <w:tc>
+          <w:tcPr>
+            <w:tcW w:w="7359" w:type="dxa"/>
+          </w:tcPr>
+          <w:p>
+            <w:pPr>
+              <w:spacing w:line="240" w:lineRule="auto"/>
+              <w:cnfStyle w:val="000000010000" w:firstRow="0" w:lastRow="0" w:firstColumn="0" w:lastColumn="0" w:oddVBand="0" w:evenVBand="0" w:oddHBand="0" w:evenHBand="1" w:firstRowFirstColumn="0" w:firstRowLastColumn="0" w:lastRowFirstColumn="0" w:lastRowLastColumn="0"/>
+            </w:pPr>
+          </w:p>
+        </w:tc>
+      </w:tr>
+    </w:tbl>
+    <w:p>
+      <w:pPr>
+        <w:spacing w:line="240" w:lineRule="auto"/>
+      </w:pPr>
+    </w:p>
+    <w:p>
+      <w:pPr>
+        <w:spacing w:line="240" w:lineRule="auto"/>
+      </w:pPr>
+      <w:r>
+        <w:br w:type="page"/>
+      </w:r>
+    </w:p>
+    <w:p>
+      <w:pPr>
+        <w:spacing w:line="240" w:lineRule="auto"/>
+      </w:pPr>
+    </w:p>
+    <w:tbl>
+      <w:tblPr>
+        <w:tblStyle w:val="Tabellagriglia4-colore1"/>
+        <w:tblW w:w="0" w:type="auto"/>
+        <w:tblLook w:val="0480" w:firstRow="0" w:lastRow="0" w:firstColumn="1" w:lastColumn="0" w:noHBand="0" w:noVBand="1"/>
+      </w:tblPr>
+      <w:tblGrid>
+        <w:gridCol w:w="2263"/>
+        <w:gridCol w:w="7359"/>
+      </w:tblGrid>
+      <w:tr>
+        <w:trPr>
+          <w:cnfStyle w:val="000000100000" w:firstRow="0" w:lastRow="0" w:firstColumn="0" w:lastColumn="0" w:oddVBand="0" w:evenVBand="0" w:oddHBand="1" w:evenHBand="0" w:firstRowFirstColumn="0" w:firstRowLastColumn="0" w:lastRowFirstColumn="0" w:lastRowLastColumn="0"/>
+        </w:trPr>
+        <w:tc>
+          <w:tcPr>
+            <w:cnfStyle w:val="001000000000" w:firstRow="0" w:lastRow="0" w:firstColumn="1" w:lastColumn="0" w:oddVBand="0" w:evenVBand="0" w:oddHBand="0" w:evenHBand="0" w:firstRowFirstColumn="0" w:firstRowLastColumn="0" w:lastRowFirstColumn="0" w:lastRowLastColumn="0"/>
+            <w:tcW w:w="2263" w:type="dxa"/>
+          </w:tcPr>
+          <w:p>
+            <w:pPr>
+              <w:spacing w:line="240" w:lineRule="auto"/>
+            </w:pPr>
+            <w:r>
+              <w:t>Nome Classe</w:t>
+            </w:r>
+          </w:p>
+        </w:tc>
+        <w:tc>
+          <w:tcPr>
+            <w:tcW w:w="7359" w:type="dxa"/>
+          </w:tcPr>
+          <w:p>
+            <w:pPr>
+              <w:spacing w:line="240" w:lineRule="auto"/>
+              <w:cnfStyle w:val="000000100000" w:firstRow="0" w:lastRow="0" w:firstColumn="0" w:lastColumn="0" w:oddVBand="0" w:evenVBand="0" w:oddHBand="1" w:evenHBand="0" w:firstRowFirstColumn="0" w:firstRowLastColumn="0" w:lastRowFirstColumn="0" w:lastRowLastColumn="0"/>
+            </w:pPr>
+            <w:r>
+              <w:t>MainControl</w:t>
+            </w:r>
+          </w:p>
+        </w:tc>
+      </w:tr>
+      <w:tr>
+        <w:trPr>
+          <w:cnfStyle w:val="000000010000" w:firstRow="0" w:lastRow="0" w:firstColumn="0" w:lastColumn="0" w:oddVBand="0" w:evenVBand="0" w:oddHBand="0" w:evenHBand="1" w:firstRowFirstColumn="0" w:firstRowLastColumn="0" w:lastRowFirstColumn="0" w:lastRowLastColumn="0"/>
+        </w:trPr>
+        <w:tc>
+          <w:tcPr>
+            <w:cnfStyle w:val="001000000000" w:firstRow="0" w:lastRow="0" w:firstColumn="1" w:lastColumn="0" w:oddVBand="0" w:evenVBand="0" w:oddHBand="0" w:evenHBand="0" w:firstRowFirstColumn="0" w:firstRowLastColumn="0" w:lastRowFirstColumn="0" w:lastRowLastColumn="0"/>
+            <w:tcW w:w="2263" w:type="dxa"/>
+          </w:tcPr>
+          <w:p>
+            <w:pPr>
+              <w:spacing w:line="240" w:lineRule="auto"/>
+            </w:pPr>
+            <w:r>
+              <w:t>Descrizione</w:t>
+            </w:r>
+          </w:p>
+        </w:tc>
+        <w:tc>
+          <w:tcPr>
+            <w:tcW w:w="7359" w:type="dxa"/>
+          </w:tcPr>
+          <w:p>
+            <w:pPr>
+              <w:spacing w:line="240" w:lineRule="auto"/>
+              <w:cnfStyle w:val="000000010000" w:firstRow="0" w:lastRow="0" w:firstColumn="0" w:lastColumn="0" w:oddVBand="0" w:evenVBand="0" w:oddHBand="0" w:evenHBand="1" w:firstRowFirstColumn="0" w:firstRowLastColumn="0" w:lastRowFirstColumn="0" w:lastRowLastColumn="0"/>
+            </w:pPr>
+            <w:r>
+              <w:t>Questa classe è un control che si occupa di gestire le richieste web alla homepage</w:t>
+            </w:r>
+          </w:p>
+        </w:tc>
+      </w:tr>
+      <w:tr>
+        <w:trPr>
+          <w:cnfStyle w:val="000000100000" w:firstRow="0" w:lastRow="0" w:firstColumn="0" w:lastColumn="0" w:oddVBand="0" w:evenVBand="0" w:oddHBand="1" w:evenHBand="0" w:firstRowFirstColumn="0" w:firstRowLastColumn="0" w:lastRowFirstColumn="0" w:lastRowLastColumn="0"/>
+        </w:trPr>
+        <w:tc>
+          <w:tcPr>
+            <w:cnfStyle w:val="001000000000" w:firstRow="0" w:lastRow="0" w:firstColumn="1" w:lastColumn="0" w:oddVBand="0" w:evenVBand="0" w:oddHBand="0" w:evenHBand="0" w:firstRowFirstColumn="0" w:firstRowLastColumn="0" w:lastRowFirstColumn="0" w:lastRowLastColumn="0"/>
+            <w:tcW w:w="2263" w:type="dxa"/>
+          </w:tcPr>
+          <w:p>
+            <w:pPr>
+              <w:spacing w:line="240" w:lineRule="auto"/>
+            </w:pPr>
+            <w:r>
+              <w:t>Signature Metodi</w:t>
+            </w:r>
+          </w:p>
+        </w:tc>
+        <w:tc>
+          <w:tcPr>
+            <w:tcW w:w="7359" w:type="dxa"/>
+          </w:tcPr>
+          <w:p>
+            <w:pPr>
+              <w:spacing w:line="240" w:lineRule="auto"/>
+              <w:cnfStyle w:val="000000100000" w:firstRow="0" w:lastRow="0" w:firstColumn="0" w:lastColumn="0" w:oddVBand="0" w:evenVBand="0" w:oddHBand="1" w:evenHBand="0" w:firstRowFirstColumn="0" w:firstRowLastColumn="0" w:lastRowFirstColumn="0" w:lastRowLastColumn="0"/>
+            </w:pPr>
+            <w:r>
+              <w:t>+ getHome(model: Model, req: HttpServletRequest): String</w:t>
+            </w:r>
+          </w:p>
+        </w:tc>
+      </w:tr>
+      <w:tr>
+        <w:trPr>
+          <w:cnfStyle w:val="000000010000" w:firstRow="0" w:lastRow="0" w:firstColumn="0" w:lastColumn="0" w:oddVBand="0" w:evenVBand="0" w:oddHBand="0" w:evenHBand="1" w:firstRowFirstColumn="0" w:firstRowLastColumn="0" w:lastRowFirstColumn="0" w:lastRowLastColumn="0"/>
+        </w:trPr>
+        <w:tc>
+          <w:tcPr>
+            <w:cnfStyle w:val="001000000000" w:firstRow="0" w:lastRow="0" w:firstColumn="1" w:lastColumn="0" w:oddVBand="0" w:evenVBand="0" w:oddHBand="0" w:evenHBand="0" w:firstRowFirstColumn="0" w:firstRowLastColumn="0" w:lastRowFirstColumn="0" w:lastRowLastColumn="0"/>
+            <w:tcW w:w="2263" w:type="dxa"/>
+          </w:tcPr>
+          <w:p>
+            <w:pPr>
+              <w:spacing w:line="240" w:lineRule="auto"/>
+            </w:pPr>
+            <w:r>
+              <w:t>Pre-Condizioni</w:t>
+            </w:r>
+          </w:p>
+        </w:tc>
+        <w:tc>
+          <w:tcPr>
+            <w:tcW w:w="7359" w:type="dxa"/>
+          </w:tcPr>
+          <w:p>
+            <w:pPr>
+              <w:spacing w:line="240" w:lineRule="auto"/>
+              <w:cnfStyle w:val="000000010000" w:firstRow="0" w:lastRow="0" w:firstColumn="0" w:lastColumn="0" w:oddVBand="0" w:evenVBand="0" w:oddHBand="0" w:evenHBand="1" w:firstRowFirstColumn="0" w:firstRowLastColumn="0" w:lastRowFirstColumn="0" w:lastRowLastColumn="0"/>
+            </w:pPr>
+          </w:p>
+        </w:tc>
+      </w:tr>
+      <w:tr>
+        <w:trPr>
+          <w:cnfStyle w:val="000000100000" w:firstRow="0" w:lastRow="0" w:firstColumn="0" w:lastColumn="0" w:oddVBand="0" w:evenVBand="0" w:oddHBand="1" w:evenHBand="0" w:firstRowFirstColumn="0" w:firstRowLastColumn="0" w:lastRowFirstColumn="0" w:lastRowLastColumn="0"/>
+        </w:trPr>
+        <w:tc>
+          <w:tcPr>
+            <w:cnfStyle w:val="001000000000" w:firstRow="0" w:lastRow="0" w:firstColumn="1" w:lastColumn="0" w:oddVBand="0" w:evenVBand="0" w:oddHBand="0" w:evenHBand="0" w:firstRowFirstColumn="0" w:firstRowLastColumn="0" w:lastRowFirstColumn="0" w:lastRowLastColumn="0"/>
+            <w:tcW w:w="2263" w:type="dxa"/>
+          </w:tcPr>
+          <w:p>
+            <w:pPr>
+              <w:spacing w:line="240" w:lineRule="auto"/>
+            </w:pPr>
+            <w:r>
+              <w:t>Post-Condizioni</w:t>
+            </w:r>
+          </w:p>
+        </w:tc>
+        <w:tc>
+          <w:tcPr>
+            <w:tcW w:w="7359" w:type="dxa"/>
+          </w:tcPr>
+          <w:p>
+            <w:pPr>
+              <w:spacing w:line="240" w:lineRule="auto"/>
+              <w:cnfStyle w:val="000000100000" w:firstRow="0" w:lastRow="0" w:firstColumn="0" w:lastColumn="0" w:oddVBand="0" w:evenVBand="0" w:oddHBand="1" w:evenHBand="0" w:firstRowFirstColumn="0" w:firstRowLastColumn="0" w:lastRowFirstColumn="0" w:lastRowLastColumn="0"/>
+            </w:pPr>
+          </w:p>
+        </w:tc>
+      </w:tr>
+      <w:tr>
+        <w:trPr>
+          <w:cnfStyle w:val="000000010000" w:firstRow="0" w:lastRow="0" w:firstColumn="0" w:lastColumn="0" w:oddVBand="0" w:evenVBand="0" w:oddHBand="0" w:evenHBand="1" w:firstRowFirstColumn="0" w:firstRowLastColumn="0" w:lastRowFirstColumn="0" w:lastRowLastColumn="0"/>
+        </w:trPr>
+        <w:tc>
+          <w:tcPr>
+            <w:cnfStyle w:val="001000000000" w:firstRow="0" w:lastRow="0" w:firstColumn="1" w:lastColumn="0" w:oddVBand="0" w:evenVBand="0" w:oddHBand="0" w:evenHBand="0" w:firstRowFirstColumn="0" w:firstRowLastColumn="0" w:lastRowFirstColumn="0" w:lastRowLastColumn="0"/>
+            <w:tcW w:w="2263" w:type="dxa"/>
+          </w:tcPr>
+          <w:p>
+            <w:pPr>
+              <w:spacing w:line="240" w:lineRule="auto"/>
+            </w:pPr>
+            <w:r>
+              <w:t>Invariante</w:t>
+            </w:r>
+          </w:p>
+        </w:tc>
+        <w:tc>
+          <w:tcPr>
+            <w:tcW w:w="7359" w:type="dxa"/>
+          </w:tcPr>
+          <w:p>
+            <w:pPr>
+              <w:spacing w:line="240" w:lineRule="auto"/>
+              <w:cnfStyle w:val="000000010000" w:firstRow="0" w:lastRow="0" w:firstColumn="0" w:lastColumn="0" w:oddVBand="0" w:evenVBand="0" w:oddHBand="0" w:evenHBand="1" w:firstRowFirstColumn="0" w:firstRowLastColumn="0" w:lastRowFirstColumn="0" w:lastRowLastColumn="0"/>
+            </w:pPr>
+          </w:p>
+        </w:tc>
+      </w:tr>
+    </w:tbl>
+    <w:p>
+      <w:pPr>
+        <w:spacing w:line="240" w:lineRule="auto"/>
+      </w:pPr>
+    </w:p>
+    <w:tbl>
+      <w:tblPr>
+        <w:tblStyle w:val="Tabellagriglia4-colore1"/>
+        <w:tblW w:w="0" w:type="auto"/>
+        <w:tblLook w:val="0480" w:firstRow="0" w:lastRow="0" w:firstColumn="1" w:lastColumn="0" w:noHBand="0" w:noVBand="1"/>
+      </w:tblPr>
+      <w:tblGrid>
+        <w:gridCol w:w="2263"/>
+        <w:gridCol w:w="7359"/>
+      </w:tblGrid>
+      <w:tr>
+        <w:trPr>
+          <w:cnfStyle w:val="000000100000" w:firstRow="0" w:lastRow="0" w:firstColumn="0" w:lastColumn="0" w:oddVBand="0" w:evenVBand="0" w:oddHBand="1" w:evenHBand="0" w:firstRowFirstColumn="0" w:firstRowLastColumn="0" w:lastRowFirstColumn="0" w:lastRowLastColumn="0"/>
+        </w:trPr>
+        <w:tc>
+          <w:tcPr>
+            <w:cnfStyle w:val="001000000000" w:firstRow="0" w:lastRow="0" w:firstColumn="1" w:lastColumn="0" w:oddVBand="0" w:evenVBand="0" w:oddHBand="0" w:evenHBand="0" w:firstRowFirstColumn="0" w:firstRowLastColumn="0" w:lastRowFirstColumn="0" w:lastRowLastColumn="0"/>
+            <w:tcW w:w="2263" w:type="dxa"/>
+          </w:tcPr>
+          <w:p>
+            <w:pPr>
+              <w:spacing w:line="240" w:lineRule="auto"/>
+            </w:pPr>
+            <w:r>
+              <w:t>Nome Classe</w:t>
+            </w:r>
+          </w:p>
+        </w:tc>
+        <w:tc>
+          <w:tcPr>
+            <w:tcW w:w="7359" w:type="dxa"/>
+          </w:tcPr>
+          <w:p>
+            <w:pPr>
+              <w:spacing w:line="240" w:lineRule="auto"/>
+              <w:cnfStyle w:val="000000100000" w:firstRow="0" w:lastRow="0" w:firstColumn="0" w:lastColumn="0" w:oddVBand="0" w:evenVBand="0" w:oddHBand="1" w:evenHBand="0" w:firstRowFirstColumn="0" w:firstRowLastColumn="0" w:lastRowFirstColumn="0" w:lastRowLastColumn="0"/>
+            </w:pPr>
+            <w:r>
+              <w:t>UtenzaControl</w:t>
+            </w:r>
+          </w:p>
+        </w:tc>
+      </w:tr>
+      <w:tr>
+        <w:trPr>
+          <w:cnfStyle w:val="000000010000" w:firstRow="0" w:lastRow="0" w:firstColumn="0" w:lastColumn="0" w:oddVBand="0" w:evenVBand="0" w:oddHBand="0" w:evenHBand="1" w:firstRowFirstColumn="0" w:firstRowLastColumn="0" w:lastRowFirstColumn="0" w:lastRowLastColumn="0"/>
+        </w:trPr>
+        <w:tc>
+          <w:tcPr>
+            <w:cnfStyle w:val="001000000000" w:firstRow="0" w:lastRow="0" w:firstColumn="1" w:lastColumn="0" w:oddVBand="0" w:evenVBand="0" w:oddHBand="0" w:evenHBand="0" w:firstRowFirstColumn="0" w:firstRowLastColumn="0" w:lastRowFirstColumn="0" w:lastRowLastColumn="0"/>
+            <w:tcW w:w="2263" w:type="dxa"/>
+          </w:tcPr>
+          <w:p>
+            <w:pPr>
+              <w:spacing w:line="240" w:lineRule="auto"/>
+            </w:pPr>
+            <w:r>
+              <w:t>Descrizione</w:t>
+            </w:r>
+          </w:p>
+        </w:tc>
+        <w:tc>
+          <w:tcPr>
+            <w:tcW w:w="7359" w:type="dxa"/>
+          </w:tcPr>
+          <w:p>
+            <w:pPr>
+              <w:spacing w:line="240" w:lineRule="auto"/>
+              <w:cnfStyle w:val="000000010000" w:firstRow="0" w:lastRow="0" w:firstColumn="0" w:lastColumn="0" w:oddVBand="0" w:evenVBand="0" w:oddHBand="0" w:evenHBand="1" w:firstRowFirstColumn="0" w:firstRowLastColumn="0" w:lastRowFirstColumn="0" w:lastRowLastColumn="0"/>
+            </w:pPr>
+            <w:r>
+              <w:t>Questa cloasse è un control che si occupa di gestire le richieste web alle funzionalità del sottosistema Utenza</w:t>
+            </w:r>
+          </w:p>
+        </w:tc>
+      </w:tr>
+      <w:tr>
+        <w:trPr>
+          <w:cnfStyle w:val="000000100000" w:firstRow="0" w:lastRow="0" w:firstColumn="0" w:lastColumn="0" w:oddVBand="0" w:evenVBand="0" w:oddHBand="1" w:evenHBand="0" w:firstRowFirstColumn="0" w:firstRowLastColumn="0" w:lastRowFirstColumn="0" w:lastRowLastColumn="0"/>
+        </w:trPr>
+        <w:tc>
+          <w:tcPr>
+            <w:cnfStyle w:val="001000000000" w:firstRow="0" w:lastRow="0" w:firstColumn="1" w:lastColumn="0" w:oddVBand="0" w:evenVBand="0" w:oddHBand="0" w:evenHBand="0" w:firstRowFirstColumn="0" w:firstRowLastColumn="0" w:lastRowFirstColumn="0" w:lastRowLastColumn="0"/>
+            <w:tcW w:w="2263" w:type="dxa"/>
+          </w:tcPr>
+          <w:p>
+            <w:pPr>
+              <w:spacing w:line="240" w:lineRule="auto"/>
+            </w:pPr>
+            <w:r>
+              <w:t>Signature Metodi</w:t>
+            </w:r>
+          </w:p>
+        </w:tc>
+        <w:tc>
+          <w:tcPr>
+            <w:tcW w:w="7359" w:type="dxa"/>
+          </w:tcPr>
+          <w:p>
+            <w:pPr>
+              <w:spacing w:line="240" w:lineRule="auto"/>
+              <w:cnfStyle w:val="000000100000" w:firstRow="0" w:lastRow="0" w:firstColumn="0" w:lastColumn="0" w:oddVBand="0" w:evenVBand="0" w:oddHBand="1" w:evenHBand="0" w:firstRowFirstColumn="0" w:firstRowLastColumn="0" w:lastRowFirstColumn="0" w:lastRowLastColumn="0"/>
+            </w:pPr>
+            <w:r>
+              <w:t>+ login(model: Model, req: HttpServletRequest): String</w:t>
+            </w:r>
+          </w:p>
+          <w:p>
+            <w:pPr>
+              <w:spacing w:line="240" w:lineRule="auto"/>
+              <w:cnfStyle w:val="000000100000" w:firstRow="0" w:lastRow="0" w:firstColumn="0" w:lastColumn="0" w:oddVBand="0" w:evenVBand="0" w:oddHBand="1" w:evenHBand="0" w:firstRowFirstColumn="0" w:firstRowLastColumn="0" w:lastRowFirstColumn="0" w:lastRowLastColumn="0"/>
+            </w:pPr>
+            <w:r>
+              <w:t>+ logout(model: Model, req: HttpServletRequest): String</w:t>
+            </w:r>
+          </w:p>
+          <w:p>
+            <w:pPr>
+              <w:spacing w:line="240" w:lineRule="auto"/>
+              <w:cnfStyle w:val="000000100000" w:firstRow="0" w:lastRow="0" w:firstColumn="0" w:lastColumn="0" w:oddVBand="0" w:evenVBand="0" w:oddHBand="1" w:evenHBand="0" w:firstRowFirstColumn="0" w:firstRowLastColumn="0" w:lastRowFirstColumn="0" w:lastRowLastColumn="0"/>
+            </w:pPr>
+            <w:r>
+              <w:t xml:space="preserve">+ </w:t>
+            </w:r>
+            <w:r>
+              <w:t xml:space="preserve">registrazioneTrainer(trainer: PersonalTrainer, bindingResult: BindingResult, </w:t>
+            </w:r>
+            <w:r>
+              <w:t>model: Model, req: HttpServletRequest</w:t>
+            </w:r>
+            <w:r>
+              <w:t>): String</w:t>
+            </w:r>
+          </w:p>
+          <w:p>
+            <w:pPr>
+              <w:spacing w:line="240" w:lineRule="auto"/>
+              <w:cnfStyle w:val="000000100000" w:firstRow="0" w:lastRow="0" w:firstColumn="0" w:lastColumn="0" w:oddVBand="0" w:evenVBand="0" w:oddHBand="1" w:evenHBand="0" w:firstRowFirstColumn="0" w:firstRowLastColumn="0" w:lastRowFirstColumn="0" w:lastRowLastColumn="0"/>
+            </w:pPr>
+            <w:r>
+              <w:t>+ registrazioneAtleta(atleta</w:t>
+            </w:r>
+            <w:r>
+              <w:t xml:space="preserve">: </w:t>
+            </w:r>
+            <w:r>
+              <w:t>Atleta</w:t>
+            </w:r>
+            <w:r>
+              <w:t>, bindingResult: BindingResult, model: Model, req: HttpServletRequest</w:t>
+            </w:r>
+            <w:r>
+              <w:t>): String</w:t>
+            </w:r>
+          </w:p>
+          <w:p>
+            <w:pPr>
+              <w:spacing w:line="240" w:lineRule="auto"/>
+              <w:cnfStyle w:val="000000100000" w:firstRow="0" w:lastRow="0" w:firstColumn="0" w:lastColumn="0" w:oddVBand="0" w:evenVBand="0" w:oddHBand="1" w:evenHBand="0" w:firstRowFirstColumn="0" w:firstRowLastColumn="0" w:lastRowFirstColumn="0" w:lastRowLastColumn="0"/>
+            </w:pPr>
+            <w:r>
+              <w:t>+ showAreaPersonale(</w:t>
+            </w:r>
+            <w:r>
+              <w:t>model: Model, req: HttpServletRequest</w:t>
+            </w:r>
+            <w:r>
+              <w:t>)</w:t>
+            </w:r>
+            <w:r>
+              <w:t>: String</w:t>
+            </w:r>
+          </w:p>
+          <w:p>
+            <w:pPr>
+              <w:spacing w:line="240" w:lineRule="auto"/>
+              <w:cnfStyle w:val="000000100000" w:firstRow="0" w:lastRow="0" w:firstColumn="0" w:lastColumn="0" w:oddVBand="0" w:evenVBand="0" w:oddHBand="1" w:evenHBand="0" w:firstRowFirstColumn="0" w:firstRowLastColumn="0" w:lastRowFirstColumn="0" w:lastRowLastColumn="0"/>
+            </w:pPr>
+            <w:r>
+              <w:t>+ deleteProfilo(</w:t>
+            </w:r>
+            <w:r>
+              <w:t>model: Model, req: HttpServletRequest</w:t>
+            </w:r>
+            <w:r>
+              <w:t>): String</w:t>
+            </w:r>
+          </w:p>
+          <w:p>
+            <w:pPr>
+              <w:spacing w:line="240" w:lineRule="auto"/>
+              <w:cnfStyle w:val="000000100000" w:firstRow="0" w:lastRow="0" w:firstColumn="0" w:lastColumn="0" w:oddVBand="0" w:evenVBand="0" w:oddHBand="1" w:evenHBand="0" w:firstRowFirstColumn="0" w:firstRowLastColumn="0" w:lastRowFirstColumn="0" w:lastRowLastColumn="0"/>
+            </w:pPr>
+            <w:r>
+              <w:t>+ modificaProfilo(</w:t>
+            </w:r>
+            <w:r>
+              <w:t>model: Model, req: HttpServletRequest</w:t>
+            </w:r>
+            <w:r>
+              <w:t>): String</w:t>
+            </w:r>
+          </w:p>
+          <w:p>
+            <w:pPr>
+              <w:spacing w:line="240" w:lineRule="auto"/>
+              <w:cnfStyle w:val="000000100000" w:firstRow="0" w:lastRow="0" w:firstColumn="0" w:lastColumn="0" w:oddVBand="0" w:evenVBand="0" w:oddHBand="1" w:evenHBand="0" w:firstRowFirstColumn="0" w:firstRowLastColumn="0" w:lastRowFirstColumn="0" w:lastRowLastColumn="0"/>
+            </w:pPr>
+            <w:r>
+              <w:t>+ aggiornaProfiloAtleta(</w:t>
+            </w:r>
+            <w:r>
+              <w:t>atleta: Atleta, bindingResult: BindingResult, model: Model, req: HttpServletRequest</w:t>
+            </w:r>
+            <w:r>
+              <w:t>): String</w:t>
+            </w:r>
+          </w:p>
+          <w:p>
+            <w:pPr>
+              <w:spacing w:line="240" w:lineRule="auto"/>
+              <w:cnfStyle w:val="000000100000" w:firstRow="0" w:lastRow="0" w:firstColumn="0" w:lastColumn="0" w:oddVBand="0" w:evenVBand="0" w:oddHBand="1" w:evenHBand="0" w:firstRowFirstColumn="0" w:firstRowLastColumn="0" w:lastRowFirstColumn="0" w:lastRowLastColumn="0"/>
+            </w:pPr>
+            <w:r>
+              <w:t>+ aggiornaProfiloPersonalTrainer(</w:t>
+            </w:r>
+            <w:r>
+              <w:t>trainer: PersonalTrainer, bindingResult: BindingResult, model: Model, req: HttpServletRequest</w:t>
+            </w:r>
+            <w:r>
+              <w:t>): String</w:t>
+            </w:r>
+          </w:p>
+          <w:p>
+            <w:pPr>
+              <w:spacing w:line="240" w:lineRule="auto"/>
+              <w:cnfStyle w:val="000000100000" w:firstRow="0" w:lastRow="0" w:firstColumn="0" w:lastColumn="0" w:oddVBand="0" w:evenVBand="0" w:oddHBand="1" w:evenHBand="0" w:firstRowFirstColumn="0" w:firstRowLastColumn="0" w:lastRowFirstColumn="0" w:lastRowLastColumn="0"/>
+            </w:pPr>
+            <w:r>
+              <w:t>+ showTrainer(Model model): String</w:t>
+            </w:r>
+          </w:p>
+          <w:p>
+            <w:pPr>
+              <w:spacing w:line="240" w:lineRule="auto"/>
+              <w:cnfStyle w:val="000000100000" w:firstRow="0" w:lastRow="0" w:firstColumn="0" w:lastColumn="0" w:oddVBand="0" w:evenVBand="0" w:oddHBand="1" w:evenHBand="0" w:firstRowFirstColumn="0" w:firstRowLastColumn="0" w:lastRowFirstColumn="0" w:lastRowLastColumn="0"/>
+            </w:pPr>
+            <w:r>
+              <w:t>+ showRecruiter(Model model): String</w:t>
+            </w:r>
+          </w:p>
+          <w:p>
+            <w:pPr>
+              <w:spacing w:line="240" w:lineRule="auto"/>
+              <w:cnfStyle w:val="000000100000" w:firstRow="0" w:lastRow="0" w:firstColumn="0" w:lastColumn="0" w:oddVBand="0" w:evenVBand="0" w:oddHBand="1" w:evenHBand="0" w:firstRowFirstColumn="0" w:firstRowLastColumn="0" w:lastRowFirstColumn="0" w:lastRowLastColumn="0"/>
+            </w:pPr>
+            <w:r>
+              <w:t>+ gestioneTrainer(emailTrainer: String, azione:String, model: Model): String</w:t>
+            </w:r>
+          </w:p>
+          <w:p>
+            <w:pPr>
+              <w:spacing w:line="240" w:lineRule="auto"/>
+              <w:cnfStyle w:val="000000100000" w:firstRow="0" w:lastRow="0" w:firstColumn="0" w:lastColumn="0" w:oddVBand="0" w:evenVBand="0" w:oddHBand="1" w:evenHBand="0" w:firstRowFirstColumn="0" w:firstRowLastColumn="0" w:lastRowFirstColumn="0" w:lastRowLastColumn="0"/>
+            </w:pPr>
+            <w:r>
+              <w:t>+ mostraOrdini(Model model): String</w:t>
+            </w:r>
+          </w:p>
+        </w:tc>
+      </w:tr>
+      <w:tr>
+        <w:trPr>
+          <w:cnfStyle w:val="000000010000" w:firstRow="0" w:lastRow="0" w:firstColumn="0" w:lastColumn="0" w:oddVBand="0" w:evenVBand="0" w:oddHBand="0" w:evenHBand="1" w:firstRowFirstColumn="0" w:firstRowLastColumn="0" w:lastRowFirstColumn="0" w:lastRowLastColumn="0"/>
+        </w:trPr>
+        <w:tc>
+          <w:tcPr>
+            <w:cnfStyle w:val="001000000000" w:firstRow="0" w:lastRow="0" w:firstColumn="1" w:lastColumn="0" w:oddVBand="0" w:evenVBand="0" w:oddHBand="0" w:evenHBand="0" w:firstRowFirstColumn="0" w:firstRowLastColumn="0" w:lastRowFirstColumn="0" w:lastRowLastColumn="0"/>
+            <w:tcW w:w="2263" w:type="dxa"/>
+          </w:tcPr>
+          <w:p>
+            <w:pPr>
+              <w:spacing w:line="240" w:lineRule="auto"/>
+            </w:pPr>
+            <w:r>
+              <w:t>Pre-Condizioni</w:t>
+            </w:r>
+          </w:p>
+        </w:tc>
+        <w:tc>
+          <w:tcPr>
+            <w:tcW w:w="7359" w:type="dxa"/>
+          </w:tcPr>
+          <w:p>
+            <w:pPr>
+              <w:spacing w:line="240" w:lineRule="auto"/>
+              <w:cnfStyle w:val="000000010000" w:firstRow="0" w:lastRow="0" w:firstColumn="0" w:lastColumn="0" w:oddVBand="0" w:evenVBand="0" w:oddHBand="0" w:evenHBand="1" w:firstRowFirstColumn="0" w:firstRowLastColumn="0" w:lastRowFirstColumn="0" w:lastRowLastColumn="0"/>
+            </w:pPr>
+            <w:r>
+              <w:rPr>
+                <w:b/>
+                <w:bCs/>
+              </w:rPr>
+              <w:t>context</w:t>
+            </w:r>
+            <w:r>
+              <w:t xml:space="preserve"> UtenzaControl::login(model, req)</w:t>
+            </w:r>
+          </w:p>
+          <w:p>
+            <w:pPr>
+              <w:spacing w:line="240" w:lineRule="auto"/>
+              <w:cnfStyle w:val="000000010000" w:firstRow="0" w:lastRow="0" w:firstColumn="0" w:lastColumn="0" w:oddVBand="0" w:evenVBand="0" w:oddHBand="0" w:evenHBand="1" w:firstRowFirstColumn="0" w:firstRowLastColumn="0" w:lastRowFirstColumn="0" w:lastRowLastColumn="0"/>
+            </w:pPr>
+            <w:r>
+              <w:rPr>
+                <w:b/>
+                <w:bCs/>
+              </w:rPr>
+              <w:t>pre</w:t>
+            </w:r>
+            <w:r>
+              <w:t xml:space="preserve">: req.getParameter("usernameL") != null and  </w:t>
+            </w:r>
+            <w:r>
+              <w:t>req.getParameter("</w:t>
+            </w:r>
+            <w:r>
+              <w:t>passwordL</w:t>
+            </w:r>
+            <w:r>
+              <w:t>") != null</w:t>
+            </w:r>
+            <w:r>
+              <w:t xml:space="preserve"> and </w:t>
+            </w:r>
+            <w:r>
+              <w:t>req.getParameter("</w:t>
+            </w:r>
+            <w:r>
+              <w:t>tipo</w:t>
+            </w:r>
+            <w:r>
+              <w:t>") != null</w:t>
+            </w:r>
+          </w:p>
+        </w:tc>
+      </w:tr>
+      <w:tr>
+        <w:trPr>
+          <w:cnfStyle w:val="000000100000" w:firstRow="0" w:lastRow="0" w:firstColumn="0" w:lastColumn="0" w:oddVBand="0" w:evenVBand="0" w:oddHBand="1" w:evenHBand="0" w:firstRowFirstColumn="0" w:firstRowLastColumn="0" w:lastRowFirstColumn="0" w:lastRowLastColumn="0"/>
+        </w:trPr>
+        <w:tc>
+          <w:tcPr>
+            <w:cnfStyle w:val="001000000000" w:firstRow="0" w:lastRow="0" w:firstColumn="1" w:lastColumn="0" w:oddVBand="0" w:evenVBand="0" w:oddHBand="0" w:evenHBand="0" w:firstRowFirstColumn="0" w:firstRowLastColumn="0" w:lastRowFirstColumn="0" w:lastRowLastColumn="0"/>
+            <w:tcW w:w="2263" w:type="dxa"/>
+          </w:tcPr>
+          <w:p>
+            <w:pPr>
+              <w:spacing w:line="240" w:lineRule="auto"/>
+            </w:pPr>
+            <w:r>
+              <w:t>Post-Condizioni</w:t>
+            </w:r>
+          </w:p>
+        </w:tc>
+        <w:tc>
+          <w:tcPr>
+            <w:tcW w:w="7359" w:type="dxa"/>
+          </w:tcPr>
+          <w:p>
+            <w:pPr>
+              <w:spacing w:line="240" w:lineRule="auto"/>
+              <w:cnfStyle w:val="000000100000" w:firstRow="0" w:lastRow="0" w:firstColumn="0" w:lastColumn="0" w:oddVBand="0" w:evenVBand="0" w:oddHBand="1" w:evenHBand="0" w:firstRowFirstColumn="0" w:firstRowLastColumn="0" w:lastRowFirstColumn="0" w:lastRowLastColumn="0"/>
+            </w:pPr>
+            <w:r>
+              <w:rPr>
+                <w:b/>
+                <w:bCs/>
+              </w:rPr>
+              <w:t>context</w:t>
+            </w:r>
+            <w:r>
+              <w:t xml:space="preserve"> UtenzaControl::login(model, req)</w:t>
+            </w:r>
+          </w:p>
+          <w:p>
+            <w:pPr>
+              <w:spacing w:line="240" w:lineRule="auto"/>
+              <w:cnfStyle w:val="000000100000" w:firstRow="0" w:lastRow="0" w:firstColumn="0" w:lastColumn="0" w:oddVBand="0" w:evenVBand="0" w:oddHBand="1" w:evenHBand="0" w:firstRowFirstColumn="0" w:firstRowLastColumn="0" w:lastRowFirstColumn="0" w:lastRowLastColumn="0"/>
+            </w:pPr>
+            <w:r>
+              <w:rPr>
+                <w:b/>
+                <w:bCs/>
+              </w:rPr>
+              <w:t>post</w:t>
+            </w:r>
+            <w:r>
+              <w:t xml:space="preserve">: </w:t>
+            </w:r>
+            <w:r>
+              <w:t>(</w:t>
+            </w:r>
+            <w:r>
+              <w:t xml:space="preserve">req.getSession().getAttribute("atleta") or </w:t>
+            </w:r>
+            <w:r>
+              <w:t>req.getSession().getAttribute("</w:t>
+            </w:r>
+            <w:r>
+              <w:t>trainer</w:t>
+            </w:r>
+            <w:r>
+              <w:t>")</w:t>
+            </w:r>
+            <w:r>
+              <w:t>)</w:t>
+            </w:r>
+            <w:r>
+              <w:t xml:space="preserve"> or</w:t>
+            </w:r>
+            <w:r>
+              <w:t xml:space="preserve"> </w:t>
+            </w:r>
+            <w:bookmarkStart w:id="37" w:name="_GoBack"/>
+            <w:bookmarkEnd w:id="37"/>
+            <w:r>
+              <w:t xml:space="preserve"> </w:t>
+            </w:r>
+          </w:p>
+        </w:tc>
+      </w:tr>
+      <w:tr>
+        <w:trPr>
+          <w:cnfStyle w:val="000000010000" w:firstRow="0" w:lastRow="0" w:firstColumn="0" w:lastColumn="0" w:oddVBand="0" w:evenVBand="0" w:oddHBand="0" w:evenHBand="1" w:firstRowFirstColumn="0" w:firstRowLastColumn="0" w:lastRowFirstColumn="0" w:lastRowLastColumn="0"/>
+        </w:trPr>
+        <w:tc>
+          <w:tcPr>
+            <w:cnfStyle w:val="001000000000" w:firstRow="0" w:lastRow="0" w:firstColumn="1" w:lastColumn="0" w:oddVBand="0" w:evenVBand="0" w:oddHBand="0" w:evenHBand="0" w:firstRowFirstColumn="0" w:firstRowLastColumn="0" w:lastRowFirstColumn="0" w:lastRowLastColumn="0"/>
+            <w:tcW w:w="2263" w:type="dxa"/>
+          </w:tcPr>
+          <w:p>
+            <w:pPr>
+              <w:spacing w:line="240" w:lineRule="auto"/>
+            </w:pPr>
+            <w:r>
+              <w:t>Invariante</w:t>
+            </w:r>
+          </w:p>
+        </w:tc>
+        <w:tc>
+          <w:tcPr>
+            <w:tcW w:w="7359" w:type="dxa"/>
+          </w:tcPr>
+          <w:p>
+            <w:pPr>
+              <w:spacing w:line="240" w:lineRule="auto"/>
+              <w:cnfStyle w:val="000000010000" w:firstRow="0" w:lastRow="0" w:firstColumn="0" w:lastColumn="0" w:oddVBand="0" w:evenVBand="0" w:oddHBand="0" w:evenHBand="1" w:firstRowFirstColumn="0" w:firstRowLastColumn="0" w:lastRowFirstColumn="0" w:lastRowLastColumn="0"/>
+            </w:pPr>
+          </w:p>
+        </w:tc>
+      </w:tr>
+    </w:tbl>
+    <w:p>
+      <w:pPr>
+        <w:spacing w:line="240" w:lineRule="auto"/>
+      </w:pPr>
+    </w:p>
+    <w:tbl>
+      <w:tblPr>
+        <w:tblStyle w:val="Tabellagriglia4-colore1"/>
+        <w:tblW w:w="0" w:type="auto"/>
+        <w:tblLook w:val="0480" w:firstRow="0" w:lastRow="0" w:firstColumn="1" w:lastColumn="0" w:noHBand="0" w:noVBand="1"/>
+      </w:tblPr>
+      <w:tblGrid>
+        <w:gridCol w:w="2263"/>
+        <w:gridCol w:w="7359"/>
+      </w:tblGrid>
+      <w:tr>
+        <w:trPr>
+          <w:cnfStyle w:val="000000100000" w:firstRow="0" w:lastRow="0" w:firstColumn="0" w:lastColumn="0" w:oddVBand="0" w:evenVBand="0" w:oddHBand="1" w:evenHBand="0" w:firstRowFirstColumn="0" w:firstRowLastColumn="0" w:lastRowFirstColumn="0" w:lastRowLastColumn="0"/>
+        </w:trPr>
+        <w:tc>
+          <w:tcPr>
+            <w:cnfStyle w:val="001000000000" w:firstRow="0" w:lastRow="0" w:firstColumn="1" w:lastColumn="0" w:oddVBand="0" w:evenVBand="0" w:oddHBand="0" w:evenHBand="0" w:firstRowFirstColumn="0" w:firstRowLastColumn="0" w:lastRowFirstColumn="0" w:lastRowLastColumn="0"/>
+            <w:tcW w:w="2263" w:type="dxa"/>
+          </w:tcPr>
+          <w:p>
+            <w:pPr>
+              <w:spacing w:line="240" w:lineRule="auto"/>
+            </w:pPr>
+            <w:r>
+              <w:t>Nome Classe</w:t>
+            </w:r>
+          </w:p>
+        </w:tc>
+        <w:tc>
+          <w:tcPr>
+            <w:tcW w:w="7359" w:type="dxa"/>
+          </w:tcPr>
+          <w:p>
+            <w:pPr>
+              <w:spacing w:line="240" w:lineRule="auto"/>
+              <w:cnfStyle w:val="000000100000" w:firstRow="0" w:lastRow="0" w:firstColumn="0" w:lastColumn="0" w:oddVBand="0" w:evenVBand="0" w:oddHBand="1" w:evenHBand="0" w:firstRowFirstColumn="0" w:firstRowLastColumn="0" w:lastRowFirstColumn="0" w:lastRowLastColumn="0"/>
+            </w:pPr>
+            <w:r>
+              <w:t>PacchettiControl</w:t>
+            </w:r>
+          </w:p>
+        </w:tc>
+      </w:tr>
+      <w:tr>
+        <w:trPr>
+          <w:cnfStyle w:val="000000010000" w:firstRow="0" w:lastRow="0" w:firstColumn="0" w:lastColumn="0" w:oddVBand="0" w:evenVBand="0" w:oddHBand="0" w:evenHBand="1" w:firstRowFirstColumn="0" w:firstRowLastColumn="0" w:lastRowFirstColumn="0" w:lastRowLastColumn="0"/>
+        </w:trPr>
+        <w:tc>
+          <w:tcPr>
+            <w:cnfStyle w:val="001000000000" w:firstRow="0" w:lastRow="0" w:firstColumn="1" w:lastColumn="0" w:oddVBand="0" w:evenVBand="0" w:oddHBand="0" w:evenHBand="0" w:firstRowFirstColumn="0" w:firstRowLastColumn="0" w:lastRowFirstColumn="0" w:lastRowLastColumn="0"/>
+            <w:tcW w:w="2263" w:type="dxa"/>
+          </w:tcPr>
+          <w:p>
+            <w:pPr>
+              <w:spacing w:line="240" w:lineRule="auto"/>
+            </w:pPr>
+            <w:r>
+              <w:t>Descrizione</w:t>
+            </w:r>
+          </w:p>
+        </w:tc>
+        <w:tc>
+          <w:tcPr>
+            <w:tcW w:w="7359" w:type="dxa"/>
+          </w:tcPr>
+          <w:p>
+            <w:pPr>
+              <w:spacing w:line="240" w:lineRule="auto"/>
+              <w:cnfStyle w:val="000000010000" w:firstRow="0" w:lastRow="0" w:firstColumn="0" w:lastColumn="0" w:oddVBand="0" w:evenVBand="0" w:oddHBand="0" w:evenHBand="1" w:firstRowFirstColumn="0" w:firstRowLastColumn="0" w:lastRowFirstColumn="0" w:lastRowLastColumn="0"/>
+            </w:pPr>
+            <w:r>
+              <w:t>Questa cloasse è un control che si occupa di gestire le richieste web alle funzionalità del sottosistema Pacchetti</w:t>
+            </w:r>
+          </w:p>
+        </w:tc>
+      </w:tr>
+      <w:tr>
+        <w:trPr>
+          <w:cnfStyle w:val="000000100000" w:firstRow="0" w:lastRow="0" w:firstColumn="0" w:lastColumn="0" w:oddVBand="0" w:evenVBand="0" w:oddHBand="1" w:evenHBand="0" w:firstRowFirstColumn="0" w:firstRowLastColumn="0" w:lastRowFirstColumn="0" w:lastRowLastColumn="0"/>
+        </w:trPr>
+        <w:tc>
+          <w:tcPr>
+            <w:cnfStyle w:val="001000000000" w:firstRow="0" w:lastRow="0" w:firstColumn="1" w:lastColumn="0" w:oddVBand="0" w:evenVBand="0" w:oddHBand="0" w:evenHBand="0" w:firstRowFirstColumn="0" w:firstRowLastColumn="0" w:lastRowFirstColumn="0" w:lastRowLastColumn="0"/>
+            <w:tcW w:w="2263" w:type="dxa"/>
+          </w:tcPr>
+          <w:p>
+            <w:pPr>
+              <w:spacing w:line="240" w:lineRule="auto"/>
+            </w:pPr>
+            <w:r>
+              <w:t>Signature Metodi</w:t>
+            </w:r>
+          </w:p>
+        </w:tc>
+        <w:tc>
+          <w:tcPr>
+            <w:tcW w:w="7359" w:type="dxa"/>
+          </w:tcPr>
+          <w:p>
+            <w:pPr>
+              <w:spacing w:line="240" w:lineRule="auto"/>
+              <w:cnfStyle w:val="000000100000" w:firstRow="0" w:lastRow="0" w:firstColumn="0" w:lastColumn="0" w:oddVBand="0" w:evenVBand="0" w:oddHBand="1" w:evenHBand="0" w:firstRowFirstColumn="0" w:firstRowLastColumn="0" w:lastRowFirstColumn="0" w:lastRowLastColumn="0"/>
+            </w:pPr>
+          </w:p>
+        </w:tc>
+      </w:tr>
+      <w:tr>
+        <w:trPr>
+          <w:cnfStyle w:val="000000010000" w:firstRow="0" w:lastRow="0" w:firstColumn="0" w:lastColumn="0" w:oddVBand="0" w:evenVBand="0" w:oddHBand="0" w:evenHBand="1" w:firstRowFirstColumn="0" w:firstRowLastColumn="0" w:lastRowFirstColumn="0" w:lastRowLastColumn="0"/>
+        </w:trPr>
+        <w:tc>
+          <w:tcPr>
+            <w:cnfStyle w:val="001000000000" w:firstRow="0" w:lastRow="0" w:firstColumn="1" w:lastColumn="0" w:oddVBand="0" w:evenVBand="0" w:oddHBand="0" w:evenHBand="0" w:firstRowFirstColumn="0" w:firstRowLastColumn="0" w:lastRowFirstColumn="0" w:lastRowLastColumn="0"/>
+            <w:tcW w:w="2263" w:type="dxa"/>
+          </w:tcPr>
+          <w:p>
+            <w:pPr>
+              <w:spacing w:line="240" w:lineRule="auto"/>
+            </w:pPr>
+            <w:r>
+              <w:t>Pre-Condizioni</w:t>
+            </w:r>
+          </w:p>
+        </w:tc>
+        <w:tc>
+          <w:tcPr>
+            <w:tcW w:w="7359" w:type="dxa"/>
+          </w:tcPr>
+          <w:p>
+            <w:pPr>
+              <w:spacing w:line="240" w:lineRule="auto"/>
+              <w:cnfStyle w:val="000000010000" w:firstRow="0" w:lastRow="0" w:firstColumn="0" w:lastColumn="0" w:oddVBand="0" w:evenVBand="0" w:oddHBand="0" w:evenHBand="1" w:firstRowFirstColumn="0" w:firstRowLastColumn="0" w:lastRowFirstColumn="0" w:lastRowLastColumn="0"/>
+            </w:pPr>
+          </w:p>
+        </w:tc>
+      </w:tr>
+      <w:tr>
+        <w:trPr>
+          <w:cnfStyle w:val="000000100000" w:firstRow="0" w:lastRow="0" w:firstColumn="0" w:lastColumn="0" w:oddVBand="0" w:evenVBand="0" w:oddHBand="1" w:evenHBand="0" w:firstRowFirstColumn="0" w:firstRowLastColumn="0" w:lastRowFirstColumn="0" w:lastRowLastColumn="0"/>
+        </w:trPr>
+        <w:tc>
+          <w:tcPr>
+            <w:cnfStyle w:val="001000000000" w:firstRow="0" w:lastRow="0" w:firstColumn="1" w:lastColumn="0" w:oddVBand="0" w:evenVBand="0" w:oddHBand="0" w:evenHBand="0" w:firstRowFirstColumn="0" w:firstRowLastColumn="0" w:lastRowFirstColumn="0" w:lastRowLastColumn="0"/>
+            <w:tcW w:w="2263" w:type="dxa"/>
+          </w:tcPr>
+          <w:p>
+            <w:pPr>
+              <w:spacing w:line="240" w:lineRule="auto"/>
+            </w:pPr>
+            <w:r>
+              <w:lastRenderedPageBreak/>
+              <w:t>Post-Condizioni</w:t>
+            </w:r>
+          </w:p>
+        </w:tc>
+        <w:tc>
+          <w:tcPr>
+            <w:tcW w:w="7359" w:type="dxa"/>
+          </w:tcPr>
+          <w:p>
+            <w:pPr>
+              <w:spacing w:line="240" w:lineRule="auto"/>
+              <w:cnfStyle w:val="000000100000" w:firstRow="0" w:lastRow="0" w:firstColumn="0" w:lastColumn="0" w:oddVBand="0" w:evenVBand="0" w:oddHBand="1" w:evenHBand="0" w:firstRowFirstColumn="0" w:firstRowLastColumn="0" w:lastRowFirstColumn="0" w:lastRowLastColumn="0"/>
+            </w:pPr>
+          </w:p>
+        </w:tc>
+      </w:tr>
+      <w:tr>
+        <w:trPr>
+          <w:cnfStyle w:val="000000010000" w:firstRow="0" w:lastRow="0" w:firstColumn="0" w:lastColumn="0" w:oddVBand="0" w:evenVBand="0" w:oddHBand="0" w:evenHBand="1" w:firstRowFirstColumn="0" w:firstRowLastColumn="0" w:lastRowFirstColumn="0" w:lastRowLastColumn="0"/>
+        </w:trPr>
+        <w:tc>
+          <w:tcPr>
+            <w:cnfStyle w:val="001000000000" w:firstRow="0" w:lastRow="0" w:firstColumn="1" w:lastColumn="0" w:oddVBand="0" w:evenVBand="0" w:oddHBand="0" w:evenHBand="0" w:firstRowFirstColumn="0" w:firstRowLastColumn="0" w:lastRowFirstColumn="0" w:lastRowLastColumn="0"/>
+            <w:tcW w:w="2263" w:type="dxa"/>
+          </w:tcPr>
+          <w:p>
+            <w:pPr>
+              <w:spacing w:line="240" w:lineRule="auto"/>
+            </w:pPr>
+            <w:r>
+              <w:t>Invariante</w:t>
+            </w:r>
+          </w:p>
+        </w:tc>
+        <w:tc>
+          <w:tcPr>
+            <w:tcW w:w="7359" w:type="dxa"/>
+          </w:tcPr>
+          <w:p>
+            <w:pPr>
+              <w:spacing w:line="240" w:lineRule="auto"/>
+              <w:cnfStyle w:val="000000010000" w:firstRow="0" w:lastRow="0" w:firstColumn="0" w:lastColumn="0" w:oddVBand="0" w:evenVBand="0" w:oddHBand="0" w:evenHBand="1" w:firstRowFirstColumn="0" w:firstRowLastColumn="0" w:lastRowFirstColumn="0" w:lastRowLastColumn="0"/>
+            </w:pPr>
+          </w:p>
+        </w:tc>
+      </w:tr>
+    </w:tbl>
+    <w:p>
+      <w:pPr>
+        <w:spacing w:line="240" w:lineRule="auto"/>
+      </w:pPr>
+    </w:p>
+    <w:tbl>
+      <w:tblPr>
+        <w:tblStyle w:val="Tabellagriglia4-colore1"/>
+        <w:tblW w:w="0" w:type="auto"/>
+        <w:tblLook w:val="0480" w:firstRow="0" w:lastRow="0" w:firstColumn="1" w:lastColumn="0" w:noHBand="0" w:noVBand="1"/>
+      </w:tblPr>
+      <w:tblGrid>
+        <w:gridCol w:w="2263"/>
+        <w:gridCol w:w="7359"/>
+      </w:tblGrid>
+      <w:tr>
+        <w:trPr>
+          <w:cnfStyle w:val="000000100000" w:firstRow="0" w:lastRow="0" w:firstColumn="0" w:lastColumn="0" w:oddVBand="0" w:evenVBand="0" w:oddHBand="1" w:evenHBand="0" w:firstRowFirstColumn="0" w:firstRowLastColumn="0" w:lastRowFirstColumn="0" w:lastRowLastColumn="0"/>
+        </w:trPr>
+        <w:tc>
+          <w:tcPr>
+            <w:cnfStyle w:val="001000000000" w:firstRow="0" w:lastRow="0" w:firstColumn="1" w:lastColumn="0" w:oddVBand="0" w:evenVBand="0" w:oddHBand="0" w:evenHBand="0" w:firstRowFirstColumn="0" w:firstRowLastColumn="0" w:lastRowFirstColumn="0" w:lastRowLastColumn="0"/>
+            <w:tcW w:w="2263" w:type="dxa"/>
+          </w:tcPr>
+          <w:p>
+            <w:pPr>
+              <w:spacing w:line="240" w:lineRule="auto"/>
+            </w:pPr>
+            <w:r>
+              <w:t>Nome Classe</w:t>
+            </w:r>
+          </w:p>
+        </w:tc>
+        <w:tc>
+          <w:tcPr>
+            <w:tcW w:w="7359" w:type="dxa"/>
+          </w:tcPr>
+          <w:p>
+            <w:pPr>
+              <w:spacing w:line="240" w:lineRule="auto"/>
+              <w:cnfStyle w:val="000000100000" w:firstRow="0" w:lastRow="0" w:firstColumn="0" w:lastColumn="0" w:oddVBand="0" w:evenVBand="0" w:oddHBand="1" w:evenHBand="0" w:firstRowFirstColumn="0" w:firstRowLastColumn="0" w:lastRowFirstColumn="0" w:lastRowLastColumn="0"/>
+            </w:pPr>
+            <w:r>
+              <w:t>CarrelloControl</w:t>
+            </w:r>
+          </w:p>
+        </w:tc>
+      </w:tr>
+      <w:tr>
+        <w:trPr>
+          <w:cnfStyle w:val="000000010000" w:firstRow="0" w:lastRow="0" w:firstColumn="0" w:lastColumn="0" w:oddVBand="0" w:evenVBand="0" w:oddHBand="0" w:evenHBand="1" w:firstRowFirstColumn="0" w:firstRowLastColumn="0" w:lastRowFirstColumn="0" w:lastRowLastColumn="0"/>
+        </w:trPr>
+        <w:tc>
+          <w:tcPr>
+            <w:cnfStyle w:val="001000000000" w:firstRow="0" w:lastRow="0" w:firstColumn="1" w:lastColumn="0" w:oddVBand="0" w:evenVBand="0" w:oddHBand="0" w:evenHBand="0" w:firstRowFirstColumn="0" w:firstRowLastColumn="0" w:lastRowFirstColumn="0" w:lastRowLastColumn="0"/>
+            <w:tcW w:w="2263" w:type="dxa"/>
+          </w:tcPr>
+          <w:p>
+            <w:pPr>
+              <w:spacing w:line="240" w:lineRule="auto"/>
+            </w:pPr>
+            <w:r>
+              <w:t>Descrizione</w:t>
+            </w:r>
+          </w:p>
+        </w:tc>
+        <w:tc>
+          <w:tcPr>
+            <w:tcW w:w="7359" w:type="dxa"/>
+          </w:tcPr>
+          <w:p>
+            <w:pPr>
+              <w:spacing w:line="240" w:lineRule="auto"/>
+              <w:cnfStyle w:val="000000010000" w:firstRow="0" w:lastRow="0" w:firstColumn="0" w:lastColumn="0" w:oddVBand="0" w:evenVBand="0" w:oddHBand="0" w:evenHBand="1" w:firstRowFirstColumn="0" w:firstRowLastColumn="0" w:lastRowFirstColumn="0" w:lastRowLastColumn="0"/>
+            </w:pPr>
+            <w:r>
+              <w:t>Questa cloasse è un control che si occupa di gestire le richieste web alle funzionalità del sottosistema Carrello</w:t>
+            </w:r>
+          </w:p>
+        </w:tc>
+      </w:tr>
+      <w:tr>
+        <w:trPr>
+          <w:cnfStyle w:val="000000100000" w:firstRow="0" w:lastRow="0" w:firstColumn="0" w:lastColumn="0" w:oddVBand="0" w:evenVBand="0" w:oddHBand="1" w:evenHBand="0" w:firstRowFirstColumn="0" w:firstRowLastColumn="0" w:lastRowFirstColumn="0" w:lastRowLastColumn="0"/>
+        </w:trPr>
+        <w:tc>
+          <w:tcPr>
+            <w:cnfStyle w:val="001000000000" w:firstRow="0" w:lastRow="0" w:firstColumn="1" w:lastColumn="0" w:oddVBand="0" w:evenVBand="0" w:oddHBand="0" w:evenHBand="0" w:firstRowFirstColumn="0" w:firstRowLastColumn="0" w:lastRowFirstColumn="0" w:lastRowLastColumn="0"/>
+            <w:tcW w:w="2263" w:type="dxa"/>
+          </w:tcPr>
+          <w:p>
+            <w:pPr>
+              <w:spacing w:line="240" w:lineRule="auto"/>
+            </w:pPr>
+            <w:r>
+              <w:t>Signature Metodi</w:t>
+            </w:r>
+          </w:p>
+        </w:tc>
+        <w:tc>
+          <w:tcPr>
+            <w:tcW w:w="7359" w:type="dxa"/>
+          </w:tcPr>
+          <w:p>
+            <w:pPr>
+              <w:spacing w:line="240" w:lineRule="auto"/>
+              <w:cnfStyle w:val="000000100000" w:firstRow="0" w:lastRow="0" w:firstColumn="0" w:lastColumn="0" w:oddVBand="0" w:evenVBand="0" w:oddHBand="1" w:evenHBand="0" w:firstRowFirstColumn="0" w:firstRowLastColumn="0" w:lastRowFirstColumn="0" w:lastRowLastColumn="0"/>
+            </w:pPr>
+          </w:p>
+        </w:tc>
+      </w:tr>
+      <w:tr>
+        <w:trPr>
+          <w:cnfStyle w:val="000000010000" w:firstRow="0" w:lastRow="0" w:firstColumn="0" w:lastColumn="0" w:oddVBand="0" w:evenVBand="0" w:oddHBand="0" w:evenHBand="1" w:firstRowFirstColumn="0" w:firstRowLastColumn="0" w:lastRowFirstColumn="0" w:lastRowLastColumn="0"/>
+        </w:trPr>
+        <w:tc>
+          <w:tcPr>
+            <w:cnfStyle w:val="001000000000" w:firstRow="0" w:lastRow="0" w:firstColumn="1" w:lastColumn="0" w:oddVBand="0" w:evenVBand="0" w:oddHBand="0" w:evenHBand="0" w:firstRowFirstColumn="0" w:firstRowLastColumn="0" w:lastRowFirstColumn="0" w:lastRowLastColumn="0"/>
+            <w:tcW w:w="2263" w:type="dxa"/>
+          </w:tcPr>
+          <w:p>
+            <w:pPr>
+              <w:spacing w:line="240" w:lineRule="auto"/>
+            </w:pPr>
+            <w:r>
+              <w:t>Pre-Condizioni</w:t>
+            </w:r>
+          </w:p>
+        </w:tc>
+        <w:tc>
+          <w:tcPr>
+            <w:tcW w:w="7359" w:type="dxa"/>
+          </w:tcPr>
+          <w:p>
+            <w:pPr>
+              <w:spacing w:line="240" w:lineRule="auto"/>
+              <w:cnfStyle w:val="000000010000" w:firstRow="0" w:lastRow="0" w:firstColumn="0" w:lastColumn="0" w:oddVBand="0" w:evenVBand="0" w:oddHBand="0" w:evenHBand="1" w:firstRowFirstColumn="0" w:firstRowLastColumn="0" w:lastRowFirstColumn="0" w:lastRowLastColumn="0"/>
+            </w:pPr>
+          </w:p>
+        </w:tc>
+      </w:tr>
+      <w:tr>
+        <w:trPr>
+          <w:cnfStyle w:val="000000100000" w:firstRow="0" w:lastRow="0" w:firstColumn="0" w:lastColumn="0" w:oddVBand="0" w:evenVBand="0" w:oddHBand="1" w:evenHBand="0" w:firstRowFirstColumn="0" w:firstRowLastColumn="0" w:lastRowFirstColumn="0" w:lastRowLastColumn="0"/>
+        </w:trPr>
+        <w:tc>
+          <w:tcPr>
+            <w:cnfStyle w:val="001000000000" w:firstRow="0" w:lastRow="0" w:firstColumn="1" w:lastColumn="0" w:oddVBand="0" w:evenVBand="0" w:oddHBand="0" w:evenHBand="0" w:firstRowFirstColumn="0" w:firstRowLastColumn="0" w:lastRowFirstColumn="0" w:lastRowLastColumn="0"/>
+            <w:tcW w:w="2263" w:type="dxa"/>
+          </w:tcPr>
+          <w:p>
+            <w:pPr>
+              <w:spacing w:line="240" w:lineRule="auto"/>
+            </w:pPr>
+            <w:r>
+              <w:t>Post-Condizioni</w:t>
+            </w:r>
+          </w:p>
+        </w:tc>
+        <w:tc>
+          <w:tcPr>
+            <w:tcW w:w="7359" w:type="dxa"/>
+          </w:tcPr>
+          <w:p>
+            <w:pPr>
+              <w:spacing w:line="240" w:lineRule="auto"/>
+              <w:cnfStyle w:val="000000100000" w:firstRow="0" w:lastRow="0" w:firstColumn="0" w:lastColumn="0" w:oddVBand="0" w:evenVBand="0" w:oddHBand="1" w:evenHBand="0" w:firstRowFirstColumn="0" w:firstRowLastColumn="0" w:lastRowFirstColumn="0" w:lastRowLastColumn="0"/>
+            </w:pPr>
+          </w:p>
+        </w:tc>
+      </w:tr>
+      <w:tr>
+        <w:trPr>
+          <w:cnfStyle w:val="000000010000" w:firstRow="0" w:lastRow="0" w:firstColumn="0" w:lastColumn="0" w:oddVBand="0" w:evenVBand="0" w:oddHBand="0" w:evenHBand="1" w:firstRowFirstColumn="0" w:firstRowLastColumn="0" w:lastRowFirstColumn="0" w:lastRowLastColumn="0"/>
+        </w:trPr>
+        <w:tc>
+          <w:tcPr>
+            <w:cnfStyle w:val="001000000000" w:firstRow="0" w:lastRow="0" w:firstColumn="1" w:lastColumn="0" w:oddVBand="0" w:evenVBand="0" w:oddHBand="0" w:evenHBand="0" w:firstRowFirstColumn="0" w:firstRowLastColumn="0" w:lastRowFirstColumn="0" w:lastRowLastColumn="0"/>
+            <w:tcW w:w="2263" w:type="dxa"/>
+          </w:tcPr>
+          <w:p>
+            <w:pPr>
+              <w:spacing w:line="240" w:lineRule="auto"/>
+            </w:pPr>
+            <w:r>
+              <w:t>Invariante</w:t>
+            </w:r>
+          </w:p>
+        </w:tc>
+        <w:tc>
+          <w:tcPr>
+            <w:tcW w:w="7359" w:type="dxa"/>
+          </w:tcPr>
+          <w:p>
+            <w:pPr>
+              <w:spacing w:line="240" w:lineRule="auto"/>
+              <w:cnfStyle w:val="000000010000" w:firstRow="0" w:lastRow="0" w:firstColumn="0" w:lastColumn="0" w:oddVBand="0" w:evenVBand="0" w:oddHBand="0" w:evenHBand="1" w:firstRowFirstColumn="0" w:firstRowLastColumn="0" w:lastRowFirstColumn="0" w:lastRowLastColumn="0"/>
+            </w:pPr>
+          </w:p>
+        </w:tc>
+      </w:tr>
+    </w:tbl>
+    <w:p>
+      <w:pPr>
+        <w:spacing w:line="240" w:lineRule="auto"/>
+        <w:rPr>
+          <w:rFonts w:eastAsiaTheme="majorEastAsia" w:cstheme="majorBidi"/>
+          <w:color w:val="0D0D0D" w:themeColor="text1" w:themeTint="F2"/>
+          <w:sz w:val="48"/>
+          <w:szCs w:val="48"/>
+        </w:rPr>
+      </w:pPr>
+      <w:r>
+        <w:br w:type="page"/>
       </w:r>
     </w:p>
     <w:p>
       <w:pPr>
         <w:pStyle w:val="Titolo1"/>
       </w:pPr>
-      <w:bookmarkStart w:id="34" w:name="_Toc30263743"/>
-      <w:bookmarkStart w:id="35" w:name="_Toc30263776"/>
-      <w:r>
-        <w:t>3. Interfacce delle classi</w:t>
-      </w:r>
-      <w:bookmarkEnd w:id="34"/>
-      <w:bookmarkEnd w:id="35"/>
-    </w:p>
-    <w:p>
-      <w:r>
-        <w:t>È possibile reperire la documentazione relativa all’interfaccia pubblica delle varie classi nei file Javadoc allegati presenti in /docs/javadoc/. Tali documenti includono la definizione di precondizioni. postcondizioni e inviarianti per i metodi delle classi coinvolte. Per una migliore navigazione si consiglia di accedere alla documentazione tramite il file index.html.</w:t>
-      </w:r>
-    </w:p>
-    <w:p>
-      <w:pPr>
-        <w:pStyle w:val="Titolo1"/>
-      </w:pPr>
-      <w:bookmarkStart w:id="36" w:name="_Toc30263744"/>
-      <w:bookmarkStart w:id="37" w:name="_Toc30263777"/>
       <w:r>
         <w:lastRenderedPageBreak/>
         <w:t>4. Class Diagram</w:t>
       </w:r>
+      <w:bookmarkEnd w:id="35"/>
       <w:bookmarkEnd w:id="36"/>
-      <w:bookmarkEnd w:id="37"/>
     </w:p>
     <w:p>
       <w:pPr>
@@ -3369,11 +5982,6 @@
         <w:docPartUnique/>
       </w:docPartObj>
     </w:sdtPr>
-    <w:sdtEndPr>
-      <w:rPr>
-        <w:rStyle w:val="Numeropagina"/>
-      </w:rPr>
-    </w:sdtEndPr>
     <w:sdtContent>
       <w:p>
         <w:pPr>
@@ -3443,11 +6051,6 @@
         <w:docPartUnique/>
       </w:docPartObj>
     </w:sdtPr>
-    <w:sdtEndPr>
-      <w:rPr>
-        <w:rStyle w:val="Numeropagina"/>
-      </w:rPr>
-    </w:sdtEndPr>
     <w:sdtContent>
       <w:p>
         <w:pPr>
@@ -5654,6 +8257,22 @@
       </w:tcPr>
     </w:tblStylePr>
   </w:style>
+  <w:style w:type="table" w:styleId="Grigliatabella">
+    <w:name w:val="Table Grid"/>
+    <w:basedOn w:val="Tabellanormale"/>
+    <w:uiPriority w:val="39"/>
+    <w:rsid w:val="000D353A"/>
+    <w:tblPr>
+      <w:tblBorders>
+        <w:top w:val="single" w:sz="4" w:space="0" w:color="auto"/>
+        <w:left w:val="single" w:sz="4" w:space="0" w:color="auto"/>
+        <w:bottom w:val="single" w:sz="4" w:space="0" w:color="auto"/>
+        <w:right w:val="single" w:sz="4" w:space="0" w:color="auto"/>
+        <w:insideH w:val="single" w:sz="4" w:space="0" w:color="auto"/>
+        <w:insideV w:val="single" w:sz="4" w:space="0" w:color="auto"/>
+      </w:tblBorders>
+    </w:tblPr>
+  </w:style>
 </w:styles>
 </file>
 

</xml_diff>

<commit_message>
Completato class diagram odd
</commit_message>
<xml_diff>
--- a/deliverables/ODD_urCoach.docx
+++ b/deliverables/ODD_urCoach.docx
@@ -255,6 +255,8 @@
         <w:t>Sommario</w:t>
       </w:r>
     </w:p>
+    <w:bookmarkStart w:id="1" w:name="_GoBack"/>
+    <w:bookmarkEnd w:id="1"/>
     <w:p>
       <w:pPr>
         <w:pStyle w:val="Sommario1"/>
@@ -281,7 +283,7 @@
       <w:r>
         <w:fldChar w:fldCharType="separate"/>
       </w:r>
-      <w:hyperlink w:anchor="_Toc30263756" w:history="1">
+      <w:hyperlink w:anchor="_Toc30490419" w:history="1">
         <w:r>
           <w:rPr>
             <w:rStyle w:val="Collegamentoipertestuale"/>
@@ -308,7 +310,7 @@
             <w:noProof/>
             <w:webHidden/>
           </w:rPr>
-          <w:instrText xml:space="preserve"> PAGEREF _Toc30263756 \h </w:instrText>
+          <w:instrText xml:space="preserve"> PAGEREF _Toc30490419 \h </w:instrText>
         </w:r>
         <w:r>
           <w:rPr>
@@ -354,7 +356,7 @@
           <w:lang w:eastAsia="it-IT"/>
         </w:rPr>
       </w:pPr>
-      <w:hyperlink w:anchor="_Toc30263757" w:history="1">
+      <w:hyperlink w:anchor="_Toc30490420" w:history="1">
         <w:r>
           <w:rPr>
             <w:rStyle w:val="Collegamentoipertestuale"/>
@@ -381,7 +383,7 @@
             <w:noProof/>
             <w:webHidden/>
           </w:rPr>
-          <w:instrText xml:space="preserve"> PAGEREF _Toc30263757 \h </w:instrText>
+          <w:instrText xml:space="preserve"> PAGEREF _Toc30490420 \h </w:instrText>
         </w:r>
         <w:r>
           <w:rPr>
@@ -428,7 +430,7 @@
           <w:lang w:eastAsia="it-IT"/>
         </w:rPr>
       </w:pPr>
-      <w:hyperlink w:anchor="_Toc30263758" w:history="1">
+      <w:hyperlink w:anchor="_Toc30490421" w:history="1">
         <w:r>
           <w:rPr>
             <w:rStyle w:val="Collegamentoipertestuale"/>
@@ -455,7 +457,7 @@
             <w:noProof/>
             <w:webHidden/>
           </w:rPr>
-          <w:instrText xml:space="preserve"> PAGEREF _Toc30263758 \h </w:instrText>
+          <w:instrText xml:space="preserve"> PAGEREF _Toc30490421 \h </w:instrText>
         </w:r>
         <w:r>
           <w:rPr>
@@ -502,7 +504,7 @@
           <w:lang w:eastAsia="it-IT"/>
         </w:rPr>
       </w:pPr>
-      <w:hyperlink w:anchor="_Toc30263759" w:history="1">
+      <w:hyperlink w:anchor="_Toc30490422" w:history="1">
         <w:r>
           <w:rPr>
             <w:rStyle w:val="Collegamentoipertestuale"/>
@@ -529,7 +531,7 @@
             <w:noProof/>
             <w:webHidden/>
           </w:rPr>
-          <w:instrText xml:space="preserve"> PAGEREF _Toc30263759 \h </w:instrText>
+          <w:instrText xml:space="preserve"> PAGEREF _Toc30490422 \h </w:instrText>
         </w:r>
         <w:r>
           <w:rPr>
@@ -574,7 +576,7 @@
           <w:lang w:eastAsia="it-IT"/>
         </w:rPr>
       </w:pPr>
-      <w:hyperlink w:anchor="_Toc30263760" w:history="1">
+      <w:hyperlink w:anchor="_Toc30490423" w:history="1">
         <w:r>
           <w:rPr>
             <w:rStyle w:val="Collegamentoipertestuale"/>
@@ -601,7 +603,7 @@
             <w:noProof/>
             <w:webHidden/>
           </w:rPr>
-          <w:instrText xml:space="preserve"> PAGEREF _Toc30263760 \h </w:instrText>
+          <w:instrText xml:space="preserve"> PAGEREF _Toc30490423 \h </w:instrText>
         </w:r>
         <w:r>
           <w:rPr>
@@ -646,7 +648,7 @@
           <w:lang w:eastAsia="it-IT"/>
         </w:rPr>
       </w:pPr>
-      <w:hyperlink w:anchor="_Toc30263761" w:history="1">
+      <w:hyperlink w:anchor="_Toc30490424" w:history="1">
         <w:r>
           <w:rPr>
             <w:rStyle w:val="Collegamentoipertestuale"/>
@@ -673,7 +675,7 @@
             <w:noProof/>
             <w:webHidden/>
           </w:rPr>
-          <w:instrText xml:space="preserve"> PAGEREF _Toc30263761 \h </w:instrText>
+          <w:instrText xml:space="preserve"> PAGEREF _Toc30490424 \h </w:instrText>
         </w:r>
         <w:r>
           <w:rPr>
@@ -718,7 +720,7 @@
           <w:lang w:eastAsia="it-IT"/>
         </w:rPr>
       </w:pPr>
-      <w:hyperlink w:anchor="_Toc30263762" w:history="1">
+      <w:hyperlink w:anchor="_Toc30490425" w:history="1">
         <w:r>
           <w:rPr>
             <w:rStyle w:val="Collegamentoipertestuale"/>
@@ -745,7 +747,7 @@
             <w:noProof/>
             <w:webHidden/>
           </w:rPr>
-          <w:instrText xml:space="preserve"> PAGEREF _Toc30263762 \h </w:instrText>
+          <w:instrText xml:space="preserve"> PAGEREF _Toc30490425 \h </w:instrText>
         </w:r>
         <w:r>
           <w:rPr>
@@ -791,7 +793,7 @@
           <w:lang w:eastAsia="it-IT"/>
         </w:rPr>
       </w:pPr>
-      <w:hyperlink w:anchor="_Toc30263763" w:history="1">
+      <w:hyperlink w:anchor="_Toc30490426" w:history="1">
         <w:r>
           <w:rPr>
             <w:rStyle w:val="Collegamentoipertestuale"/>
@@ -818,7 +820,7 @@
             <w:noProof/>
             <w:webHidden/>
           </w:rPr>
-          <w:instrText xml:space="preserve"> PAGEREF _Toc30263763 \h </w:instrText>
+          <w:instrText xml:space="preserve"> PAGEREF _Toc30490426 \h </w:instrText>
         </w:r>
         <w:r>
           <w:rPr>
@@ -865,13 +867,13 @@
           <w:lang w:eastAsia="it-IT"/>
         </w:rPr>
       </w:pPr>
-      <w:hyperlink w:anchor="_Toc30263764" w:history="1">
+      <w:hyperlink w:anchor="_Toc30490427" w:history="1">
         <w:r>
           <w:rPr>
             <w:rStyle w:val="Collegamentoipertestuale"/>
             <w:noProof/>
           </w:rPr>
-          <w:t>Nomenclatura delle componenti</w:t>
+          <w:t>1.2.1 Nomenclatura delle componenti</w:t>
         </w:r>
         <w:r>
           <w:rPr>
@@ -892,7 +894,7 @@
             <w:noProof/>
             <w:webHidden/>
           </w:rPr>
-          <w:instrText xml:space="preserve"> PAGEREF _Toc30263764 \h </w:instrText>
+          <w:instrText xml:space="preserve"> PAGEREF _Toc30490427 \h </w:instrText>
         </w:r>
         <w:r>
           <w:rPr>
@@ -937,13 +939,13 @@
           <w:lang w:eastAsia="it-IT"/>
         </w:rPr>
       </w:pPr>
-      <w:hyperlink w:anchor="_Toc30263765" w:history="1">
+      <w:hyperlink w:anchor="_Toc30490428" w:history="1">
         <w:r>
           <w:rPr>
             <w:rStyle w:val="Collegamentoipertestuale"/>
             <w:noProof/>
           </w:rPr>
-          <w:t>Nomi delle classi</w:t>
+          <w:t>1.2.1.1 Nomi delle classi</w:t>
         </w:r>
         <w:r>
           <w:rPr>
@@ -964,7 +966,7 @@
             <w:noProof/>
             <w:webHidden/>
           </w:rPr>
-          <w:instrText xml:space="preserve"> PAGEREF _Toc30263765 \h </w:instrText>
+          <w:instrText xml:space="preserve"> PAGEREF _Toc30490428 \h </w:instrText>
         </w:r>
         <w:r>
           <w:rPr>
@@ -1009,13 +1011,13 @@
           <w:lang w:eastAsia="it-IT"/>
         </w:rPr>
       </w:pPr>
-      <w:hyperlink w:anchor="_Toc30263766" w:history="1">
+      <w:hyperlink w:anchor="_Toc30490429" w:history="1">
         <w:r>
           <w:rPr>
             <w:rStyle w:val="Collegamentoipertestuale"/>
             <w:noProof/>
           </w:rPr>
-          <w:t>Nomi dei metodi</w:t>
+          <w:t>1.2.1.2 Nomi dei metodi</w:t>
         </w:r>
         <w:r>
           <w:rPr>
@@ -1036,7 +1038,7 @@
             <w:noProof/>
             <w:webHidden/>
           </w:rPr>
-          <w:instrText xml:space="preserve"> PAGEREF _Toc30263766 \h </w:instrText>
+          <w:instrText xml:space="preserve"> PAGEREF _Toc30490429 \h </w:instrText>
         </w:r>
         <w:r>
           <w:rPr>
@@ -1081,13 +1083,13 @@
           <w:lang w:eastAsia="it-IT"/>
         </w:rPr>
       </w:pPr>
-      <w:hyperlink w:anchor="_Toc30263767" w:history="1">
+      <w:hyperlink w:anchor="_Toc30490430" w:history="1">
         <w:r>
           <w:rPr>
             <w:rStyle w:val="Collegamentoipertestuale"/>
             <w:noProof/>
           </w:rPr>
-          <w:t>Nomi delle eccezioni</w:t>
+          <w:t>1.2.1.3 Nomi delle eccezioni</w:t>
         </w:r>
         <w:r>
           <w:rPr>
@@ -1108,7 +1110,7 @@
             <w:noProof/>
             <w:webHidden/>
           </w:rPr>
-          <w:instrText xml:space="preserve"> PAGEREF _Toc30263767 \h </w:instrText>
+          <w:instrText xml:space="preserve"> PAGEREF _Toc30490430 \h </w:instrText>
         </w:r>
         <w:r>
           <w:rPr>
@@ -1153,13 +1155,13 @@
           <w:lang w:eastAsia="it-IT"/>
         </w:rPr>
       </w:pPr>
-      <w:hyperlink w:anchor="_Toc30263768" w:history="1">
+      <w:hyperlink w:anchor="_Toc30490431" w:history="1">
         <w:r>
           <w:rPr>
             <w:rStyle w:val="Collegamentoipertestuale"/>
             <w:noProof/>
           </w:rPr>
-          <w:t>Nomi degli altri sorgenti</w:t>
+          <w:t>1.2.1.4 Nomi degli altri sorgenti</w:t>
         </w:r>
         <w:r>
           <w:rPr>
@@ -1180,7 +1182,7 @@
             <w:noProof/>
             <w:webHidden/>
           </w:rPr>
-          <w:instrText xml:space="preserve"> PAGEREF _Toc30263768 \h </w:instrText>
+          <w:instrText xml:space="preserve"> PAGEREF _Toc30490431 \h </w:instrText>
         </w:r>
         <w:r>
           <w:rPr>
@@ -1227,13 +1229,13 @@
           <w:lang w:eastAsia="it-IT"/>
         </w:rPr>
       </w:pPr>
-      <w:hyperlink w:anchor="_Toc30263769" w:history="1">
+      <w:hyperlink w:anchor="_Toc30490432" w:history="1">
         <w:r>
           <w:rPr>
             <w:rStyle w:val="Collegamentoipertestuale"/>
             <w:noProof/>
           </w:rPr>
-          <w:t>Organizzazione delle componenti</w:t>
+          <w:t>1.2.1.5 Organizzazione delle componenti</w:t>
         </w:r>
         <w:r>
           <w:rPr>
@@ -1254,7 +1256,7 @@
             <w:noProof/>
             <w:webHidden/>
           </w:rPr>
-          <w:instrText xml:space="preserve"> PAGEREF _Toc30263769 \h </w:instrText>
+          <w:instrText xml:space="preserve"> PAGEREF _Toc30490432 \h </w:instrText>
         </w:r>
         <w:r>
           <w:rPr>
@@ -1299,13 +1301,13 @@
           <w:lang w:eastAsia="it-IT"/>
         </w:rPr>
       </w:pPr>
-      <w:hyperlink w:anchor="_Toc30263770" w:history="1">
+      <w:hyperlink w:anchor="_Toc30490433" w:history="1">
         <w:r>
           <w:rPr>
             <w:rStyle w:val="Collegamentoipertestuale"/>
             <w:noProof/>
           </w:rPr>
-          <w:t>Organizzazione del codice</w:t>
+          <w:t>1.2.1.5 Organizzazione del codice</w:t>
         </w:r>
         <w:r>
           <w:rPr>
@@ -1326,7 +1328,7 @@
             <w:noProof/>
             <w:webHidden/>
           </w:rPr>
-          <w:instrText xml:space="preserve"> PAGEREF _Toc30263770 \h </w:instrText>
+          <w:instrText xml:space="preserve"> PAGEREF _Toc30490433 \h </w:instrText>
         </w:r>
         <w:r>
           <w:rPr>
@@ -1372,7 +1374,7 @@
           <w:lang w:eastAsia="it-IT"/>
         </w:rPr>
       </w:pPr>
-      <w:hyperlink w:anchor="_Toc30263771" w:history="1">
+      <w:hyperlink w:anchor="_Toc30490434" w:history="1">
         <w:r>
           <w:rPr>
             <w:rStyle w:val="Collegamentoipertestuale"/>
@@ -1399,7 +1401,7 @@
             <w:noProof/>
             <w:webHidden/>
           </w:rPr>
-          <w:instrText xml:space="preserve"> PAGEREF _Toc30263771 \h </w:instrText>
+          <w:instrText xml:space="preserve"> PAGEREF _Toc30490434 \h </w:instrText>
         </w:r>
         <w:r>
           <w:rPr>
@@ -1445,7 +1447,7 @@
           <w:lang w:eastAsia="it-IT"/>
         </w:rPr>
       </w:pPr>
-      <w:hyperlink w:anchor="_Toc30263772" w:history="1">
+      <w:hyperlink w:anchor="_Toc30490435" w:history="1">
         <w:r>
           <w:rPr>
             <w:rStyle w:val="Collegamentoipertestuale"/>
@@ -1472,7 +1474,7 @@
             <w:noProof/>
             <w:webHidden/>
           </w:rPr>
-          <w:instrText xml:space="preserve"> PAGEREF _Toc30263772 \h </w:instrText>
+          <w:instrText xml:space="preserve"> PAGEREF _Toc30490435 \h </w:instrText>
         </w:r>
         <w:r>
           <w:rPr>
@@ -1520,7 +1522,7 @@
           <w:lang w:eastAsia="it-IT"/>
         </w:rPr>
       </w:pPr>
-      <w:hyperlink w:anchor="_Toc30263773" w:history="1">
+      <w:hyperlink w:anchor="_Toc30490436" w:history="1">
         <w:r>
           <w:rPr>
             <w:rStyle w:val="Collegamentoipertestuale"/>
@@ -1547,7 +1549,7 @@
             <w:noProof/>
             <w:webHidden/>
           </w:rPr>
-          <w:instrText xml:space="preserve"> PAGEREF _Toc30263773 \h </w:instrText>
+          <w:instrText xml:space="preserve"> PAGEREF _Toc30490436 \h </w:instrText>
         </w:r>
         <w:r>
           <w:rPr>
@@ -1593,7 +1595,7 @@
           <w:lang w:eastAsia="it-IT"/>
         </w:rPr>
       </w:pPr>
-      <w:hyperlink w:anchor="_Toc30263774" w:history="1">
+      <w:hyperlink w:anchor="_Toc30490437" w:history="1">
         <w:r>
           <w:rPr>
             <w:rStyle w:val="Collegamentoipertestuale"/>
@@ -1620,7 +1622,7 @@
             <w:noProof/>
             <w:webHidden/>
           </w:rPr>
-          <w:instrText xml:space="preserve"> PAGEREF _Toc30263774 \h </w:instrText>
+          <w:instrText xml:space="preserve"> PAGEREF _Toc30490437 \h </w:instrText>
         </w:r>
         <w:r>
           <w:rPr>
@@ -1666,7 +1668,7 @@
           <w:lang w:eastAsia="it-IT"/>
         </w:rPr>
       </w:pPr>
-      <w:hyperlink w:anchor="_Toc30263775" w:history="1">
+      <w:hyperlink w:anchor="_Toc30490438" w:history="1">
         <w:r>
           <w:rPr>
             <w:rStyle w:val="Collegamentoipertestuale"/>
@@ -1693,7 +1695,7 @@
             <w:noProof/>
             <w:webHidden/>
           </w:rPr>
-          <w:instrText xml:space="preserve"> PAGEREF _Toc30263775 \h </w:instrText>
+          <w:instrText xml:space="preserve"> PAGEREF _Toc30490438 \h </w:instrText>
         </w:r>
         <w:r>
           <w:rPr>
@@ -1741,7 +1743,7 @@
           <w:lang w:eastAsia="it-IT"/>
         </w:rPr>
       </w:pPr>
-      <w:hyperlink w:anchor="_Toc30263776" w:history="1">
+      <w:hyperlink w:anchor="_Toc30490439" w:history="1">
         <w:r>
           <w:rPr>
             <w:rStyle w:val="Collegamentoipertestuale"/>
@@ -1768,7 +1770,7 @@
             <w:noProof/>
             <w:webHidden/>
           </w:rPr>
-          <w:instrText xml:space="preserve"> PAGEREF _Toc30263776 \h </w:instrText>
+          <w:instrText xml:space="preserve"> PAGEREF _Toc30490439 \h </w:instrText>
         </w:r>
         <w:r>
           <w:rPr>
@@ -1788,7 +1790,7 @@
             <w:noProof/>
             <w:webHidden/>
           </w:rPr>
-          <w:t>8</w:t>
+          <w:t>9</w:t>
         </w:r>
         <w:r>
           <w:rPr>
@@ -1816,7 +1818,7 @@
           <w:lang w:eastAsia="it-IT"/>
         </w:rPr>
       </w:pPr>
-      <w:hyperlink w:anchor="_Toc30263777" w:history="1">
+      <w:hyperlink w:anchor="_Toc30490440" w:history="1">
         <w:r>
           <w:rPr>
             <w:rStyle w:val="Collegamentoipertestuale"/>
@@ -1843,7 +1845,7 @@
             <w:noProof/>
             <w:webHidden/>
           </w:rPr>
-          <w:instrText xml:space="preserve"> PAGEREF _Toc30263777 \h </w:instrText>
+          <w:instrText xml:space="preserve"> PAGEREF _Toc30490440 \h </w:instrText>
         </w:r>
         <w:r>
           <w:rPr>
@@ -1863,7 +1865,7 @@
             <w:noProof/>
             <w:webHidden/>
           </w:rPr>
-          <w:t>9</w:t>
+          <w:t>17</w:t>
         </w:r>
         <w:r>
           <w:rPr>
@@ -1891,7 +1893,7 @@
           <w:lang w:eastAsia="it-IT"/>
         </w:rPr>
       </w:pPr>
-      <w:hyperlink w:anchor="_Toc30263778" w:history="1">
+      <w:hyperlink w:anchor="_Toc30490441" w:history="1">
         <w:r>
           <w:rPr>
             <w:rStyle w:val="Collegamentoipertestuale"/>
@@ -1918,7 +1920,7 @@
             <w:noProof/>
             <w:webHidden/>
           </w:rPr>
-          <w:instrText xml:space="preserve"> PAGEREF _Toc30263778 \h </w:instrText>
+          <w:instrText xml:space="preserve"> PAGEREF _Toc30490441 \h </w:instrText>
         </w:r>
         <w:r>
           <w:rPr>
@@ -1938,7 +1940,7 @@
             <w:noProof/>
             <w:webHidden/>
           </w:rPr>
-          <w:t>9</w:t>
+          <w:t>17</w:t>
         </w:r>
         <w:r>
           <w:rPr>
@@ -1963,26 +1965,26 @@
       <w:pPr>
         <w:pStyle w:val="Titolo1"/>
       </w:pPr>
-      <w:bookmarkStart w:id="1" w:name="_Toc30263731"/>
-      <w:bookmarkStart w:id="2" w:name="_Toc30263756"/>
+      <w:bookmarkStart w:id="2" w:name="_Toc30263731"/>
+      <w:bookmarkStart w:id="3" w:name="_Toc30490419"/>
       <w:r>
         <w:lastRenderedPageBreak/>
         <w:t>1. Introduzione</w:t>
       </w:r>
-      <w:bookmarkEnd w:id="1"/>
       <w:bookmarkEnd w:id="2"/>
+      <w:bookmarkEnd w:id="3"/>
     </w:p>
     <w:p>
       <w:pPr>
         <w:pStyle w:val="Titolo2"/>
       </w:pPr>
-      <w:bookmarkStart w:id="3" w:name="_Toc30263732"/>
-      <w:bookmarkStart w:id="4" w:name="_Toc30263757"/>
+      <w:bookmarkStart w:id="4" w:name="_Toc30263732"/>
+      <w:bookmarkStart w:id="5" w:name="_Toc30490420"/>
       <w:r>
         <w:t>1.1 Object Design Trade-Offs</w:t>
       </w:r>
-      <w:bookmarkEnd w:id="3"/>
       <w:bookmarkEnd w:id="4"/>
+      <w:bookmarkEnd w:id="5"/>
     </w:p>
     <w:p>
       <w:r>
@@ -2043,13 +2045,13 @@
       <w:pPr>
         <w:pStyle w:val="Titolo3"/>
       </w:pPr>
-      <w:bookmarkStart w:id="5" w:name="_Toc30263733"/>
-      <w:bookmarkStart w:id="6" w:name="_Toc30263758"/>
+      <w:bookmarkStart w:id="6" w:name="_Toc30263733"/>
+      <w:bookmarkStart w:id="7" w:name="_Toc30490421"/>
       <w:r>
         <w:t>1.1.1 Componenti Off-the-Shelf</w:t>
       </w:r>
-      <w:bookmarkEnd w:id="5"/>
       <w:bookmarkEnd w:id="6"/>
+      <w:bookmarkEnd w:id="7"/>
     </w:p>
     <w:p>
       <w:r>
@@ -2174,8 +2176,8 @@
           <w:tab w:val="left" w:pos="3448"/>
         </w:tabs>
       </w:pPr>
-      <w:bookmarkStart w:id="7" w:name="_Toc30263734"/>
-      <w:bookmarkStart w:id="8" w:name="_Toc30263759"/>
+      <w:bookmarkStart w:id="8" w:name="_Toc30263734"/>
+      <w:bookmarkStart w:id="9" w:name="_Toc30490422"/>
       <w:r>
         <w:t>1.</w:t>
       </w:r>
@@ -2188,8 +2190,8 @@
       <w:r>
         <w:t>Design Patterns</w:t>
       </w:r>
-      <w:bookmarkEnd w:id="7"/>
       <w:bookmarkEnd w:id="8"/>
+      <w:bookmarkEnd w:id="9"/>
       <w:r>
         <w:tab/>
       </w:r>
@@ -2206,14 +2208,14 @@
       <w:pPr>
         <w:pStyle w:val="Titolo4"/>
       </w:pPr>
-      <w:bookmarkStart w:id="9" w:name="_Toc30263760"/>
+      <w:bookmarkStart w:id="10" w:name="_Toc30490423"/>
       <w:r>
         <w:t>1.1.2.1 D</w:t>
       </w:r>
       <w:r>
         <w:t>ata mapper</w:t>
       </w:r>
-      <w:bookmarkEnd w:id="9"/>
+      <w:bookmarkEnd w:id="10"/>
     </w:p>
     <w:p>
       <w:r>
@@ -2224,11 +2226,11 @@
       <w:pPr>
         <w:pStyle w:val="Titolo4"/>
       </w:pPr>
-      <w:bookmarkStart w:id="10" w:name="_Toc30263761"/>
+      <w:bookmarkStart w:id="11" w:name="_Toc30490424"/>
       <w:r>
         <w:t>1.1.2.2 Repository pattern</w:t>
       </w:r>
-      <w:bookmarkEnd w:id="10"/>
+      <w:bookmarkEnd w:id="11"/>
     </w:p>
     <w:p>
       <w:r>
@@ -2239,12 +2241,12 @@
       <w:pPr>
         <w:pStyle w:val="Titolo4"/>
       </w:pPr>
-      <w:bookmarkStart w:id="11" w:name="_Toc30263762"/>
+      <w:bookmarkStart w:id="12" w:name="_Toc30490425"/>
       <w:r>
         <w:lastRenderedPageBreak/>
         <w:t>1.1.2.3 Service Layer</w:t>
       </w:r>
-      <w:bookmarkEnd w:id="11"/>
+      <w:bookmarkEnd w:id="12"/>
     </w:p>
     <w:p>
       <w:r>
@@ -2272,8 +2274,8 @@
       <w:pPr>
         <w:pStyle w:val="Titolo2"/>
       </w:pPr>
-      <w:bookmarkStart w:id="12" w:name="_Toc30263735"/>
-      <w:bookmarkStart w:id="13" w:name="_Toc30263763"/>
+      <w:bookmarkStart w:id="13" w:name="_Toc30263735"/>
+      <w:bookmarkStart w:id="14" w:name="_Toc30490426"/>
       <w:r>
         <w:lastRenderedPageBreak/>
         <w:t>1.</w:t>
@@ -2284,8 +2286,8 @@
       <w:r>
         <w:t xml:space="preserve"> Linee guida per la documentazione dell'interfaccia</w:t>
       </w:r>
-      <w:bookmarkEnd w:id="12"/>
       <w:bookmarkEnd w:id="13"/>
+      <w:bookmarkEnd w:id="14"/>
     </w:p>
     <w:p>
       <w:r>
@@ -2299,8 +2301,8 @@
           <w:rStyle w:val="Enfasicorsivo"/>
         </w:rPr>
       </w:pPr>
-      <w:bookmarkStart w:id="14" w:name="_Toc30263736"/>
-      <w:bookmarkStart w:id="15" w:name="_Toc30263764"/>
+      <w:bookmarkStart w:id="15" w:name="_Toc30263736"/>
+      <w:bookmarkStart w:id="16" w:name="_Toc30490427"/>
       <w:r>
         <w:rPr>
           <w:rStyle w:val="Enfasicorsivo"/>
@@ -2313,8 +2315,8 @@
         </w:rPr>
         <w:t>Nomenclatura delle componenti</w:t>
       </w:r>
-      <w:bookmarkEnd w:id="14"/>
       <w:bookmarkEnd w:id="15"/>
+      <w:bookmarkEnd w:id="16"/>
     </w:p>
     <w:p>
       <w:pPr>
@@ -2323,7 +2325,7 @@
           <w:rStyle w:val="Enfasidelicata"/>
         </w:rPr>
       </w:pPr>
-      <w:bookmarkStart w:id="16" w:name="_Toc30263765"/>
+      <w:bookmarkStart w:id="17" w:name="_Toc30490428"/>
       <w:r>
         <w:rPr>
           <w:rStyle w:val="Enfasidelicata"/>
@@ -2336,7 +2338,7 @@
         </w:rPr>
         <w:t>Nomi delle classi</w:t>
       </w:r>
-      <w:bookmarkEnd w:id="16"/>
+      <w:bookmarkEnd w:id="17"/>
     </w:p>
     <w:p>
       <w:pPr>
@@ -2459,7 +2461,7 @@
           <w:rStyle w:val="Enfasidelicata"/>
         </w:rPr>
       </w:pPr>
-      <w:bookmarkStart w:id="17" w:name="_Toc30263766"/>
+      <w:bookmarkStart w:id="18" w:name="_Toc30490429"/>
       <w:r>
         <w:rPr>
           <w:rStyle w:val="Enfasidelicata"/>
@@ -2472,7 +2474,7 @@
         </w:rPr>
         <w:t>Nomi dei metodi</w:t>
       </w:r>
-      <w:bookmarkEnd w:id="17"/>
+      <w:bookmarkEnd w:id="18"/>
     </w:p>
     <w:p>
       <w:pPr>
@@ -2493,7 +2495,7 @@
           <w:rStyle w:val="Enfasidelicata"/>
         </w:rPr>
       </w:pPr>
-      <w:bookmarkStart w:id="18" w:name="_Toc30263767"/>
+      <w:bookmarkStart w:id="19" w:name="_Toc30490430"/>
       <w:r>
         <w:rPr>
           <w:rStyle w:val="Enfasidelicata"/>
@@ -2506,7 +2508,7 @@
         </w:rPr>
         <w:t>Nomi delle eccezioni</w:t>
       </w:r>
-      <w:bookmarkEnd w:id="18"/>
+      <w:bookmarkEnd w:id="19"/>
     </w:p>
     <w:p>
       <w:pPr>
@@ -2527,7 +2529,7 @@
           <w:rStyle w:val="Enfasidelicata"/>
         </w:rPr>
       </w:pPr>
-      <w:bookmarkStart w:id="19" w:name="_Toc30263768"/>
+      <w:bookmarkStart w:id="20" w:name="_Toc30490431"/>
       <w:r>
         <w:rPr>
           <w:rStyle w:val="Enfasidelicata"/>
@@ -2540,7 +2542,7 @@
         </w:rPr>
         <w:t>Nomi degli altri sorgenti</w:t>
       </w:r>
-      <w:bookmarkEnd w:id="19"/>
+      <w:bookmarkEnd w:id="20"/>
     </w:p>
     <w:p>
       <w:pPr>
@@ -2568,8 +2570,8 @@
           <w:rStyle w:val="Enfasicorsivo"/>
         </w:rPr>
       </w:pPr>
-      <w:bookmarkStart w:id="20" w:name="_Toc30263737"/>
-      <w:bookmarkStart w:id="21" w:name="_Toc30263769"/>
+      <w:bookmarkStart w:id="21" w:name="_Toc30263737"/>
+      <w:bookmarkStart w:id="22" w:name="_Toc30490432"/>
       <w:r>
         <w:rPr>
           <w:rStyle w:val="Enfasicorsivo"/>
@@ -2583,8 +2585,8 @@
         </w:rPr>
         <w:t>Organizzazione delle componenti</w:t>
       </w:r>
-      <w:bookmarkEnd w:id="20"/>
       <w:bookmarkEnd w:id="21"/>
+      <w:bookmarkEnd w:id="22"/>
     </w:p>
     <w:p>
       <w:pPr>
@@ -2659,7 +2661,7 @@
           <w:rStyle w:val="Enfasicorsivo"/>
         </w:rPr>
       </w:pPr>
-      <w:bookmarkStart w:id="22" w:name="_Toc30263770"/>
+      <w:bookmarkStart w:id="23" w:name="_Toc30490433"/>
       <w:r>
         <w:rPr>
           <w:rStyle w:val="Enfasicorsivo"/>
@@ -2672,7 +2674,7 @@
         </w:rPr>
         <w:t>Organizzazione del codice</w:t>
       </w:r>
-      <w:bookmarkEnd w:id="22"/>
+      <w:bookmarkEnd w:id="23"/>
     </w:p>
     <w:p>
       <w:pPr>
@@ -2738,8 +2740,8 @@
       <w:pPr>
         <w:pStyle w:val="Titolo2"/>
       </w:pPr>
-      <w:bookmarkStart w:id="23" w:name="_Toc30263738"/>
-      <w:bookmarkStart w:id="24" w:name="_Toc30263771"/>
+      <w:bookmarkStart w:id="24" w:name="_Toc30263738"/>
+      <w:bookmarkStart w:id="25" w:name="_Toc30490434"/>
       <w:r>
         <w:t>1.</w:t>
       </w:r>
@@ -2749,8 +2751,8 @@
       <w:r>
         <w:t xml:space="preserve"> Definizioni, acronimi ed abbreviazioni</w:t>
       </w:r>
-      <w:bookmarkEnd w:id="23"/>
       <w:bookmarkEnd w:id="24"/>
+      <w:bookmarkEnd w:id="25"/>
     </w:p>
     <w:p>
       <w:r>
@@ -2761,8 +2763,8 @@
       <w:pPr>
         <w:pStyle w:val="Titolo2"/>
       </w:pPr>
-      <w:bookmarkStart w:id="25" w:name="_Toc30263739"/>
-      <w:bookmarkStart w:id="26" w:name="_Toc30263772"/>
+      <w:bookmarkStart w:id="26" w:name="_Toc30263739"/>
+      <w:bookmarkStart w:id="27" w:name="_Toc30490435"/>
       <w:r>
         <w:t>1.</w:t>
       </w:r>
@@ -2772,8 +2774,8 @@
       <w:r>
         <w:t xml:space="preserve"> Riferimenti</w:t>
       </w:r>
-      <w:bookmarkEnd w:id="25"/>
       <w:bookmarkEnd w:id="26"/>
+      <w:bookmarkEnd w:id="27"/>
     </w:p>
     <w:p>
       <w:pPr>
@@ -2992,14 +2994,14 @@
       <w:pPr>
         <w:pStyle w:val="Titolo1"/>
       </w:pPr>
-      <w:bookmarkStart w:id="27" w:name="_Toc30263740"/>
-      <w:bookmarkStart w:id="28" w:name="_Toc30263773"/>
+      <w:bookmarkStart w:id="28" w:name="_Toc30263740"/>
+      <w:bookmarkStart w:id="29" w:name="_Toc30490436"/>
       <w:r>
         <w:lastRenderedPageBreak/>
         <w:t>2. Packages</w:t>
       </w:r>
-      <w:bookmarkEnd w:id="27"/>
       <w:bookmarkEnd w:id="28"/>
+      <w:bookmarkEnd w:id="29"/>
     </w:p>
     <w:p>
       <w:r>
@@ -3010,16 +3012,16 @@
       <w:pPr>
         <w:pStyle w:val="Titolo2"/>
       </w:pPr>
-      <w:bookmarkStart w:id="29" w:name="_Toc30263741"/>
-      <w:bookmarkStart w:id="30" w:name="_Toc30263774"/>
+      <w:bookmarkStart w:id="30" w:name="_Toc30263741"/>
+      <w:bookmarkStart w:id="31" w:name="_Toc30490437"/>
       <w:r>
         <w:t xml:space="preserve">2.1 </w:t>
       </w:r>
       <w:r>
         <w:t>Divisione in pacchetti</w:t>
       </w:r>
-      <w:bookmarkEnd w:id="29"/>
       <w:bookmarkEnd w:id="30"/>
+      <w:bookmarkEnd w:id="31"/>
     </w:p>
     <w:p>
       <w:r>
@@ -3117,13 +3119,13 @@
       <w:pPr>
         <w:pStyle w:val="Titolo2"/>
       </w:pPr>
-      <w:bookmarkStart w:id="31" w:name="_Toc30263742"/>
-      <w:bookmarkStart w:id="32" w:name="_Toc30263775"/>
+      <w:bookmarkStart w:id="32" w:name="_Toc30263742"/>
+      <w:bookmarkStart w:id="33" w:name="_Toc30490438"/>
       <w:r>
         <w:t>2.2 Organizzazione del codice in file</w:t>
       </w:r>
-      <w:bookmarkEnd w:id="31"/>
       <w:bookmarkEnd w:id="32"/>
+      <w:bookmarkEnd w:id="33"/>
     </w:p>
     <w:p>
       <w:r>
@@ -3162,8 +3164,6 @@
       <w:r>
         <w:t>iew/. Si farà inoltre ricorso alla directory src/main/resources per la definizione di configurazioni e messaggi.</w:t>
       </w:r>
-      <w:bookmarkStart w:id="33" w:name="_GoBack"/>
-      <w:bookmarkEnd w:id="33"/>
     </w:p>
     <w:p>
       <w:pPr>
@@ -3179,7 +3179,7 @@
         <w:pStyle w:val="Titolo1"/>
       </w:pPr>
       <w:bookmarkStart w:id="34" w:name="_Toc30263743"/>
-      <w:bookmarkStart w:id="35" w:name="_Toc30263776"/>
+      <w:bookmarkStart w:id="35" w:name="_Toc30490439"/>
       <w:r>
         <w:t>3. Interfacce delle classi</w:t>
       </w:r>
@@ -3234,7 +3234,6 @@
               <w:spacing w:line="240" w:lineRule="auto"/>
             </w:pPr>
             <w:bookmarkStart w:id="36" w:name="_Toc30263744"/>
-            <w:bookmarkStart w:id="37" w:name="_Toc30263777"/>
             <w:r>
               <w:t>Nome Classe</w:t>
             </w:r>
@@ -5079,48 +5078,30 @@
               <w:t xml:space="preserve">+ </w:t>
             </w:r>
             <w:r>
-              <w:t xml:space="preserve">registrazioneTrainer(trainer: PersonalTrainer, bindingResult: BindingResult, </w:t>
+              <w:t>registrazioneTrainer(trainer: PersonalTrainer, bindingResult: BindingResult, model: Model, req: HttpServletRequest): String</w:t>
+            </w:r>
+          </w:p>
+          <w:p>
+            <w:pPr>
+              <w:spacing w:line="240" w:lineRule="auto"/>
+              <w:cnfStyle w:val="000000100000" w:firstRow="0" w:lastRow="0" w:firstColumn="0" w:lastColumn="0" w:oddVBand="0" w:evenVBand="0" w:oddHBand="1" w:evenHBand="0" w:firstRowFirstColumn="0" w:firstRowLastColumn="0" w:lastRowFirstColumn="0" w:lastRowLastColumn="0"/>
+            </w:pPr>
+            <w:r>
+              <w:t>+ registrazioneAtleta(atleta: Atleta, bindingResult: BindingResult, model: Model, req: HttpServletRequest): String</w:t>
+            </w:r>
+          </w:p>
+          <w:p>
+            <w:pPr>
+              <w:spacing w:line="240" w:lineRule="auto"/>
+              <w:cnfStyle w:val="000000100000" w:firstRow="0" w:lastRow="0" w:firstColumn="0" w:lastColumn="0" w:oddVBand="0" w:evenVBand="0" w:oddHBand="1" w:evenHBand="0" w:firstRowFirstColumn="0" w:firstRowLastColumn="0" w:lastRowFirstColumn="0" w:lastRowLastColumn="0"/>
+            </w:pPr>
+            <w:r>
+              <w:t>+ showAreaPersonale(</w:t>
             </w:r>
             <w:r>
               <w:t>model: Model, req: HttpServletRequest</w:t>
             </w:r>
             <w:r>
-              <w:t>): String</w:t>
-            </w:r>
-          </w:p>
-          <w:p>
-            <w:pPr>
-              <w:spacing w:line="240" w:lineRule="auto"/>
-              <w:cnfStyle w:val="000000100000" w:firstRow="0" w:lastRow="0" w:firstColumn="0" w:lastColumn="0" w:oddVBand="0" w:evenVBand="0" w:oddHBand="1" w:evenHBand="0" w:firstRowFirstColumn="0" w:firstRowLastColumn="0" w:lastRowFirstColumn="0" w:lastRowLastColumn="0"/>
-            </w:pPr>
-            <w:r>
-              <w:t>+ registrazioneAtleta(atleta</w:t>
-            </w:r>
-            <w:r>
-              <w:t xml:space="preserve">: </w:t>
-            </w:r>
-            <w:r>
-              <w:t>Atleta</w:t>
-            </w:r>
-            <w:r>
-              <w:t>, bindingResult: BindingResult, model: Model, req: HttpServletRequest</w:t>
-            </w:r>
-            <w:r>
-              <w:t>): String</w:t>
-            </w:r>
-          </w:p>
-          <w:p>
-            <w:pPr>
-              <w:spacing w:line="240" w:lineRule="auto"/>
-              <w:cnfStyle w:val="000000100000" w:firstRow="0" w:lastRow="0" w:firstColumn="0" w:lastColumn="0" w:oddVBand="0" w:evenVBand="0" w:oddHBand="1" w:evenHBand="0" w:firstRowFirstColumn="0" w:firstRowLastColumn="0" w:lastRowFirstColumn="0" w:lastRowLastColumn="0"/>
-            </w:pPr>
-            <w:r>
-              <w:t>+ showAreaPersonale(</w:t>
-            </w:r>
-            <w:r>
-              <w:t>model: Model, req: HttpServletRequest</w:t>
-            </w:r>
-            <w:r>
               <w:t>)</w:t>
             </w:r>
             <w:r>
@@ -5133,58 +5114,34 @@
               <w:cnfStyle w:val="000000100000" w:firstRow="0" w:lastRow="0" w:firstColumn="0" w:lastColumn="0" w:oddVBand="0" w:evenVBand="0" w:oddHBand="1" w:evenHBand="0" w:firstRowFirstColumn="0" w:firstRowLastColumn="0" w:lastRowFirstColumn="0" w:lastRowLastColumn="0"/>
             </w:pPr>
             <w:r>
-              <w:t>+ deleteProfilo(</w:t>
-            </w:r>
-            <w:r>
-              <w:t>model: Model, req: HttpServletRequest</w:t>
-            </w:r>
-            <w:r>
-              <w:t>): String</w:t>
-            </w:r>
-          </w:p>
-          <w:p>
-            <w:pPr>
-              <w:spacing w:line="240" w:lineRule="auto"/>
-              <w:cnfStyle w:val="000000100000" w:firstRow="0" w:lastRow="0" w:firstColumn="0" w:lastColumn="0" w:oddVBand="0" w:evenVBand="0" w:oddHBand="1" w:evenHBand="0" w:firstRowFirstColumn="0" w:firstRowLastColumn="0" w:lastRowFirstColumn="0" w:lastRowLastColumn="0"/>
-            </w:pPr>
-            <w:r>
-              <w:t>+ modificaProfilo(</w:t>
-            </w:r>
-            <w:r>
-              <w:t>model: Model, req: HttpServletRequest</w:t>
-            </w:r>
-            <w:r>
-              <w:t>): String</w:t>
-            </w:r>
-          </w:p>
-          <w:p>
-            <w:pPr>
-              <w:spacing w:line="240" w:lineRule="auto"/>
-              <w:cnfStyle w:val="000000100000" w:firstRow="0" w:lastRow="0" w:firstColumn="0" w:lastColumn="0" w:oddVBand="0" w:evenVBand="0" w:oddHBand="1" w:evenHBand="0" w:firstRowFirstColumn="0" w:firstRowLastColumn="0" w:lastRowFirstColumn="0" w:lastRowLastColumn="0"/>
-            </w:pPr>
-            <w:r>
-              <w:t>+ aggiornaProfiloAtleta(</w:t>
-            </w:r>
-            <w:r>
-              <w:t>atleta: Atleta, bindingResult: BindingResult, model: Model, req: HttpServletRequest</w:t>
-            </w:r>
-            <w:r>
-              <w:t>): String</w:t>
-            </w:r>
-          </w:p>
-          <w:p>
-            <w:pPr>
-              <w:spacing w:line="240" w:lineRule="auto"/>
-              <w:cnfStyle w:val="000000100000" w:firstRow="0" w:lastRow="0" w:firstColumn="0" w:lastColumn="0" w:oddVBand="0" w:evenVBand="0" w:oddHBand="1" w:evenHBand="0" w:firstRowFirstColumn="0" w:firstRowLastColumn="0" w:lastRowFirstColumn="0" w:lastRowLastColumn="0"/>
-            </w:pPr>
-            <w:r>
-              <w:t>+ aggiornaProfiloPersonalTrainer(</w:t>
-            </w:r>
-            <w:r>
-              <w:t>trainer: PersonalTrainer, bindingResult: BindingResult, model: Model, req: HttpServletRequest</w:t>
-            </w:r>
-            <w:r>
-              <w:t>): String</w:t>
+              <w:t>+ deleteProfilo(model: Model, req: HttpServletRequest): String</w:t>
+            </w:r>
+          </w:p>
+          <w:p>
+            <w:pPr>
+              <w:spacing w:line="240" w:lineRule="auto"/>
+              <w:cnfStyle w:val="000000100000" w:firstRow="0" w:lastRow="0" w:firstColumn="0" w:lastColumn="0" w:oddVBand="0" w:evenVBand="0" w:oddHBand="1" w:evenHBand="0" w:firstRowFirstColumn="0" w:firstRowLastColumn="0" w:lastRowFirstColumn="0" w:lastRowLastColumn="0"/>
+            </w:pPr>
+            <w:r>
+              <w:t>+ modificaProfilo(model: Model, req: HttpServletRequest): String</w:t>
+            </w:r>
+          </w:p>
+          <w:p>
+            <w:pPr>
+              <w:spacing w:line="240" w:lineRule="auto"/>
+              <w:cnfStyle w:val="000000100000" w:firstRow="0" w:lastRow="0" w:firstColumn="0" w:lastColumn="0" w:oddVBand="0" w:evenVBand="0" w:oddHBand="1" w:evenHBand="0" w:firstRowFirstColumn="0" w:firstRowLastColumn="0" w:lastRowFirstColumn="0" w:lastRowLastColumn="0"/>
+            </w:pPr>
+            <w:r>
+              <w:t>+ aggiornaProfiloAtleta(atleta: Atleta, bindingResult: BindingResult, model: Model, req: HttpServletRequest): String</w:t>
+            </w:r>
+          </w:p>
+          <w:p>
+            <w:pPr>
+              <w:spacing w:line="240" w:lineRule="auto"/>
+              <w:cnfStyle w:val="000000100000" w:firstRow="0" w:lastRow="0" w:firstColumn="0" w:lastColumn="0" w:oddVBand="0" w:evenVBand="0" w:oddHBand="1" w:evenHBand="0" w:firstRowFirstColumn="0" w:firstRowLastColumn="0" w:lastRowFirstColumn="0" w:lastRowLastColumn="0"/>
+            </w:pPr>
+            <w:r>
+              <w:t>+ aggiornaProfiloPersonalTrainer(trainer: PersonalTrainer, bindingResult: BindingResult, model: Model, req: HttpServletRequest): String</w:t>
             </w:r>
           </w:p>
           <w:p>
@@ -5276,28 +5233,7 @@
               <w:t>pre</w:t>
             </w:r>
             <w:r>
-              <w:t xml:space="preserve">: req.getParameter("usernameL") != null and  </w:t>
-            </w:r>
-            <w:r>
-              <w:t>req.getParameter("</w:t>
-            </w:r>
-            <w:r>
-              <w:t>passwordL</w:t>
-            </w:r>
-            <w:r>
-              <w:t>") != null</w:t>
-            </w:r>
-            <w:r>
-              <w:t xml:space="preserve"> and </w:t>
-            </w:r>
-            <w:r>
-              <w:t>req.getParameter("</w:t>
-            </w:r>
-            <w:r>
-              <w:t>tipo</w:t>
-            </w:r>
-            <w:r>
-              <w:t>") != null</w:t>
+              <w:t>: req.getParameter("usernameL") != null and  req.getParameter("passwordL") != null and req.getParameter("tipo") != null</w:t>
             </w:r>
           </w:p>
           <w:p>
@@ -5402,19 +5338,7 @@
               <w:t>context</w:t>
             </w:r>
             <w:r>
-              <w:t xml:space="preserve"> UtenzaControl::registrazione</w:t>
-            </w:r>
-            <w:r>
-              <w:t xml:space="preserve">Atleta </w:t>
-            </w:r>
-            <w:r>
-              <w:t>(</w:t>
-            </w:r>
-            <w:r>
-              <w:t>atleta</w:t>
-            </w:r>
-            <w:r>
-              <w:t>, bindingResult, model, req)</w:t>
+              <w:t xml:space="preserve"> UtenzaControl::registrazioneAtleta (atleta, bindingResult, model, req)</w:t>
             </w:r>
           </w:p>
           <w:p>
@@ -5430,13 +5354,7 @@
               <w:t>pre</w:t>
             </w:r>
             <w:r>
-              <w:t xml:space="preserve">: </w:t>
-            </w:r>
-            <w:r>
-              <w:t>atleta</w:t>
-            </w:r>
-            <w:r>
-              <w:t>.isValid()</w:t>
+              <w:t>: atleta.isValid()</w:t>
             </w:r>
           </w:p>
           <w:p>
@@ -5512,10 +5430,7 @@
               <w:t>pre</w:t>
             </w:r>
             <w:r>
-              <w:t xml:space="preserve">: </w:t>
-            </w:r>
-            <w:r>
-              <w:t>req.getSession.getAttribute("logged") != null</w:t>
+              <w:t>: req.getSession.getAttribute("logged") != null</w:t>
             </w:r>
           </w:p>
           <w:p>
@@ -5557,10 +5472,7 @@
               <w:t>pre</w:t>
             </w:r>
             <w:r>
-              <w:t xml:space="preserve">: </w:t>
-            </w:r>
-            <w:r>
-              <w:t>req.getSession.getAttribute("logged") != null</w:t>
+              <w:t>: req.getSession.getAttribute("logged") != null</w:t>
             </w:r>
           </w:p>
           <w:p>
@@ -5620,19 +5532,7 @@
               <w:t>context</w:t>
             </w:r>
             <w:r>
-              <w:t xml:space="preserve"> UtenzaControl::aggiornaProfilo</w:t>
-            </w:r>
-            <w:r>
-              <w:t>Trainer</w:t>
-            </w:r>
-            <w:r>
-              <w:t>(</w:t>
-            </w:r>
-            <w:r>
-              <w:t>trainer</w:t>
-            </w:r>
-            <w:r>
-              <w:t>, bindingResult, model, req)</w:t>
+              <w:t xml:space="preserve"> UtenzaControl::aggiornaProfiloTrainer(trainer, bindingResult, model, req)</w:t>
             </w:r>
           </w:p>
           <w:p>
@@ -5692,31 +5592,7 @@
               <w:t>pre</w:t>
             </w:r>
             <w:r>
-              <w:t xml:space="preserve">: database.trainers -&gt; includes(trainer) and (azione.equals("verifica") or </w:t>
-            </w:r>
-            <w:r>
-              <w:t>azione.equals("</w:t>
-            </w:r>
-            <w:r>
-              <w:t>invalida</w:t>
-            </w:r>
-            <w:r>
-              <w:t>")</w:t>
-            </w:r>
-            <w:r>
-              <w:t xml:space="preserve"> or </w:t>
-            </w:r>
-            <w:r>
-              <w:t>azione.equals("</w:t>
-            </w:r>
-            <w:r>
-              <w:t>rimuovi</w:t>
-            </w:r>
-            <w:r>
-              <w:t>")</w:t>
-            </w:r>
-            <w:r>
-              <w:t>)</w:t>
+              <w:t>: database.trainers -&gt; includes(trainer) and (azione.equals("verifica") or azione.equals("invalida") or azione.equals("rimuovi"))</w:t>
             </w:r>
           </w:p>
         </w:tc>
@@ -5773,10 +5649,7 @@
               <w:t>post</w:t>
             </w:r>
             <w:r>
-              <w:t xml:space="preserve">: </w:t>
-            </w:r>
-            <w:r>
-              <w:t>req.getSession().getAttribute("</w:t>
+              <w:t>: req.getSession().getAttribute("</w:t>
             </w:r>
             <w:r>
               <w:t>logged</w:t>
@@ -5879,10 +5752,7 @@
               <w:t>post</w:t>
             </w:r>
             <w:r>
-              <w:t xml:space="preserve">: </w:t>
-            </w:r>
-            <w:r>
-              <w:t>database.personalTrainer -&gt; includes(trainer)</w:t>
+              <w:t>: database.personalTrainer -&gt; includes(trainer)</w:t>
             </w:r>
           </w:p>
           <w:p>
@@ -5904,19 +5774,7 @@
               <w:t>context</w:t>
             </w:r>
             <w:r>
-              <w:t xml:space="preserve"> UtenzaControl::registrazione</w:t>
-            </w:r>
-            <w:r>
-              <w:t>Atleta</w:t>
-            </w:r>
-            <w:r>
-              <w:t>(</w:t>
-            </w:r>
-            <w:r>
-              <w:t>atleta</w:t>
-            </w:r>
-            <w:r>
-              <w:t>, bindingResult, model, req)</w:t>
+              <w:t xml:space="preserve"> UtenzaControl::registrazioneAtleta(atleta, bindingResult, model, req)</w:t>
             </w:r>
           </w:p>
           <w:p>
@@ -5932,19 +5790,7 @@
               <w:t>post</w:t>
             </w:r>
             <w:r>
-              <w:t>: database.</w:t>
-            </w:r>
-            <w:r>
-              <w:t>atleta</w:t>
-            </w:r>
-            <w:r>
-              <w:t xml:space="preserve"> -&gt; includes(</w:t>
-            </w:r>
-            <w:r>
-              <w:t>atleta</w:t>
-            </w:r>
-            <w:r>
-              <w:t>)</w:t>
+              <w:t>: database.atleta -&gt; includes(atleta)</w:t>
             </w:r>
           </w:p>
           <w:p>
@@ -5982,10 +5828,7 @@
               <w:t>post</w:t>
             </w:r>
             <w:r>
-              <w:t xml:space="preserve">: </w:t>
-            </w:r>
-            <w:r>
-              <w:t>model -&gt; includes(fatture) or model -&gt; includes(vendite)</w:t>
+              <w:t>: model -&gt; includes(fatture) or model -&gt; includes(vendite)</w:t>
             </w:r>
           </w:p>
           <w:p>
@@ -6023,37 +5866,7 @@
               <w:t>post</w:t>
             </w:r>
             <w:r>
-              <w:t xml:space="preserve">: </w:t>
-            </w:r>
-            <w:r>
-              <w:t xml:space="preserve">not </w:t>
-            </w:r>
-            <w:r>
-              <w:t>database.personalTrainer -&gt; includes(</w:t>
-            </w:r>
-            <w:r>
-              <w:t>req.getSession().getAttribute("trainer")</w:t>
-            </w:r>
-            <w:r>
-              <w:t>)</w:t>
-            </w:r>
-            <w:r>
-              <w:t xml:space="preserve"> or not </w:t>
-            </w:r>
-            <w:r>
-              <w:t>database.</w:t>
-            </w:r>
-            <w:r>
-              <w:t>atleta</w:t>
-            </w:r>
-            <w:r>
-              <w:t xml:space="preserve"> -&gt; includes(req.getSession().getAttribute("</w:t>
-            </w:r>
-            <w:r>
-              <w:t>atleta</w:t>
-            </w:r>
-            <w:r>
-              <w:t>"))</w:t>
+              <w:t>: not database.personalTrainer -&gt; includes(req.getSession().getAttribute("trainer")) or not database.atleta -&gt; includes(req.getSession().getAttribute("atleta"))</w:t>
             </w:r>
           </w:p>
           <w:p>
@@ -6091,10 +5904,7 @@
               <w:t>post</w:t>
             </w:r>
             <w:r>
-              <w:t xml:space="preserve">: </w:t>
-            </w:r>
-            <w:r>
-              <w:t>model -&gt; includes(utente)</w:t>
+              <w:t>: model -&gt; includes(utente)</w:t>
             </w:r>
           </w:p>
           <w:p>
@@ -6224,22 +6034,7 @@
               <w:t>post</w:t>
             </w:r>
             <w:r>
-              <w:t xml:space="preserve">: </w:t>
-            </w:r>
-            <w:r>
-              <w:t xml:space="preserve">not </w:t>
-            </w:r>
-            <w:r>
-              <w:t xml:space="preserve">database.trainers -&gt; includes(trainer) </w:t>
-            </w:r>
-            <w:r>
-              <w:t xml:space="preserve">or trainer.getVerificato() ==0 or </w:t>
-            </w:r>
-            <w:r>
-              <w:t>trainer.getVerificato()</w:t>
-            </w:r>
-            <w:r>
-              <w:t xml:space="preserve"> == 1</w:t>
+              <w:t>: not database.trainers -&gt; includes(trainer) or trainer.getVerificato() ==0 or trainer.getVerificato() == 1</w:t>
             </w:r>
           </w:p>
         </w:tc>
@@ -6442,10 +6237,7 @@
               <w:t xml:space="preserve">+ salvaPacchetto(pacchetto: Pacchetto, </w:t>
             </w:r>
             <w:r>
-              <w:t xml:space="preserve">bindingResult: BindingResult, categoria: String, </w:t>
-            </w:r>
-            <w:r>
-              <w:t>model:  Model, req: HttpServletRequest</w:t>
+              <w:t>bindingResult: BindingResult, categoria: String, model:  Model, req: HttpServletRequest</w:t>
             </w:r>
             <w:r>
               <w:t>): String</w:t>
@@ -6624,10 +6416,7 @@
               <w:t xml:space="preserve">: </w:t>
             </w:r>
             <w:r>
-              <w:t>req.getSession() -&gt; includes(trainer)</w:t>
-            </w:r>
-            <w:r>
-              <w:t xml:space="preserve"> and pacchetto.isValid()</w:t>
+              <w:t>req.getSession() -&gt; includes(trainer) and pacchetto.isValid()</w:t>
             </w:r>
           </w:p>
         </w:tc>
@@ -6727,16 +6516,7 @@
               <w:t>post</w:t>
             </w:r>
             <w:r>
-              <w:t>:</w:t>
-            </w:r>
-            <w:r>
-              <w:t xml:space="preserve"> </w:t>
-            </w:r>
-            <w:r>
-              <w:t>model</w:t>
-            </w:r>
-            <w:r>
-              <w:t xml:space="preserve"> -&gt; includes(pacchetto)</w:t>
+              <w:t>: model -&gt; includes(pacchetto)</w:t>
             </w:r>
           </w:p>
           <w:p>
@@ -6774,10 +6554,7 @@
               <w:t>post</w:t>
             </w:r>
             <w:r>
-              <w:t>:</w:t>
-            </w:r>
-            <w:r>
-              <w:t xml:space="preserve">  </w:t>
+              <w:t xml:space="preserve">:  </w:t>
             </w:r>
           </w:p>
           <w:p>
@@ -6815,19 +6592,7 @@
               <w:t>post</w:t>
             </w:r>
             <w:r>
-              <w:t xml:space="preserve">: </w:t>
-            </w:r>
-            <w:r>
-              <w:t>database.pacchetti</w:t>
-            </w:r>
-            <w:r>
-              <w:t xml:space="preserve"> -&gt; includes(</w:t>
-            </w:r>
-            <w:r>
-              <w:t>pacchetto</w:t>
-            </w:r>
-            <w:r>
-              <w:t>)</w:t>
+              <w:t>: database.pacchetti -&gt; includes(pacchetto)</w:t>
             </w:r>
           </w:p>
         </w:tc>
@@ -6981,13 +6746,7 @@
               <w:cnfStyle w:val="000000100000" w:firstRow="0" w:lastRow="0" w:firstColumn="0" w:lastColumn="0" w:oddVBand="0" w:evenVBand="0" w:oddHBand="1" w:evenHBand="0" w:firstRowFirstColumn="0" w:firstRowLastColumn="0" w:lastRowFirstColumn="0" w:lastRowLastColumn="0"/>
             </w:pPr>
             <w:r>
-              <w:t xml:space="preserve">+ gestioneCarrello(idPacchetto: int, azione: String, </w:t>
-            </w:r>
-            <w:r>
-              <w:t>model: Model, req: HttpServletRequest</w:t>
-            </w:r>
-            <w:r>
-              <w:t>): String</w:t>
+              <w:t>+ gestioneCarrello(idPacchetto: int, azione: String, model: Model, req: HttpServletRequest): String</w:t>
             </w:r>
           </w:p>
           <w:p>
@@ -7005,13 +6764,7 @@
               <w:cnfStyle w:val="000000100000" w:firstRow="0" w:lastRow="0" w:firstColumn="0" w:lastColumn="0" w:oddVBand="0" w:evenVBand="0" w:oddHBand="1" w:evenHBand="0" w:firstRowFirstColumn="0" w:firstRowLastColumn="0" w:lastRowFirstColumn="0" w:lastRowLastColumn="0"/>
             </w:pPr>
             <w:r>
-              <w:t>+ checkout(</w:t>
-            </w:r>
-            <w:r>
-              <w:t>model: Model, req: HttpServletRequest</w:t>
-            </w:r>
-            <w:r>
-              <w:t>): String</w:t>
+              <w:t>+ checkout(model: Model, req: HttpServletRequest): String</w:t>
             </w:r>
           </w:p>
           <w:p>
@@ -7208,25 +6961,7 @@
               <w:t>post</w:t>
             </w:r>
             <w:r>
-              <w:t xml:space="preserve">: </w:t>
-            </w:r>
-            <w:r>
-              <w:t>carrello</w:t>
-            </w:r>
-            <w:r>
-              <w:t xml:space="preserve"> -&gt; includes(pacchetto) </w:t>
-            </w:r>
-            <w:r>
-              <w:t>or</w:t>
-            </w:r>
-            <w:r>
-              <w:t xml:space="preserve"> </w:t>
-            </w:r>
-            <w:r>
-              <w:t xml:space="preserve">not </w:t>
-            </w:r>
-            <w:r>
-              <w:t>carrello -&gt; includes(pacchetto)</w:t>
+              <w:t>: carrello -&gt; includes(pacchetto) or not carrello -&gt; includes(pacchetto)</w:t>
             </w:r>
           </w:p>
           <w:p>
@@ -7264,19 +6999,7 @@
               <w:t>post</w:t>
             </w:r>
             <w:r>
-              <w:t xml:space="preserve">: </w:t>
-            </w:r>
-            <w:r>
-              <w:t>model</w:t>
-            </w:r>
-            <w:r>
-              <w:t xml:space="preserve"> -&gt; includes(</w:t>
-            </w:r>
-            <w:r>
-              <w:t>pacchetti</w:t>
-            </w:r>
-            <w:r>
-              <w:t>)</w:t>
+              <w:t>: model -&gt; includes(pacchetti)</w:t>
             </w:r>
           </w:p>
           <w:p>
@@ -7376,6 +7099,7 @@
       <w:pPr>
         <w:pStyle w:val="Titolo1"/>
       </w:pPr>
+      <w:bookmarkStart w:id="37" w:name="_Toc30490440"/>
       <w:r>
         <w:lastRenderedPageBreak/>
         <w:t>4. Class Diagram</w:t>
@@ -7384,11 +7108,59 @@
       <w:bookmarkEnd w:id="37"/>
     </w:p>
     <w:p>
+      <w:r>
+        <w:rPr>
+          <w:noProof/>
+        </w:rPr>
+        <w:drawing>
+          <wp:inline distT="0" distB="0" distL="0" distR="0" wp14:anchorId="27784FD5" wp14:editId="20ACD651">
+            <wp:extent cx="6116320" cy="2680970"/>
+            <wp:effectExtent l="0" t="0" r="5080" b="0"/>
+            <wp:docPr id="1" name="Immagine 1" descr="Immagine che contiene testo&#10;&#10;Descrizione generata automaticamente"/>
+            <wp:cNvGraphicFramePr>
+              <a:graphicFrameLocks xmlns:a="http://schemas.openxmlformats.org/drawingml/2006/main" noChangeAspect="1"/>
+            </wp:cNvGraphicFramePr>
+            <a:graphic xmlns:a="http://schemas.openxmlformats.org/drawingml/2006/main">
+              <a:graphicData uri="http://schemas.openxmlformats.org/drawingml/2006/picture">
+                <pic:pic xmlns:pic="http://schemas.openxmlformats.org/drawingml/2006/picture">
+                  <pic:nvPicPr>
+                    <pic:cNvPr id="1" name="ClassDiagramODD.png"/>
+                    <pic:cNvPicPr/>
+                  </pic:nvPicPr>
+                  <pic:blipFill>
+                    <a:blip r:embed="rId13" cstate="print">
+                      <a:extLst>
+                        <a:ext uri="{28A0092B-C50C-407E-A947-70E740481C1C}">
+                          <a14:useLocalDpi xmlns:a14="http://schemas.microsoft.com/office/drawing/2010/main" val="0"/>
+                        </a:ext>
+                      </a:extLst>
+                    </a:blip>
+                    <a:stretch>
+                      <a:fillRect/>
+                    </a:stretch>
+                  </pic:blipFill>
+                  <pic:spPr>
+                    <a:xfrm>
+                      <a:off x="0" y="0"/>
+                      <a:ext cx="6116320" cy="2680970"/>
+                    </a:xfrm>
+                    <a:prstGeom prst="rect">
+                      <a:avLst/>
+                    </a:prstGeom>
+                  </pic:spPr>
+                </pic:pic>
+              </a:graphicData>
+            </a:graphic>
+          </wp:inline>
+        </w:drawing>
+      </w:r>
+    </w:p>
+    <w:p>
       <w:pPr>
         <w:pStyle w:val="Titolo1"/>
       </w:pPr>
       <w:bookmarkStart w:id="38" w:name="_Toc30263745"/>
-      <w:bookmarkStart w:id="39" w:name="_Toc30263778"/>
+      <w:bookmarkStart w:id="39" w:name="_Toc30490441"/>
       <w:r>
         <w:t>5. Glossario</w:t>
       </w:r>
@@ -7491,22 +7263,9 @@
         <w:t>end</w:t>
       </w:r>
     </w:p>
-    <w:p>
-      <w:pPr>
-        <w:pStyle w:val="Paragrafoelenco"/>
-        <w:numPr>
-          <w:ilvl w:val="0"/>
-          <w:numId w:val="8"/>
-        </w:numPr>
-      </w:pPr>
-      <w:r>
-        <w:t>Javadoc: Documentazione generata automaticamente a partire dai commenti scritti nei sorgenti Java</w:t>
-      </w:r>
-    </w:p>
-    <w:p/>
     <w:sectPr>
-      <w:footerReference w:type="even" r:id="rId13"/>
-      <w:footerReference w:type="default" r:id="rId14"/>
+      <w:footerReference w:type="even" r:id="rId14"/>
+      <w:footerReference w:type="default" r:id="rId15"/>
       <w:pgSz w:w="11900" w:h="16840"/>
       <w:pgMar w:top="1417" w:right="1134" w:bottom="1134" w:left="1134" w:header="708" w:footer="708" w:gutter="0"/>
       <w:cols w:space="708"/>
@@ -7551,6 +7310,11 @@
         <w:docPartUnique/>
       </w:docPartObj>
     </w:sdtPr>
+    <w:sdtEndPr>
+      <w:rPr>
+        <w:rStyle w:val="Numeropagina"/>
+      </w:rPr>
+    </w:sdtEndPr>
     <w:sdtContent>
       <w:p>
         <w:pPr>
@@ -7620,6 +7384,11 @@
         <w:docPartUnique/>
       </w:docPartObj>
     </w:sdtPr>
+    <w:sdtEndPr>
+      <w:rPr>
+        <w:rStyle w:val="Numeropagina"/>
+      </w:rPr>
+    </w:sdtEndPr>
     <w:sdtContent>
       <w:p>
         <w:pPr>

</xml_diff>